<commit_message>
Samlet Rapport mere samlet
</commit_message>
<xml_diff>
--- a/Samlet Rapport.docx
+++ b/Samlet Rapport.docx
@@ -245,9 +245,6 @@
                     </w:rPr>
                     <w:alias w:val="Titel"/>
                     <w:id w:val="15676137"/>
-                    <w:placeholder>
-                      <w:docPart w:val="1A8E80C92E814D44BC1444FF5C8318ED"/>
-                    </w:placeholder>
                     <w:dataBinding w:prefixMappings="xmlns:ns0='http://schemas.openxmlformats.org/package/2006/metadata/core-properties' xmlns:ns1='http://purl.org/dc/elements/1.1/'" w:xpath="/ns0:coreProperties[1]/ns1:title[1]" w:storeItemID="{6C3C8BC8-F283-45AE-878A-BAB7291924A1}"/>
                     <w:text/>
                   </w:sdtPr>
@@ -834,7 +831,7 @@
                 <w:noProof/>
                 <w:webHidden/>
               </w:rPr>
-              <w:t>7</w:t>
+              <w:t>6</w:t>
             </w:r>
             <w:r>
               <w:rPr>
@@ -2948,7 +2945,7 @@
           <v:shape id="_x0000_i1025" type="#_x0000_t75" style="width:9pt;height:13.5pt" o:ole="">
             <v:imagedata r:id="rId8" o:title=""/>
           </v:shape>
-          <o:OLEObject Type="Embed" ProgID="Equation.DSMT4" ShapeID="_x0000_i1025" DrawAspect="Content" ObjectID="_1336456784" r:id="rId9"/>
+          <o:OLEObject Type="Embed" ProgID="Equation.DSMT4" ShapeID="_x0000_i1025" DrawAspect="Content" ObjectID="_1336981937" r:id="rId9"/>
         </w:object>
       </w:r>
     </w:p>
@@ -8178,9 +8175,2565 @@
       </w:r>
     </w:p>
     <w:p/>
+    <w:p/>
+    <w:p/>
+    <w:p/>
+    <w:p/>
+    <w:p/>
+    <w:p>
+      <w:pPr>
+        <w:pStyle w:val="Overskrift2"/>
+      </w:pPr>
+      <w:r>
+        <w:lastRenderedPageBreak/>
+        <w:t>Iteration 2</w:t>
+      </w:r>
+    </w:p>
+    <w:p>
+      <w:pPr>
+        <w:pStyle w:val="Overskrift3"/>
+      </w:pPr>
+      <w:r>
+        <w:t>Aktivitetsdiagram</w:t>
+      </w:r>
+    </w:p>
+    <w:p>
+      <w:pPr>
+        <w:pStyle w:val="Overskrift3"/>
+      </w:pPr>
+      <w:proofErr w:type="spellStart"/>
+      <w:r>
+        <w:t>Use-cases</w:t>
+      </w:r>
+      <w:proofErr w:type="spellEnd"/>
+    </w:p>
+    <w:p>
+      <w:pPr>
+        <w:pStyle w:val="Overskrift4"/>
+      </w:pPr>
+      <w:r>
+        <w:t>Use-case diagram</w:t>
+      </w:r>
+    </w:p>
+    <w:p>
+      <w:r>
+        <w:rPr>
+          <w:noProof/>
+          <w:lang w:eastAsia="da-DK"/>
+        </w:rPr>
+        <w:drawing>
+          <wp:inline distT="0" distB="0" distL="0" distR="0">
+            <wp:extent cx="5162550" cy="3867150"/>
+            <wp:effectExtent l="0" t="0" r="0" b="0"/>
+            <wp:docPr id="4" name="Billede 2"/>
+            <wp:cNvGraphicFramePr>
+              <a:graphicFrameLocks xmlns:a="http://schemas.openxmlformats.org/drawingml/2006/main" noChangeAspect="1"/>
+            </wp:cNvGraphicFramePr>
+            <a:graphic xmlns:a="http://schemas.openxmlformats.org/drawingml/2006/main">
+              <a:graphicData uri="http://schemas.openxmlformats.org/drawingml/2006/picture">
+                <pic:pic xmlns:pic="http://schemas.openxmlformats.org/drawingml/2006/picture">
+                  <pic:nvPicPr>
+                    <pic:cNvPr id="0" name="Picture 2"/>
+                    <pic:cNvPicPr>
+                      <a:picLocks noChangeAspect="1" noChangeArrowheads="1"/>
+                    </pic:cNvPicPr>
+                  </pic:nvPicPr>
+                  <pic:blipFill>
+                    <a:blip r:embed="rId12" cstate="print"/>
+                    <a:srcRect/>
+                    <a:stretch>
+                      <a:fillRect/>
+                    </a:stretch>
+                  </pic:blipFill>
+                  <pic:spPr bwMode="auto">
+                    <a:xfrm>
+                      <a:off x="0" y="0"/>
+                      <a:ext cx="5166116" cy="3869821"/>
+                    </a:xfrm>
+                    <a:prstGeom prst="rect">
+                      <a:avLst/>
+                    </a:prstGeom>
+                    <a:noFill/>
+                    <a:ln w="9525">
+                      <a:noFill/>
+                      <a:miter lim="800000"/>
+                      <a:headEnd/>
+                      <a:tailEnd/>
+                    </a:ln>
+                  </pic:spPr>
+                </pic:pic>
+              </a:graphicData>
+            </a:graphic>
+          </wp:inline>
+        </w:drawing>
+      </w:r>
+    </w:p>
+    <w:p>
+      <w:pPr>
+        <w:pStyle w:val="Overskrift4"/>
+      </w:pPr>
+      <w:r>
+        <w:t>Use-case beskrivelser</w:t>
+      </w:r>
+    </w:p>
+    <w:p/>
+    <w:p>
+      <w:pPr>
+        <w:pStyle w:val="Overskrift3"/>
+      </w:pPr>
+      <w:r>
+        <w:lastRenderedPageBreak/>
+        <w:t>Domænemodel</w:t>
+      </w:r>
+    </w:p>
+    <w:p>
+      <w:r>
+        <w:rPr>
+          <w:noProof/>
+          <w:lang w:eastAsia="da-DK"/>
+        </w:rPr>
+        <w:drawing>
+          <wp:inline distT="0" distB="0" distL="0" distR="0">
+            <wp:extent cx="6120130" cy="5244509"/>
+            <wp:effectExtent l="0" t="0" r="0" b="0"/>
+            <wp:docPr id="5" name="Billede 3"/>
+            <wp:cNvGraphicFramePr>
+              <a:graphicFrameLocks xmlns:a="http://schemas.openxmlformats.org/drawingml/2006/main" noChangeAspect="1"/>
+            </wp:cNvGraphicFramePr>
+            <a:graphic xmlns:a="http://schemas.openxmlformats.org/drawingml/2006/main">
+              <a:graphicData uri="http://schemas.openxmlformats.org/drawingml/2006/picture">
+                <pic:pic xmlns:pic="http://schemas.openxmlformats.org/drawingml/2006/picture">
+                  <pic:nvPicPr>
+                    <pic:cNvPr id="0" name="Picture 3"/>
+                    <pic:cNvPicPr>
+                      <a:picLocks noChangeAspect="1" noChangeArrowheads="1"/>
+                    </pic:cNvPicPr>
+                  </pic:nvPicPr>
+                  <pic:blipFill>
+                    <a:blip r:embed="rId13" cstate="print"/>
+                    <a:srcRect/>
+                    <a:stretch>
+                      <a:fillRect/>
+                    </a:stretch>
+                  </pic:blipFill>
+                  <pic:spPr bwMode="auto">
+                    <a:xfrm>
+                      <a:off x="0" y="0"/>
+                      <a:ext cx="6120130" cy="5244509"/>
+                    </a:xfrm>
+                    <a:prstGeom prst="rect">
+                      <a:avLst/>
+                    </a:prstGeom>
+                    <a:noFill/>
+                    <a:ln w="9525">
+                      <a:noFill/>
+                      <a:miter lim="800000"/>
+                      <a:headEnd/>
+                      <a:tailEnd/>
+                    </a:ln>
+                  </pic:spPr>
+                </pic:pic>
+              </a:graphicData>
+            </a:graphic>
+          </wp:inline>
+        </w:drawing>
+      </w:r>
+    </w:p>
+    <w:p>
+      <w:pPr>
+        <w:pStyle w:val="Overskrift4"/>
+      </w:pPr>
+      <w:r>
+        <w:t>Domænemodel beskrivelse</w:t>
+      </w:r>
+    </w:p>
+    <w:p>
+      <w:pPr>
+        <w:pStyle w:val="Overskrift5"/>
+      </w:pPr>
+      <w:r>
+        <w:t>Klasser</w:t>
+      </w:r>
+    </w:p>
+    <w:p>
+      <w:proofErr w:type="spellStart"/>
+      <w:r>
+        <w:t>Account</w:t>
+      </w:r>
+      <w:proofErr w:type="spellEnd"/>
+    </w:p>
+    <w:p>
+      <w:r>
+        <w:t>Definition:</w:t>
+      </w:r>
+    </w:p>
+    <w:p>
+      <w:r>
+        <w:t>En k</w:t>
+      </w:r>
+      <w:r>
+        <w:t>onto kan tilknyttes til en kunde</w:t>
+      </w:r>
+      <w:r>
+        <w:t xml:space="preserve">, idet kunder kan gemmes </w:t>
+      </w:r>
+      <w:r>
+        <w:t>i</w:t>
+      </w:r>
+      <w:r>
+        <w:t xml:space="preserve"> systemet. </w:t>
+      </w:r>
+      <w:r>
+        <w:t xml:space="preserve">Med klassen ”Konto”, kan vi se hvilken rabat, som skal gives, samt mulighed for at betale direkte uden at skulle oplyse kontonummer og lign., da disse er gemt i systemet. </w:t>
+      </w:r>
+    </w:p>
+    <w:p>
+      <w:r>
+        <w:t>Multiplicitet:</w:t>
+      </w:r>
+    </w:p>
+    <w:p>
+      <w:r>
+        <w:t>Kontoen kan være oprettet men skal ikke altid have et salg i gang, derfor 0 til mange. Men en konto vil altid have en kunde den er oprettet til og det kan være en familie f. eks. og derfor vil den kunne være tilknyttet flere personer, derfor 1 til mange.</w:t>
+      </w:r>
+    </w:p>
+    <w:tbl>
+      <w:tblPr>
+        <w:tblStyle w:val="Tabel-Gitter"/>
+        <w:tblW w:w="0" w:type="auto"/>
+        <w:tblLook w:val="04A0"/>
+      </w:tblPr>
+      <w:tblGrid>
+        <w:gridCol w:w="4889"/>
+        <w:gridCol w:w="4889"/>
+      </w:tblGrid>
+      <w:tr>
+        <w:tc>
+          <w:tcPr>
+            <w:tcW w:w="4889" w:type="dxa"/>
+            <w:shd w:val="clear" w:color="auto" w:fill="BFBFBF" w:themeFill="background1" w:themeFillShade="BF"/>
+          </w:tcPr>
+          <w:p>
+            <w:r>
+              <w:lastRenderedPageBreak/>
+              <w:t>Attributter</w:t>
+            </w:r>
+          </w:p>
+        </w:tc>
+        <w:tc>
+          <w:tcPr>
+            <w:tcW w:w="4889" w:type="dxa"/>
+            <w:shd w:val="clear" w:color="auto" w:fill="BFBFBF" w:themeFill="background1" w:themeFillShade="BF"/>
+          </w:tcPr>
+          <w:p>
+            <w:r>
+              <w:t>Beskrivelse</w:t>
+            </w:r>
+          </w:p>
+        </w:tc>
+      </w:tr>
+      <w:tr>
+        <w:tc>
+          <w:tcPr>
+            <w:tcW w:w="4889" w:type="dxa"/>
+          </w:tcPr>
+          <w:p>
+            <w:r>
+              <w:t>type</w:t>
+            </w:r>
+          </w:p>
+        </w:tc>
+        <w:tc>
+          <w:tcPr>
+            <w:tcW w:w="4889" w:type="dxa"/>
+          </w:tcPr>
+          <w:p>
+            <w:r>
+              <w:t>Kontotype</w:t>
+            </w:r>
+          </w:p>
+        </w:tc>
+      </w:tr>
+      <w:tr>
+        <w:tc>
+          <w:tcPr>
+            <w:tcW w:w="4889" w:type="dxa"/>
+          </w:tcPr>
+          <w:p>
+            <w:proofErr w:type="spellStart"/>
+            <w:r>
+              <w:t>regNo</w:t>
+            </w:r>
+            <w:proofErr w:type="spellEnd"/>
+          </w:p>
+        </w:tc>
+        <w:tc>
+          <w:tcPr>
+            <w:tcW w:w="4889" w:type="dxa"/>
+          </w:tcPr>
+          <w:p>
+            <w:r>
+              <w:t>Kontoens registreringsnummer</w:t>
+            </w:r>
+          </w:p>
+        </w:tc>
+      </w:tr>
+      <w:tr>
+        <w:tc>
+          <w:tcPr>
+            <w:tcW w:w="4889" w:type="dxa"/>
+          </w:tcPr>
+          <w:p>
+            <w:proofErr w:type="spellStart"/>
+            <w:r>
+              <w:t>cardNo</w:t>
+            </w:r>
+            <w:proofErr w:type="spellEnd"/>
+          </w:p>
+        </w:tc>
+        <w:tc>
+          <w:tcPr>
+            <w:tcW w:w="4889" w:type="dxa"/>
+          </w:tcPr>
+          <w:p>
+            <w:r>
+              <w:t>Kontonummeret</w:t>
+            </w:r>
+          </w:p>
+        </w:tc>
+      </w:tr>
+      <w:tr>
+        <w:tc>
+          <w:tcPr>
+            <w:tcW w:w="4889" w:type="dxa"/>
+          </w:tcPr>
+          <w:p>
+            <w:proofErr w:type="spellStart"/>
+            <w:r>
+              <w:t>accountDiscount</w:t>
+            </w:r>
+            <w:proofErr w:type="spellEnd"/>
+          </w:p>
+        </w:tc>
+        <w:tc>
+          <w:tcPr>
+            <w:tcW w:w="4889" w:type="dxa"/>
+          </w:tcPr>
+          <w:p>
+            <w:r>
+              <w:t>Konto rabat</w:t>
+            </w:r>
+          </w:p>
+        </w:tc>
+      </w:tr>
+    </w:tbl>
+    <w:p>
+      <w:r>
+        <w:t xml:space="preserve"> </w:t>
+      </w:r>
+    </w:p>
+    <w:p>
+      <w:proofErr w:type="spellStart"/>
+      <w:r>
+        <w:t>Customer</w:t>
+      </w:r>
+      <w:proofErr w:type="spellEnd"/>
+    </w:p>
+    <w:p>
+      <w:r>
+        <w:t>Definition:</w:t>
+      </w:r>
+    </w:p>
+    <w:p>
+      <w:r>
+        <w:t>For at gemme kunder i</w:t>
+      </w:r>
+      <w:r>
+        <w:t xml:space="preserve"> systemet, har vi opre</w:t>
+      </w:r>
+      <w:r>
+        <w:t>ttet klassen ”</w:t>
+      </w:r>
+      <w:proofErr w:type="spellStart"/>
+      <w:r>
+        <w:t>Customer</w:t>
+      </w:r>
+      <w:proofErr w:type="spellEnd"/>
+      <w:r>
+        <w:t>”. Ved oprettelse af en kunde, gemmes de personlige oplysninger om denne, såsom navn, adresse og telefonnummer. Desuden arver denne klasse arver fra superklassen ”Person”.</w:t>
+      </w:r>
+    </w:p>
+    <w:p>
+      <w:r>
+        <w:t>Multiplicitet:</w:t>
+      </w:r>
+    </w:p>
+    <w:p>
+      <w:r>
+        <w:t xml:space="preserve">Kunde er en generalisering af klassen person. En kunde kan kun have en enkelt konto. Kunden kan have flere forskellige salg i gang. Kunden kan have en levering i gang fra i går og lave </w:t>
+      </w:r>
+      <w:proofErr w:type="gramStart"/>
+      <w:r>
+        <w:t>et</w:t>
+      </w:r>
+      <w:proofErr w:type="gramEnd"/>
+      <w:r>
+        <w:t xml:space="preserve"> kasse køb i dag. En kunde kan også leje flere forskellige slags værktøjer samtidig.</w:t>
+      </w:r>
+    </w:p>
+    <w:tbl>
+      <w:tblPr>
+        <w:tblStyle w:val="Tabel-Gitter"/>
+        <w:tblW w:w="0" w:type="auto"/>
+        <w:tblLook w:val="04A0"/>
+      </w:tblPr>
+      <w:tblGrid>
+        <w:gridCol w:w="4889"/>
+        <w:gridCol w:w="4889"/>
+      </w:tblGrid>
+      <w:tr>
+        <w:tc>
+          <w:tcPr>
+            <w:tcW w:w="4889" w:type="dxa"/>
+            <w:shd w:val="clear" w:color="auto" w:fill="BFBFBF" w:themeFill="background1" w:themeFillShade="BF"/>
+          </w:tcPr>
+          <w:p>
+            <w:r>
+              <w:t>Attributter</w:t>
+            </w:r>
+          </w:p>
+        </w:tc>
+        <w:tc>
+          <w:tcPr>
+            <w:tcW w:w="4889" w:type="dxa"/>
+            <w:shd w:val="clear" w:color="auto" w:fill="BFBFBF" w:themeFill="background1" w:themeFillShade="BF"/>
+          </w:tcPr>
+          <w:p>
+            <w:r>
+              <w:t>Beskrivelse</w:t>
+            </w:r>
+          </w:p>
+        </w:tc>
+      </w:tr>
+      <w:tr>
+        <w:tc>
+          <w:tcPr>
+            <w:tcW w:w="4889" w:type="dxa"/>
+          </w:tcPr>
+          <w:p>
+            <w:proofErr w:type="spellStart"/>
+            <w:r>
+              <w:t>customerID</w:t>
+            </w:r>
+            <w:proofErr w:type="spellEnd"/>
+          </w:p>
+        </w:tc>
+        <w:tc>
+          <w:tcPr>
+            <w:tcW w:w="4889" w:type="dxa"/>
+          </w:tcPr>
+          <w:p>
+            <w:proofErr w:type="spellStart"/>
+            <w:r>
+              <w:t>Kundeid</w:t>
+            </w:r>
+            <w:proofErr w:type="spellEnd"/>
+          </w:p>
+        </w:tc>
+      </w:tr>
+    </w:tbl>
+    <w:p>
+      <w:pPr>
+        <w:rPr>
+          <w:lang w:val="en-US"/>
+        </w:rPr>
+      </w:pPr>
+    </w:p>
+    <w:p>
+      <w:pPr>
+        <w:rPr>
+          <w:lang w:val="en-US"/>
+        </w:rPr>
+      </w:pPr>
+      <w:r>
+        <w:rPr>
+          <w:lang w:val="en-US"/>
+        </w:rPr>
+        <w:t>Discount</w:t>
+      </w:r>
+    </w:p>
+    <w:p>
+      <w:pPr>
+        <w:rPr>
+          <w:lang w:val="en-US"/>
+        </w:rPr>
+      </w:pPr>
+      <w:r>
+        <w:rPr>
+          <w:lang w:val="en-US"/>
+        </w:rPr>
+        <w:t>Definition:</w:t>
+      </w:r>
+    </w:p>
+    <w:p>
+      <w:r>
+        <w:t xml:space="preserve">Ved </w:t>
+      </w:r>
+      <w:r>
+        <w:t>salg, kan medarbejderen give rabat</w:t>
+      </w:r>
+      <w:r>
+        <w:t xml:space="preserve"> i forhold til betalingsbetingelser og rabatordningen med kunden. For at holde styr på dette, har vi oprettet klassen ”Discount”. </w:t>
+      </w:r>
+    </w:p>
+    <w:p>
+      <w:r>
+        <w:t>Multiplicitet:</w:t>
+      </w:r>
+    </w:p>
+    <w:p>
+      <w:r>
+        <w:t>Et salg kan have en rabat, men den behøver ikke at have et, det bestemmer medarbejderen.</w:t>
+      </w:r>
+    </w:p>
+    <w:tbl>
+      <w:tblPr>
+        <w:tblStyle w:val="Tabel-Gitter"/>
+        <w:tblW w:w="0" w:type="auto"/>
+        <w:tblLook w:val="04A0"/>
+      </w:tblPr>
+      <w:tblGrid>
+        <w:gridCol w:w="4889"/>
+        <w:gridCol w:w="4889"/>
+      </w:tblGrid>
+      <w:tr>
+        <w:tc>
+          <w:tcPr>
+            <w:tcW w:w="4889" w:type="dxa"/>
+            <w:shd w:val="clear" w:color="auto" w:fill="BFBFBF" w:themeFill="background1" w:themeFillShade="BF"/>
+          </w:tcPr>
+          <w:p>
+            <w:r>
+              <w:t>Attributter</w:t>
+            </w:r>
+          </w:p>
+        </w:tc>
+        <w:tc>
+          <w:tcPr>
+            <w:tcW w:w="4889" w:type="dxa"/>
+            <w:shd w:val="clear" w:color="auto" w:fill="BFBFBF" w:themeFill="background1" w:themeFillShade="BF"/>
+          </w:tcPr>
+          <w:p>
+            <w:r>
+              <w:t>Beskrivelse</w:t>
+            </w:r>
+          </w:p>
+        </w:tc>
+      </w:tr>
+      <w:tr>
+        <w:tc>
+          <w:tcPr>
+            <w:tcW w:w="4889" w:type="dxa"/>
+          </w:tcPr>
+          <w:p>
+            <w:proofErr w:type="spellStart"/>
+            <w:r>
+              <w:t>qualityDiscount</w:t>
+            </w:r>
+            <w:proofErr w:type="spellEnd"/>
+          </w:p>
+        </w:tc>
+        <w:tc>
+          <w:tcPr>
+            <w:tcW w:w="4889" w:type="dxa"/>
+          </w:tcPr>
+          <w:p>
+            <w:r>
+              <w:t>Angiver rabatten på et givet salg</w:t>
+            </w:r>
+          </w:p>
+        </w:tc>
+      </w:tr>
+    </w:tbl>
+    <w:p/>
+    <w:p>
+      <w:proofErr w:type="spellStart"/>
+      <w:r>
+        <w:t>Employee</w:t>
+      </w:r>
+      <w:proofErr w:type="spellEnd"/>
+    </w:p>
+    <w:p>
+      <w:r>
+        <w:t>Definition:</w:t>
+      </w:r>
+    </w:p>
+    <w:p>
+      <w:r>
+        <w:t>Ledelsen skal have mulighed for at håndtere me</w:t>
+      </w:r>
+      <w:r>
+        <w:t>darbejdere, derfor klassen ”</w:t>
+      </w:r>
+      <w:proofErr w:type="spellStart"/>
+      <w:r>
+        <w:t>Employee</w:t>
+      </w:r>
+      <w:proofErr w:type="spellEnd"/>
+      <w:r>
+        <w:t>”. Denne klasse lagrer informationer om medarbejderen. Desuden arver denne klasse fra superklassen ”Person”.</w:t>
+      </w:r>
+    </w:p>
+    <w:p>
+      <w:r>
+        <w:t>Multiplicitet:</w:t>
+      </w:r>
+    </w:p>
+    <w:p>
+      <w:r>
+        <w:lastRenderedPageBreak/>
+        <w:t>Medarbejder er en generalisering af klassen person. En medarbejder kan lave et salg og udleje værktøjer og kan gøre det mange gange dagligt, men behøver ikke altid at være i gang med det, derfor en multiplicitet på 0 til mange.</w:t>
+      </w:r>
+    </w:p>
+    <w:tbl>
+      <w:tblPr>
+        <w:tblStyle w:val="Tabel-Gitter"/>
+        <w:tblW w:w="0" w:type="auto"/>
+        <w:tblLook w:val="04A0"/>
+      </w:tblPr>
+      <w:tblGrid>
+        <w:gridCol w:w="4889"/>
+        <w:gridCol w:w="4889"/>
+      </w:tblGrid>
+      <w:tr>
+        <w:tc>
+          <w:tcPr>
+            <w:tcW w:w="4889" w:type="dxa"/>
+            <w:shd w:val="clear" w:color="auto" w:fill="BFBFBF" w:themeFill="background1" w:themeFillShade="BF"/>
+          </w:tcPr>
+          <w:p>
+            <w:r>
+              <w:t>Attributter</w:t>
+            </w:r>
+          </w:p>
+        </w:tc>
+        <w:tc>
+          <w:tcPr>
+            <w:tcW w:w="4889" w:type="dxa"/>
+            <w:shd w:val="clear" w:color="auto" w:fill="BFBFBF" w:themeFill="background1" w:themeFillShade="BF"/>
+          </w:tcPr>
+          <w:p>
+            <w:r>
+              <w:t>Beskrivelse</w:t>
+            </w:r>
+          </w:p>
+        </w:tc>
+      </w:tr>
+      <w:tr>
+        <w:tc>
+          <w:tcPr>
+            <w:tcW w:w="4889" w:type="dxa"/>
+          </w:tcPr>
+          <w:p>
+            <w:proofErr w:type="spellStart"/>
+            <w:r>
+              <w:t>employeeID</w:t>
+            </w:r>
+            <w:proofErr w:type="spellEnd"/>
+          </w:p>
+        </w:tc>
+        <w:tc>
+          <w:tcPr>
+            <w:tcW w:w="4889" w:type="dxa"/>
+          </w:tcPr>
+          <w:p>
+            <w:r>
+              <w:t>Medarbejderens ID</w:t>
+            </w:r>
+          </w:p>
+        </w:tc>
+      </w:tr>
+      <w:tr>
+        <w:tc>
+          <w:tcPr>
+            <w:tcW w:w="4889" w:type="dxa"/>
+          </w:tcPr>
+          <w:p>
+            <w:r>
+              <w:t>Password</w:t>
+            </w:r>
+          </w:p>
+        </w:tc>
+        <w:tc>
+          <w:tcPr>
+            <w:tcW w:w="4889" w:type="dxa"/>
+          </w:tcPr>
+          <w:p>
+            <w:r>
+              <w:t>En kode, som medarbejderen bruger til at logge på systemet med</w:t>
+            </w:r>
+          </w:p>
+        </w:tc>
+      </w:tr>
+    </w:tbl>
+    <w:p/>
+    <w:p>
+      <w:r>
+        <w:t>Item</w:t>
+      </w:r>
+    </w:p>
+    <w:p>
+      <w:r>
+        <w:t>Definition:</w:t>
+      </w:r>
+    </w:p>
+    <w:p>
+      <w:r>
+        <w:t>Ved oprettelse af en vare, skal der holdes styr på dens forskellige egenskaber, hvilket denne klasse sørger for.</w:t>
+      </w:r>
+    </w:p>
+    <w:p>
+      <w:r>
+        <w:t>Multiplicitet:</w:t>
+      </w:r>
+    </w:p>
+    <w:p>
+      <w:r>
+        <w:t xml:space="preserve">Item har en samling af eksemplarer, hvor der er en multiplicitet på 0 til mange pga. eksemplarer er de varer som har et serie nr. og det er ikke alle genstandene der skal laves med det. Til </w:t>
+      </w:r>
+      <w:proofErr w:type="spellStart"/>
+      <w:r>
+        <w:t>SalesLineItem</w:t>
+      </w:r>
+      <w:proofErr w:type="spellEnd"/>
+      <w:r>
+        <w:t xml:space="preserve"> er multipliciteten også 0 til mange, genstanden vil først sættes til der når der laves et salg. Da de har flere afdelinger vil genstandene kunne ligge flere steder, men vil altid ligge mindst 1 sted. En slags genstand vil også kunne være samlet på et sted og derfor en multiplicitet på 1 til mange.</w:t>
+      </w:r>
+    </w:p>
+    <w:tbl>
+      <w:tblPr>
+        <w:tblStyle w:val="Tabel-Gitter"/>
+        <w:tblW w:w="0" w:type="auto"/>
+        <w:tblLook w:val="04A0"/>
+      </w:tblPr>
+      <w:tblGrid>
+        <w:gridCol w:w="4889"/>
+        <w:gridCol w:w="4889"/>
+      </w:tblGrid>
+      <w:tr>
+        <w:tc>
+          <w:tcPr>
+            <w:tcW w:w="4889" w:type="dxa"/>
+            <w:shd w:val="clear" w:color="auto" w:fill="BFBFBF" w:themeFill="background1" w:themeFillShade="BF"/>
+          </w:tcPr>
+          <w:p>
+            <w:r>
+              <w:t>Attributter</w:t>
+            </w:r>
+          </w:p>
+        </w:tc>
+        <w:tc>
+          <w:tcPr>
+            <w:tcW w:w="4889" w:type="dxa"/>
+            <w:shd w:val="clear" w:color="auto" w:fill="BFBFBF" w:themeFill="background1" w:themeFillShade="BF"/>
+          </w:tcPr>
+          <w:p>
+            <w:r>
+              <w:t>Beskrivelse</w:t>
+            </w:r>
+          </w:p>
+        </w:tc>
+      </w:tr>
+      <w:tr>
+        <w:tc>
+          <w:tcPr>
+            <w:tcW w:w="4889" w:type="dxa"/>
+          </w:tcPr>
+          <w:p>
+            <w:proofErr w:type="spellStart"/>
+            <w:r>
+              <w:t>itemPrice</w:t>
+            </w:r>
+            <w:proofErr w:type="spellEnd"/>
+          </w:p>
+        </w:tc>
+        <w:tc>
+          <w:tcPr>
+            <w:tcW w:w="4889" w:type="dxa"/>
+          </w:tcPr>
+          <w:p>
+            <w:r>
+              <w:t>Varens pris</w:t>
+            </w:r>
+          </w:p>
+        </w:tc>
+      </w:tr>
+      <w:tr>
+        <w:tc>
+          <w:tcPr>
+            <w:tcW w:w="4889" w:type="dxa"/>
+          </w:tcPr>
+          <w:p>
+            <w:proofErr w:type="spellStart"/>
+            <w:r>
+              <w:t>description</w:t>
+            </w:r>
+            <w:proofErr w:type="spellEnd"/>
+          </w:p>
+        </w:tc>
+        <w:tc>
+          <w:tcPr>
+            <w:tcW w:w="4889" w:type="dxa"/>
+          </w:tcPr>
+          <w:p>
+            <w:r>
+              <w:t>Beskrivelse af varen</w:t>
+            </w:r>
+          </w:p>
+        </w:tc>
+      </w:tr>
+      <w:tr>
+        <w:tc>
+          <w:tcPr>
+            <w:tcW w:w="4889" w:type="dxa"/>
+          </w:tcPr>
+          <w:p>
+            <w:proofErr w:type="spellStart"/>
+            <w:r>
+              <w:t>maxInStock</w:t>
+            </w:r>
+            <w:proofErr w:type="spellEnd"/>
+          </w:p>
+        </w:tc>
+        <w:tc>
+          <w:tcPr>
+            <w:tcW w:w="4889" w:type="dxa"/>
+          </w:tcPr>
+          <w:p>
+            <w:r>
+              <w:t>Maksimumsbeholdningen</w:t>
+            </w:r>
+          </w:p>
+        </w:tc>
+      </w:tr>
+      <w:tr>
+        <w:tc>
+          <w:tcPr>
+            <w:tcW w:w="4889" w:type="dxa"/>
+          </w:tcPr>
+          <w:p>
+            <w:proofErr w:type="spellStart"/>
+            <w:r>
+              <w:t>minInStock</w:t>
+            </w:r>
+            <w:proofErr w:type="spellEnd"/>
+          </w:p>
+        </w:tc>
+        <w:tc>
+          <w:tcPr>
+            <w:tcW w:w="4889" w:type="dxa"/>
+          </w:tcPr>
+          <w:p>
+            <w:r>
+              <w:t>Minimumsbeholdningen</w:t>
+            </w:r>
+          </w:p>
+        </w:tc>
+      </w:tr>
+      <w:tr>
+        <w:tc>
+          <w:tcPr>
+            <w:tcW w:w="4889" w:type="dxa"/>
+          </w:tcPr>
+          <w:p>
+            <w:proofErr w:type="spellStart"/>
+            <w:r>
+              <w:t>itemInStock</w:t>
+            </w:r>
+            <w:proofErr w:type="spellEnd"/>
+          </w:p>
+        </w:tc>
+        <w:tc>
+          <w:tcPr>
+            <w:tcW w:w="4889" w:type="dxa"/>
+          </w:tcPr>
+          <w:p>
+            <w:r>
+              <w:t>Antal varer på lageret</w:t>
+            </w:r>
+          </w:p>
+        </w:tc>
+      </w:tr>
+      <w:tr>
+        <w:tc>
+          <w:tcPr>
+            <w:tcW w:w="4889" w:type="dxa"/>
+          </w:tcPr>
+          <w:p>
+            <w:r>
+              <w:t>type</w:t>
+            </w:r>
+          </w:p>
+        </w:tc>
+        <w:tc>
+          <w:tcPr>
+            <w:tcW w:w="4889" w:type="dxa"/>
+          </w:tcPr>
+          <w:p>
+            <w:r>
+              <w:t>Varetype</w:t>
+            </w:r>
+          </w:p>
+        </w:tc>
+      </w:tr>
+      <w:tr>
+        <w:tc>
+          <w:tcPr>
+            <w:tcW w:w="4889" w:type="dxa"/>
+          </w:tcPr>
+          <w:p>
+            <w:r>
+              <w:t>brand</w:t>
+            </w:r>
+          </w:p>
+        </w:tc>
+        <w:tc>
+          <w:tcPr>
+            <w:tcW w:w="4889" w:type="dxa"/>
+          </w:tcPr>
+          <w:p>
+            <w:r>
+              <w:t>Brand/mærke</w:t>
+            </w:r>
+          </w:p>
+        </w:tc>
+      </w:tr>
+      <w:tr>
+        <w:tc>
+          <w:tcPr>
+            <w:tcW w:w="4889" w:type="dxa"/>
+          </w:tcPr>
+          <w:p>
+            <w:proofErr w:type="spellStart"/>
+            <w:r>
+              <w:t>place</w:t>
+            </w:r>
+            <w:proofErr w:type="spellEnd"/>
+          </w:p>
+        </w:tc>
+        <w:tc>
+          <w:tcPr>
+            <w:tcW w:w="4889" w:type="dxa"/>
+          </w:tcPr>
+          <w:p>
+            <w:r>
+              <w:t>Afdeling</w:t>
+            </w:r>
+          </w:p>
+        </w:tc>
+      </w:tr>
+    </w:tbl>
+    <w:p/>
+    <w:p>
+      <w:proofErr w:type="spellStart"/>
+      <w:r>
+        <w:t>Order</w:t>
+      </w:r>
+      <w:proofErr w:type="spellEnd"/>
+    </w:p>
+    <w:p>
+      <w:r>
+        <w:t>Definition:</w:t>
+      </w:r>
+    </w:p>
+    <w:p>
+      <w:r>
+        <w:t>Ved bestilling, oprettes en ordre, hvilket denne klasse holder styr på.</w:t>
+      </w:r>
+    </w:p>
+    <w:p>
+      <w:r>
+        <w:t>Multiplicitet:</w:t>
+      </w:r>
+    </w:p>
+    <w:p>
+      <w:r>
+        <w:t>Hvis der er en ordre, vil der være et salg, men der kan ikke være flere ordre på det enkelte salg.</w:t>
+      </w:r>
+    </w:p>
+    <w:tbl>
+      <w:tblPr>
+        <w:tblStyle w:val="Tabel-Gitter"/>
+        <w:tblW w:w="0" w:type="auto"/>
+        <w:tblLook w:val="04A0"/>
+      </w:tblPr>
+      <w:tblGrid>
+        <w:gridCol w:w="4889"/>
+        <w:gridCol w:w="4889"/>
+      </w:tblGrid>
+      <w:tr>
+        <w:tc>
+          <w:tcPr>
+            <w:tcW w:w="4889" w:type="dxa"/>
+            <w:shd w:val="clear" w:color="auto" w:fill="BFBFBF" w:themeFill="background1" w:themeFillShade="BF"/>
+          </w:tcPr>
+          <w:p>
+            <w:r>
+              <w:t>Attributter</w:t>
+            </w:r>
+          </w:p>
+        </w:tc>
+        <w:tc>
+          <w:tcPr>
+            <w:tcW w:w="4889" w:type="dxa"/>
+            <w:shd w:val="clear" w:color="auto" w:fill="BFBFBF" w:themeFill="background1" w:themeFillShade="BF"/>
+          </w:tcPr>
+          <w:p>
+            <w:r>
+              <w:t>Beskrivelse</w:t>
+            </w:r>
+          </w:p>
+        </w:tc>
+      </w:tr>
+      <w:tr>
+        <w:tc>
+          <w:tcPr>
+            <w:tcW w:w="4889" w:type="dxa"/>
+          </w:tcPr>
+          <w:p>
+            <w:proofErr w:type="spellStart"/>
+            <w:r>
+              <w:t>deliveryDate</w:t>
+            </w:r>
+            <w:proofErr w:type="spellEnd"/>
+          </w:p>
+        </w:tc>
+        <w:tc>
+          <w:tcPr>
+            <w:tcW w:w="4889" w:type="dxa"/>
+          </w:tcPr>
+          <w:p>
+            <w:r>
+              <w:t>Leveringsdato på ordren</w:t>
+            </w:r>
+          </w:p>
+        </w:tc>
+      </w:tr>
+      <w:tr>
+        <w:tc>
+          <w:tcPr>
+            <w:tcW w:w="4889" w:type="dxa"/>
+          </w:tcPr>
+          <w:p>
+            <w:proofErr w:type="spellStart"/>
+            <w:r>
+              <w:t>orderID</w:t>
+            </w:r>
+            <w:proofErr w:type="spellEnd"/>
+          </w:p>
+        </w:tc>
+        <w:tc>
+          <w:tcPr>
+            <w:tcW w:w="4889" w:type="dxa"/>
+          </w:tcPr>
+          <w:p>
+            <w:proofErr w:type="spellStart"/>
+            <w:r>
+              <w:t>Ordreid</w:t>
+            </w:r>
+            <w:proofErr w:type="spellEnd"/>
+          </w:p>
+        </w:tc>
+      </w:tr>
+    </w:tbl>
+    <w:p/>
+    <w:p>
+      <w:r>
+        <w:t>Person</w:t>
+      </w:r>
+    </w:p>
+    <w:p>
+      <w:r>
+        <w:t>Definition:</w:t>
+      </w:r>
+    </w:p>
+    <w:p>
+      <w:r>
+        <w:t>Superklassen ”Person” håndtere de egenskaber som ”Kunde” og ”Medarbejder” deler, hvilket er navn, adresse og telefonnummer.</w:t>
+      </w:r>
+    </w:p>
+    <w:tbl>
+      <w:tblPr>
+        <w:tblStyle w:val="Tabel-Gitter"/>
+        <w:tblW w:w="0" w:type="auto"/>
+        <w:tblLook w:val="04A0"/>
+      </w:tblPr>
+      <w:tblGrid>
+        <w:gridCol w:w="4889"/>
+        <w:gridCol w:w="4889"/>
+      </w:tblGrid>
+      <w:tr>
+        <w:tc>
+          <w:tcPr>
+            <w:tcW w:w="4889" w:type="dxa"/>
+            <w:shd w:val="clear" w:color="auto" w:fill="BFBFBF" w:themeFill="background1" w:themeFillShade="BF"/>
+          </w:tcPr>
+          <w:p>
+            <w:r>
+              <w:t>Attributter</w:t>
+            </w:r>
+          </w:p>
+        </w:tc>
+        <w:tc>
+          <w:tcPr>
+            <w:tcW w:w="4889" w:type="dxa"/>
+            <w:shd w:val="clear" w:color="auto" w:fill="BFBFBF" w:themeFill="background1" w:themeFillShade="BF"/>
+          </w:tcPr>
+          <w:p>
+            <w:r>
+              <w:t>Beskrivelse</w:t>
+            </w:r>
+          </w:p>
+        </w:tc>
+      </w:tr>
+      <w:tr>
+        <w:tc>
+          <w:tcPr>
+            <w:tcW w:w="4889" w:type="dxa"/>
+          </w:tcPr>
+          <w:p>
+            <w:proofErr w:type="spellStart"/>
+            <w:r>
+              <w:t>name</w:t>
+            </w:r>
+            <w:proofErr w:type="spellEnd"/>
+          </w:p>
+        </w:tc>
+        <w:tc>
+          <w:tcPr>
+            <w:tcW w:w="4889" w:type="dxa"/>
+          </w:tcPr>
+          <w:p>
+            <w:r>
+              <w:t>Kunden eller medarbejderens navn</w:t>
+            </w:r>
+          </w:p>
+        </w:tc>
+      </w:tr>
+      <w:tr>
+        <w:tc>
+          <w:tcPr>
+            <w:tcW w:w="4889" w:type="dxa"/>
+          </w:tcPr>
+          <w:p>
+            <w:proofErr w:type="spellStart"/>
+            <w:r>
+              <w:t>address</w:t>
+            </w:r>
+            <w:proofErr w:type="spellEnd"/>
+          </w:p>
+        </w:tc>
+        <w:tc>
+          <w:tcPr>
+            <w:tcW w:w="4889" w:type="dxa"/>
+          </w:tcPr>
+          <w:p>
+            <w:r>
+              <w:t>Kunden eller medarbejderens adresse</w:t>
+            </w:r>
+          </w:p>
+        </w:tc>
+      </w:tr>
+      <w:tr>
+        <w:tc>
+          <w:tcPr>
+            <w:tcW w:w="4889" w:type="dxa"/>
+          </w:tcPr>
+          <w:p>
+            <w:proofErr w:type="spellStart"/>
+            <w:r>
+              <w:t>Phone</w:t>
+            </w:r>
+            <w:proofErr w:type="spellEnd"/>
+          </w:p>
+        </w:tc>
+        <w:tc>
+          <w:tcPr>
+            <w:tcW w:w="4889" w:type="dxa"/>
+          </w:tcPr>
+          <w:p>
+            <w:r>
+              <w:t>Kunden eller medarbejderens telefonnummer</w:t>
+            </w:r>
+          </w:p>
+        </w:tc>
+      </w:tr>
+    </w:tbl>
+    <w:p/>
+    <w:p>
+      <w:r>
+        <w:t>Rent</w:t>
+      </w:r>
+    </w:p>
+    <w:p>
+      <w:r>
+        <w:t>Definition:</w:t>
+      </w:r>
+    </w:p>
+    <w:p>
+      <w:r>
+        <w:t>Denne klasse holder styr på udlejning af varer.</w:t>
+      </w:r>
+    </w:p>
+    <w:p>
+      <w:r>
+        <w:t>Multiplicitet:</w:t>
+      </w:r>
+    </w:p>
+    <w:p>
+      <w:r>
+        <w:t>Et lån vil kun tilhøre en kunde og det er kun lavet af en bestemt medarbejder, det kan dog godt bestå af flere varer men der vil altid være mindst en.</w:t>
+      </w:r>
+    </w:p>
+    <w:tbl>
+      <w:tblPr>
+        <w:tblStyle w:val="Tabel-Gitter"/>
+        <w:tblW w:w="0" w:type="auto"/>
+        <w:tblLook w:val="04A0"/>
+      </w:tblPr>
+      <w:tblGrid>
+        <w:gridCol w:w="4889"/>
+        <w:gridCol w:w="4889"/>
+      </w:tblGrid>
+      <w:tr>
+        <w:tc>
+          <w:tcPr>
+            <w:tcW w:w="4889" w:type="dxa"/>
+            <w:shd w:val="clear" w:color="auto" w:fill="BFBFBF" w:themeFill="background1" w:themeFillShade="BF"/>
+          </w:tcPr>
+          <w:p>
+            <w:r>
+              <w:t>Attributter</w:t>
+            </w:r>
+          </w:p>
+        </w:tc>
+        <w:tc>
+          <w:tcPr>
+            <w:tcW w:w="4889" w:type="dxa"/>
+            <w:shd w:val="clear" w:color="auto" w:fill="BFBFBF" w:themeFill="background1" w:themeFillShade="BF"/>
+          </w:tcPr>
+          <w:p>
+            <w:r>
+              <w:t>Beskrivelse</w:t>
+            </w:r>
+          </w:p>
+        </w:tc>
+      </w:tr>
+      <w:tr>
+        <w:tc>
+          <w:tcPr>
+            <w:tcW w:w="4889" w:type="dxa"/>
+          </w:tcPr>
+          <w:p>
+            <w:proofErr w:type="spellStart"/>
+            <w:r>
+              <w:t>period</w:t>
+            </w:r>
+            <w:proofErr w:type="spellEnd"/>
+          </w:p>
+        </w:tc>
+        <w:tc>
+          <w:tcPr>
+            <w:tcW w:w="4889" w:type="dxa"/>
+          </w:tcPr>
+          <w:p>
+            <w:r>
+              <w:t>Den periode som en given vare er udlejet i</w:t>
+            </w:r>
+          </w:p>
+        </w:tc>
+      </w:tr>
+      <w:tr>
+        <w:tc>
+          <w:tcPr>
+            <w:tcW w:w="4889" w:type="dxa"/>
+          </w:tcPr>
+          <w:p>
+            <w:proofErr w:type="spellStart"/>
+            <w:r>
+              <w:t>delivered</w:t>
+            </w:r>
+            <w:proofErr w:type="spellEnd"/>
+          </w:p>
+        </w:tc>
+        <w:tc>
+          <w:tcPr>
+            <w:tcW w:w="4889" w:type="dxa"/>
+          </w:tcPr>
+          <w:p>
+            <w:r>
+              <w:t>Angiver om en given vare er returneret</w:t>
+            </w:r>
+          </w:p>
+        </w:tc>
+      </w:tr>
+    </w:tbl>
+    <w:p/>
+    <w:p>
+      <w:proofErr w:type="spellStart"/>
+      <w:r>
+        <w:t>RentableItem</w:t>
+      </w:r>
+      <w:proofErr w:type="spellEnd"/>
+    </w:p>
+    <w:p>
+      <w:r>
+        <w:t>Definition:</w:t>
+      </w:r>
+    </w:p>
+    <w:p>
+      <w:r>
+        <w:t>For at adskille almindelige varer fra varer, som kan udlejes, har vi oprettet klassen ”</w:t>
+      </w:r>
+      <w:proofErr w:type="spellStart"/>
+      <w:r>
+        <w:t>RentableItem</w:t>
+      </w:r>
+      <w:proofErr w:type="spellEnd"/>
+      <w:r>
+        <w:t xml:space="preserve">” med nogle </w:t>
+      </w:r>
+      <w:proofErr w:type="spellStart"/>
+      <w:r>
+        <w:t>særattributter</w:t>
+      </w:r>
+      <w:proofErr w:type="spellEnd"/>
+      <w:r>
+        <w:t>.</w:t>
+      </w:r>
+    </w:p>
+    <w:p>
+      <w:r>
+        <w:t>Multiplicitet:</w:t>
+      </w:r>
+    </w:p>
+    <w:p>
+      <w:r>
+        <w:t>Enten kan genstanden være udlejet eller så er den ikke.</w:t>
+      </w:r>
+    </w:p>
+    <w:tbl>
+      <w:tblPr>
+        <w:tblStyle w:val="Tabel-Gitter"/>
+        <w:tblW w:w="0" w:type="auto"/>
+        <w:tblLook w:val="04A0"/>
+      </w:tblPr>
+      <w:tblGrid>
+        <w:gridCol w:w="4889"/>
+        <w:gridCol w:w="4889"/>
+      </w:tblGrid>
+      <w:tr>
+        <w:tc>
+          <w:tcPr>
+            <w:tcW w:w="4889" w:type="dxa"/>
+            <w:shd w:val="clear" w:color="auto" w:fill="BFBFBF" w:themeFill="background1" w:themeFillShade="BF"/>
+          </w:tcPr>
+          <w:p>
+            <w:r>
+              <w:t>Attributter</w:t>
+            </w:r>
+          </w:p>
+        </w:tc>
+        <w:tc>
+          <w:tcPr>
+            <w:tcW w:w="4889" w:type="dxa"/>
+            <w:shd w:val="clear" w:color="auto" w:fill="BFBFBF" w:themeFill="background1" w:themeFillShade="BF"/>
+          </w:tcPr>
+          <w:p>
+            <w:r>
+              <w:t>Beskrivelse</w:t>
+            </w:r>
+          </w:p>
+        </w:tc>
+      </w:tr>
+      <w:tr>
+        <w:tc>
+          <w:tcPr>
+            <w:tcW w:w="4889" w:type="dxa"/>
+          </w:tcPr>
+          <w:p>
+            <w:proofErr w:type="spellStart"/>
+            <w:r>
+              <w:t>itemPrice</w:t>
+            </w:r>
+            <w:proofErr w:type="spellEnd"/>
+          </w:p>
+        </w:tc>
+        <w:tc>
+          <w:tcPr>
+            <w:tcW w:w="4889" w:type="dxa"/>
+          </w:tcPr>
+          <w:p>
+            <w:r>
+              <w:t>Varens pris</w:t>
+            </w:r>
+          </w:p>
+        </w:tc>
+      </w:tr>
+      <w:tr>
+        <w:tc>
+          <w:tcPr>
+            <w:tcW w:w="4889" w:type="dxa"/>
+          </w:tcPr>
+          <w:p>
+            <w:proofErr w:type="spellStart"/>
+            <w:r>
+              <w:t>description</w:t>
+            </w:r>
+            <w:proofErr w:type="spellEnd"/>
+          </w:p>
+        </w:tc>
+        <w:tc>
+          <w:tcPr>
+            <w:tcW w:w="4889" w:type="dxa"/>
+          </w:tcPr>
+          <w:p>
+            <w:r>
+              <w:t>Beskrivelse af varen</w:t>
+            </w:r>
+          </w:p>
+        </w:tc>
+      </w:tr>
+      <w:tr>
+        <w:tc>
+          <w:tcPr>
+            <w:tcW w:w="4889" w:type="dxa"/>
+          </w:tcPr>
+          <w:p>
+            <w:proofErr w:type="spellStart"/>
+            <w:r>
+              <w:t>itemInStock</w:t>
+            </w:r>
+            <w:proofErr w:type="spellEnd"/>
+          </w:p>
+        </w:tc>
+        <w:tc>
+          <w:tcPr>
+            <w:tcW w:w="4889" w:type="dxa"/>
+          </w:tcPr>
+          <w:p>
+            <w:r>
+              <w:t>Antal</w:t>
+            </w:r>
+          </w:p>
+        </w:tc>
+      </w:tr>
+      <w:tr>
+        <w:tc>
+          <w:tcPr>
+            <w:tcW w:w="4889" w:type="dxa"/>
+          </w:tcPr>
+          <w:p>
+            <w:proofErr w:type="spellStart"/>
+            <w:r>
+              <w:t>statusUdlaan</w:t>
+            </w:r>
+            <w:proofErr w:type="spellEnd"/>
+          </w:p>
+        </w:tc>
+        <w:tc>
+          <w:tcPr>
+            <w:tcW w:w="4889" w:type="dxa"/>
+          </w:tcPr>
+          <w:p>
+            <w:r>
+              <w:t>Status for udlån</w:t>
+            </w:r>
+          </w:p>
+        </w:tc>
+      </w:tr>
+    </w:tbl>
+    <w:p/>
+    <w:p>
+      <w:pPr>
+        <w:rPr>
+          <w:lang w:val="en-US"/>
+        </w:rPr>
+      </w:pPr>
+    </w:p>
+    <w:p>
+      <w:pPr>
+        <w:rPr>
+          <w:lang w:val="en-US"/>
+        </w:rPr>
+      </w:pPr>
+      <w:r>
+        <w:rPr>
+          <w:lang w:val="en-US"/>
+        </w:rPr>
+        <w:lastRenderedPageBreak/>
+        <w:t>Sale</w:t>
+      </w:r>
+    </w:p>
+    <w:p>
+      <w:pPr>
+        <w:rPr>
+          <w:lang w:val="en-US"/>
+        </w:rPr>
+      </w:pPr>
+      <w:r>
+        <w:rPr>
+          <w:lang w:val="en-US"/>
+        </w:rPr>
+        <w:t>Definition:</w:t>
+      </w:r>
+    </w:p>
+    <w:p>
+      <w:r>
+        <w:t xml:space="preserve">Ved et salg, skal der holdes styr på hvornår salget blev oprettet, samt den totale pris. </w:t>
+      </w:r>
+      <w:r>
+        <w:t xml:space="preserve">Derudover skal vi også vide om denne er en ordre. </w:t>
+      </w:r>
+    </w:p>
+    <w:p>
+      <w:r>
+        <w:t>Multiplicitet:</w:t>
+      </w:r>
+    </w:p>
+    <w:p>
+      <w:r>
+        <w:t>Det vil være oprettet af en bestemt medarbejder. Det kan være en ordre og det kan have en rabat, men det kan også være uden de 2. Det kan være et løssalg eller det kan være over en konto og det består af en eller flere genstande.</w:t>
+      </w:r>
+    </w:p>
+    <w:tbl>
+      <w:tblPr>
+        <w:tblStyle w:val="Tabel-Gitter"/>
+        <w:tblW w:w="0" w:type="auto"/>
+        <w:tblLook w:val="04A0"/>
+      </w:tblPr>
+      <w:tblGrid>
+        <w:gridCol w:w="4889"/>
+        <w:gridCol w:w="4889"/>
+      </w:tblGrid>
+      <w:tr>
+        <w:tc>
+          <w:tcPr>
+            <w:tcW w:w="4889" w:type="dxa"/>
+            <w:shd w:val="clear" w:color="auto" w:fill="BFBFBF" w:themeFill="background1" w:themeFillShade="BF"/>
+          </w:tcPr>
+          <w:p>
+            <w:r>
+              <w:t>Attributter</w:t>
+            </w:r>
+          </w:p>
+        </w:tc>
+        <w:tc>
+          <w:tcPr>
+            <w:tcW w:w="4889" w:type="dxa"/>
+            <w:shd w:val="clear" w:color="auto" w:fill="BFBFBF" w:themeFill="background1" w:themeFillShade="BF"/>
+          </w:tcPr>
+          <w:p>
+            <w:r>
+              <w:t>Beskrivelse</w:t>
+            </w:r>
+          </w:p>
+        </w:tc>
+      </w:tr>
+      <w:tr>
+        <w:tc>
+          <w:tcPr>
+            <w:tcW w:w="4889" w:type="dxa"/>
+          </w:tcPr>
+          <w:p>
+            <w:r>
+              <w:t>date</w:t>
+            </w:r>
+          </w:p>
+        </w:tc>
+        <w:tc>
+          <w:tcPr>
+            <w:tcW w:w="4889" w:type="dxa"/>
+          </w:tcPr>
+          <w:p>
+            <w:r>
+              <w:t>Datoen for salget</w:t>
+            </w:r>
+          </w:p>
+        </w:tc>
+      </w:tr>
+      <w:tr>
+        <w:tc>
+          <w:tcPr>
+            <w:tcW w:w="4889" w:type="dxa"/>
+          </w:tcPr>
+          <w:p>
+            <w:proofErr w:type="spellStart"/>
+            <w:r>
+              <w:t>price</w:t>
+            </w:r>
+            <w:proofErr w:type="spellEnd"/>
+          </w:p>
+        </w:tc>
+        <w:tc>
+          <w:tcPr>
+            <w:tcW w:w="4889" w:type="dxa"/>
+          </w:tcPr>
+          <w:p>
+            <w:r>
+              <w:t>Den totale pris for salget</w:t>
+            </w:r>
+          </w:p>
+        </w:tc>
+      </w:tr>
+      <w:tr>
+        <w:tc>
+          <w:tcPr>
+            <w:tcW w:w="4889" w:type="dxa"/>
+          </w:tcPr>
+          <w:p>
+            <w:proofErr w:type="spellStart"/>
+            <w:r>
+              <w:t>order</w:t>
+            </w:r>
+            <w:proofErr w:type="spellEnd"/>
+          </w:p>
+        </w:tc>
+        <w:tc>
+          <w:tcPr>
+            <w:tcW w:w="4889" w:type="dxa"/>
+          </w:tcPr>
+          <w:p>
+            <w:r>
+              <w:t>Angiver om salget er af typen ordre</w:t>
+            </w:r>
+          </w:p>
+        </w:tc>
+      </w:tr>
+    </w:tbl>
+    <w:p/>
+    <w:p>
+      <w:proofErr w:type="spellStart"/>
+      <w:r>
+        <w:t>SalesLineItem</w:t>
+      </w:r>
+      <w:proofErr w:type="spellEnd"/>
+    </w:p>
+    <w:p>
+      <w:r>
+        <w:t>Definition:</w:t>
+      </w:r>
+    </w:p>
+    <w:p>
+      <w:r>
+        <w:t>For at holde styr på antallet af hvor mange, der bliver solgt af en given vare, samt den totale pris, har vi oprettet klassen ”</w:t>
+      </w:r>
+      <w:proofErr w:type="spellStart"/>
+      <w:r>
+        <w:t>SalesLineItem</w:t>
+      </w:r>
+      <w:proofErr w:type="spellEnd"/>
+      <w:r>
+        <w:t>”.</w:t>
+      </w:r>
+    </w:p>
+    <w:p>
+      <w:r>
+        <w:t>Multiplicitet:</w:t>
+      </w:r>
+    </w:p>
+    <w:p>
+      <w:r>
+        <w:t>En salgs genstand vil høre til et bestemt salg og vil være af en bestemt slags type. Det kan være et med serie nummer, men det kan også være et uden.</w:t>
+      </w:r>
+    </w:p>
+    <w:tbl>
+      <w:tblPr>
+        <w:tblStyle w:val="Tabel-Gitter"/>
+        <w:tblW w:w="0" w:type="auto"/>
+        <w:tblLook w:val="04A0"/>
+      </w:tblPr>
+      <w:tblGrid>
+        <w:gridCol w:w="4889"/>
+        <w:gridCol w:w="4889"/>
+      </w:tblGrid>
+      <w:tr>
+        <w:tc>
+          <w:tcPr>
+            <w:tcW w:w="4889" w:type="dxa"/>
+            <w:shd w:val="clear" w:color="auto" w:fill="BFBFBF" w:themeFill="background1" w:themeFillShade="BF"/>
+          </w:tcPr>
+          <w:p>
+            <w:r>
+              <w:t>Attributter</w:t>
+            </w:r>
+          </w:p>
+        </w:tc>
+        <w:tc>
+          <w:tcPr>
+            <w:tcW w:w="4889" w:type="dxa"/>
+            <w:shd w:val="clear" w:color="auto" w:fill="BFBFBF" w:themeFill="background1" w:themeFillShade="BF"/>
+          </w:tcPr>
+          <w:p>
+            <w:r>
+              <w:t>Beskrivelse</w:t>
+            </w:r>
+          </w:p>
+        </w:tc>
+      </w:tr>
+      <w:tr>
+        <w:tc>
+          <w:tcPr>
+            <w:tcW w:w="4889" w:type="dxa"/>
+          </w:tcPr>
+          <w:p>
+            <w:proofErr w:type="spellStart"/>
+            <w:r>
+              <w:t>quantity</w:t>
+            </w:r>
+            <w:proofErr w:type="spellEnd"/>
+          </w:p>
+        </w:tc>
+        <w:tc>
+          <w:tcPr>
+            <w:tcW w:w="4889" w:type="dxa"/>
+          </w:tcPr>
+          <w:p>
+            <w:r>
+              <w:t>Antal</w:t>
+            </w:r>
+          </w:p>
+        </w:tc>
+      </w:tr>
+      <w:tr>
+        <w:tc>
+          <w:tcPr>
+            <w:tcW w:w="4889" w:type="dxa"/>
+          </w:tcPr>
+          <w:p>
+            <w:proofErr w:type="spellStart"/>
+            <w:r>
+              <w:t>totalPrice</w:t>
+            </w:r>
+            <w:proofErr w:type="spellEnd"/>
+          </w:p>
+        </w:tc>
+        <w:tc>
+          <w:tcPr>
+            <w:tcW w:w="4889" w:type="dxa"/>
+          </w:tcPr>
+          <w:p>
+            <w:r>
+              <w:t>Den totale pris (antal * pris pr. eksemplar)</w:t>
+            </w:r>
+          </w:p>
+        </w:tc>
+      </w:tr>
+    </w:tbl>
+    <w:p/>
+    <w:p>
+      <w:r>
+        <w:t>Lokation</w:t>
+      </w:r>
+    </w:p>
+    <w:p>
+      <w:r>
+        <w:t>Definition:</w:t>
+      </w:r>
+    </w:p>
+    <w:p>
+      <w:r>
+        <w:t>Denne klasse bruges i forbindelse med lagerstyring. Den håndterer virksomhedens varer, ved at gøre det muligt at sortere i forskellige varegrupper.</w:t>
+      </w:r>
+    </w:p>
+    <w:p>
+      <w:r>
+        <w:t>Multiplicitet:</w:t>
+      </w:r>
+    </w:p>
+    <w:p>
+      <w:r>
+        <w:t xml:space="preserve">En lokation vil altid have noget liggende pga. </w:t>
+      </w:r>
+      <w:proofErr w:type="spellStart"/>
+      <w:r>
+        <w:t>min-</w:t>
+      </w:r>
+      <w:proofErr w:type="spellEnd"/>
+      <w:r>
+        <w:t xml:space="preserve"> og max beholdninger af genstande.</w:t>
+      </w:r>
+    </w:p>
+    <w:tbl>
+      <w:tblPr>
+        <w:tblStyle w:val="Tabel-Gitter"/>
+        <w:tblW w:w="0" w:type="auto"/>
+        <w:tblLook w:val="04A0"/>
+      </w:tblPr>
+      <w:tblGrid>
+        <w:gridCol w:w="4889"/>
+        <w:gridCol w:w="4889"/>
+      </w:tblGrid>
+      <w:tr>
+        <w:tc>
+          <w:tcPr>
+            <w:tcW w:w="4889" w:type="dxa"/>
+            <w:shd w:val="clear" w:color="auto" w:fill="BFBFBF" w:themeFill="background1" w:themeFillShade="BF"/>
+          </w:tcPr>
+          <w:p>
+            <w:r>
+              <w:t>Attributter</w:t>
+            </w:r>
+          </w:p>
+        </w:tc>
+        <w:tc>
+          <w:tcPr>
+            <w:tcW w:w="4889" w:type="dxa"/>
+            <w:shd w:val="clear" w:color="auto" w:fill="BFBFBF" w:themeFill="background1" w:themeFillShade="BF"/>
+          </w:tcPr>
+          <w:p>
+            <w:r>
+              <w:t>Beskrivelse</w:t>
+            </w:r>
+          </w:p>
+        </w:tc>
+      </w:tr>
+      <w:tr>
+        <w:tc>
+          <w:tcPr>
+            <w:tcW w:w="4889" w:type="dxa"/>
+          </w:tcPr>
+          <w:p>
+            <w:r>
+              <w:t>type</w:t>
+            </w:r>
+          </w:p>
+        </w:tc>
+        <w:tc>
+          <w:tcPr>
+            <w:tcW w:w="4889" w:type="dxa"/>
+          </w:tcPr>
+          <w:p>
+            <w:r>
+              <w:t>Angiver varegruppen</w:t>
+            </w:r>
+          </w:p>
+        </w:tc>
+      </w:tr>
+    </w:tbl>
+    <w:p/>
+    <w:p>
+      <w:r>
+        <w:lastRenderedPageBreak/>
+        <w:t>Unit</w:t>
+      </w:r>
+    </w:p>
+    <w:p>
+      <w:r>
+        <w:t>Definition:</w:t>
+      </w:r>
+    </w:p>
+    <w:p>
+      <w:r>
+        <w:t>Ved oprettelse af en vare, vil der også være eksemplarer af denne, hvilket klassen ”Unit” holder styr på. Hvert eksemplar får et unikt serienummer.</w:t>
+      </w:r>
+    </w:p>
+    <w:p>
+      <w:r>
+        <w:t>Multiplicitet:</w:t>
+      </w:r>
+    </w:p>
+    <w:p>
+      <w:r>
+        <w:t>Hvis der er et eksemplar, vil det være af en bestemt genstand. Det kan være usolgt og ikke høre til et salg, men hvis det bliver solgt, er det kun med i det ene salg.</w:t>
+      </w:r>
+    </w:p>
+    <w:tbl>
+      <w:tblPr>
+        <w:tblStyle w:val="Tabel-Gitter"/>
+        <w:tblW w:w="0" w:type="auto"/>
+        <w:tblLook w:val="04A0"/>
+      </w:tblPr>
+      <w:tblGrid>
+        <w:gridCol w:w="4889"/>
+        <w:gridCol w:w="4889"/>
+      </w:tblGrid>
+      <w:tr>
+        <w:tc>
+          <w:tcPr>
+            <w:tcW w:w="4889" w:type="dxa"/>
+            <w:shd w:val="clear" w:color="auto" w:fill="BFBFBF" w:themeFill="background1" w:themeFillShade="BF"/>
+          </w:tcPr>
+          <w:p>
+            <w:r>
+              <w:t>Attributter</w:t>
+            </w:r>
+          </w:p>
+        </w:tc>
+        <w:tc>
+          <w:tcPr>
+            <w:tcW w:w="4889" w:type="dxa"/>
+            <w:shd w:val="clear" w:color="auto" w:fill="BFBFBF" w:themeFill="background1" w:themeFillShade="BF"/>
+          </w:tcPr>
+          <w:p>
+            <w:r>
+              <w:t>Beskrivelse</w:t>
+            </w:r>
+          </w:p>
+        </w:tc>
+      </w:tr>
+      <w:tr>
+        <w:tc>
+          <w:tcPr>
+            <w:tcW w:w="4889" w:type="dxa"/>
+          </w:tcPr>
+          <w:p>
+            <w:proofErr w:type="spellStart"/>
+            <w:r>
+              <w:t>serialNo</w:t>
+            </w:r>
+            <w:proofErr w:type="spellEnd"/>
+          </w:p>
+        </w:tc>
+        <w:tc>
+          <w:tcPr>
+            <w:tcW w:w="4889" w:type="dxa"/>
+          </w:tcPr>
+          <w:p>
+            <w:proofErr w:type="spellStart"/>
+            <w:r>
+              <w:t>serieNummer</w:t>
+            </w:r>
+            <w:proofErr w:type="spellEnd"/>
+            <w:r>
+              <w:t xml:space="preserve"> på et givet eksemplar</w:t>
+            </w:r>
+          </w:p>
+        </w:tc>
+      </w:tr>
+    </w:tbl>
+    <w:p>
+      <w:bookmarkStart w:id="16" w:name="_GoBack"/>
+      <w:bookmarkEnd w:id="16"/>
+    </w:p>
+    <w:p>
+      <w:pPr>
+        <w:pStyle w:val="Overskrift3"/>
+      </w:pPr>
+      <w:r>
+        <w:t>Systemsekvensdiagrammer</w:t>
+      </w:r>
+    </w:p>
+    <w:p>
+      <w:pPr>
+        <w:pStyle w:val="Overskrift4"/>
+      </w:pPr>
+      <w:proofErr w:type="spellStart"/>
+      <w:r>
+        <w:t>createEmployee</w:t>
+      </w:r>
+      <w:proofErr w:type="spellEnd"/>
+    </w:p>
+    <w:p>
+      <w:r>
+        <w:rPr>
+          <w:noProof/>
+          <w:lang w:eastAsia="da-DK"/>
+        </w:rPr>
+        <w:drawing>
+          <wp:inline distT="0" distB="0" distL="0" distR="0">
+            <wp:extent cx="6120130" cy="2130083"/>
+            <wp:effectExtent l="0" t="0" r="0" b="0"/>
+            <wp:docPr id="7" name="Billede 5"/>
+            <wp:cNvGraphicFramePr>
+              <a:graphicFrameLocks xmlns:a="http://schemas.openxmlformats.org/drawingml/2006/main" noChangeAspect="1"/>
+            </wp:cNvGraphicFramePr>
+            <a:graphic xmlns:a="http://schemas.openxmlformats.org/drawingml/2006/main">
+              <a:graphicData uri="http://schemas.openxmlformats.org/drawingml/2006/picture">
+                <pic:pic xmlns:pic="http://schemas.openxmlformats.org/drawingml/2006/picture">
+                  <pic:nvPicPr>
+                    <pic:cNvPr id="0" name="Picture 5"/>
+                    <pic:cNvPicPr>
+                      <a:picLocks noChangeAspect="1" noChangeArrowheads="1"/>
+                    </pic:cNvPicPr>
+                  </pic:nvPicPr>
+                  <pic:blipFill>
+                    <a:blip r:embed="rId14" cstate="print"/>
+                    <a:srcRect/>
+                    <a:stretch>
+                      <a:fillRect/>
+                    </a:stretch>
+                  </pic:blipFill>
+                  <pic:spPr bwMode="auto">
+                    <a:xfrm>
+                      <a:off x="0" y="0"/>
+                      <a:ext cx="6120130" cy="2130083"/>
+                    </a:xfrm>
+                    <a:prstGeom prst="rect">
+                      <a:avLst/>
+                    </a:prstGeom>
+                    <a:noFill/>
+                    <a:ln w="9525">
+                      <a:noFill/>
+                      <a:miter lim="800000"/>
+                      <a:headEnd/>
+                      <a:tailEnd/>
+                    </a:ln>
+                  </pic:spPr>
+                </pic:pic>
+              </a:graphicData>
+            </a:graphic>
+          </wp:inline>
+        </w:drawing>
+      </w:r>
+    </w:p>
+    <w:p>
+      <w:pPr>
+        <w:pStyle w:val="Overskrift4"/>
+      </w:pPr>
+      <w:proofErr w:type="spellStart"/>
+      <w:r>
+        <w:t>deleteEmployee</w:t>
+      </w:r>
+      <w:proofErr w:type="spellEnd"/>
+    </w:p>
+    <w:p>
+      <w:r>
+        <w:rPr>
+          <w:noProof/>
+          <w:lang w:eastAsia="da-DK"/>
+        </w:rPr>
+        <w:drawing>
+          <wp:inline distT="0" distB="0" distL="0" distR="0">
+            <wp:extent cx="4629150" cy="2200275"/>
+            <wp:effectExtent l="0" t="0" r="0" b="0"/>
+            <wp:docPr id="8" name="Billede 6"/>
+            <wp:cNvGraphicFramePr>
+              <a:graphicFrameLocks xmlns:a="http://schemas.openxmlformats.org/drawingml/2006/main" noChangeAspect="1"/>
+            </wp:cNvGraphicFramePr>
+            <a:graphic xmlns:a="http://schemas.openxmlformats.org/drawingml/2006/main">
+              <a:graphicData uri="http://schemas.openxmlformats.org/drawingml/2006/picture">
+                <pic:pic xmlns:pic="http://schemas.openxmlformats.org/drawingml/2006/picture">
+                  <pic:nvPicPr>
+                    <pic:cNvPr id="0" name="Picture 6"/>
+                    <pic:cNvPicPr>
+                      <a:picLocks noChangeAspect="1" noChangeArrowheads="1"/>
+                    </pic:cNvPicPr>
+                  </pic:nvPicPr>
+                  <pic:blipFill>
+                    <a:blip r:embed="rId15" cstate="print"/>
+                    <a:srcRect/>
+                    <a:stretch>
+                      <a:fillRect/>
+                    </a:stretch>
+                  </pic:blipFill>
+                  <pic:spPr bwMode="auto">
+                    <a:xfrm>
+                      <a:off x="0" y="0"/>
+                      <a:ext cx="4629150" cy="2200275"/>
+                    </a:xfrm>
+                    <a:prstGeom prst="rect">
+                      <a:avLst/>
+                    </a:prstGeom>
+                    <a:noFill/>
+                    <a:ln w="9525">
+                      <a:noFill/>
+                      <a:miter lim="800000"/>
+                      <a:headEnd/>
+                      <a:tailEnd/>
+                    </a:ln>
+                  </pic:spPr>
+                </pic:pic>
+              </a:graphicData>
+            </a:graphic>
+          </wp:inline>
+        </w:drawing>
+      </w:r>
+    </w:p>
+    <w:p>
+      <w:pPr>
+        <w:pStyle w:val="Overskrift4"/>
+      </w:pPr>
+      <w:proofErr w:type="spellStart"/>
+      <w:r>
+        <w:lastRenderedPageBreak/>
+        <w:t>getEmployee</w:t>
+      </w:r>
+      <w:proofErr w:type="spellEnd"/>
+    </w:p>
+    <w:p>
+      <w:r>
+        <w:rPr>
+          <w:noProof/>
+          <w:lang w:eastAsia="da-DK"/>
+        </w:rPr>
+        <w:drawing>
+          <wp:inline distT="0" distB="0" distL="0" distR="0">
+            <wp:extent cx="5191125" cy="2524125"/>
+            <wp:effectExtent l="0" t="0" r="0" b="0"/>
+            <wp:docPr id="9" name="Billede 7"/>
+            <wp:cNvGraphicFramePr>
+              <a:graphicFrameLocks xmlns:a="http://schemas.openxmlformats.org/drawingml/2006/main" noChangeAspect="1"/>
+            </wp:cNvGraphicFramePr>
+            <a:graphic xmlns:a="http://schemas.openxmlformats.org/drawingml/2006/main">
+              <a:graphicData uri="http://schemas.openxmlformats.org/drawingml/2006/picture">
+                <pic:pic xmlns:pic="http://schemas.openxmlformats.org/drawingml/2006/picture">
+                  <pic:nvPicPr>
+                    <pic:cNvPr id="0" name="Picture 7"/>
+                    <pic:cNvPicPr>
+                      <a:picLocks noChangeAspect="1" noChangeArrowheads="1"/>
+                    </pic:cNvPicPr>
+                  </pic:nvPicPr>
+                  <pic:blipFill>
+                    <a:blip r:embed="rId16" cstate="print"/>
+                    <a:srcRect/>
+                    <a:stretch>
+                      <a:fillRect/>
+                    </a:stretch>
+                  </pic:blipFill>
+                  <pic:spPr bwMode="auto">
+                    <a:xfrm>
+                      <a:off x="0" y="0"/>
+                      <a:ext cx="5191125" cy="2524125"/>
+                    </a:xfrm>
+                    <a:prstGeom prst="rect">
+                      <a:avLst/>
+                    </a:prstGeom>
+                    <a:noFill/>
+                    <a:ln w="9525">
+                      <a:noFill/>
+                      <a:miter lim="800000"/>
+                      <a:headEnd/>
+                      <a:tailEnd/>
+                    </a:ln>
+                  </pic:spPr>
+                </pic:pic>
+              </a:graphicData>
+            </a:graphic>
+          </wp:inline>
+        </w:drawing>
+      </w:r>
+    </w:p>
+    <w:p/>
+    <w:p>
+      <w:pPr>
+        <w:pStyle w:val="Overskrift4"/>
+      </w:pPr>
+      <w:proofErr w:type="spellStart"/>
+      <w:r>
+        <w:t>updateEmployee</w:t>
+      </w:r>
+      <w:proofErr w:type="spellEnd"/>
+    </w:p>
+    <w:p>
+      <w:r>
+        <w:rPr>
+          <w:noProof/>
+          <w:lang w:eastAsia="da-DK"/>
+        </w:rPr>
+        <w:drawing>
+          <wp:inline distT="0" distB="0" distL="0" distR="0">
+            <wp:extent cx="4305300" cy="3629651"/>
+            <wp:effectExtent l="0" t="0" r="0" b="0"/>
+            <wp:docPr id="10" name="Billede 8"/>
+            <wp:cNvGraphicFramePr>
+              <a:graphicFrameLocks xmlns:a="http://schemas.openxmlformats.org/drawingml/2006/main" noChangeAspect="1"/>
+            </wp:cNvGraphicFramePr>
+            <a:graphic xmlns:a="http://schemas.openxmlformats.org/drawingml/2006/main">
+              <a:graphicData uri="http://schemas.openxmlformats.org/drawingml/2006/picture">
+                <pic:pic xmlns:pic="http://schemas.openxmlformats.org/drawingml/2006/picture">
+                  <pic:nvPicPr>
+                    <pic:cNvPr id="0" name="Picture 8"/>
+                    <pic:cNvPicPr>
+                      <a:picLocks noChangeAspect="1" noChangeArrowheads="1"/>
+                    </pic:cNvPicPr>
+                  </pic:nvPicPr>
+                  <pic:blipFill>
+                    <a:blip r:embed="rId17" cstate="print"/>
+                    <a:srcRect/>
+                    <a:stretch>
+                      <a:fillRect/>
+                    </a:stretch>
+                  </pic:blipFill>
+                  <pic:spPr bwMode="auto">
+                    <a:xfrm>
+                      <a:off x="0" y="0"/>
+                      <a:ext cx="4305300" cy="3629651"/>
+                    </a:xfrm>
+                    <a:prstGeom prst="rect">
+                      <a:avLst/>
+                    </a:prstGeom>
+                    <a:noFill/>
+                    <a:ln w="9525">
+                      <a:noFill/>
+                      <a:miter lim="800000"/>
+                      <a:headEnd/>
+                      <a:tailEnd/>
+                    </a:ln>
+                  </pic:spPr>
+                </pic:pic>
+              </a:graphicData>
+            </a:graphic>
+          </wp:inline>
+        </w:drawing>
+      </w:r>
+    </w:p>
+    <w:p/>
+    <w:p>
+      <w:pPr>
+        <w:pStyle w:val="Overskrift4"/>
+        <w:sectPr>
+          <w:pgSz w:w="11906" w:h="16838" w:code="9"/>
+          <w:pgMar w:top="1701" w:right="1134" w:bottom="1701" w:left="1134" w:header="709" w:footer="709" w:gutter="0"/>
+          <w:cols w:space="708"/>
+          <w:titlePg/>
+          <w:docGrid w:linePitch="360"/>
+        </w:sectPr>
+      </w:pPr>
+    </w:p>
+    <w:p>
+      <w:pPr>
+        <w:pStyle w:val="Overskrift4"/>
+      </w:pPr>
+      <w:proofErr w:type="spellStart"/>
+      <w:r>
+        <w:lastRenderedPageBreak/>
+        <w:t>createSale</w:t>
+      </w:r>
+      <w:proofErr w:type="spellEnd"/>
+    </w:p>
+    <w:p>
+      <w:r>
+        <w:rPr>
+          <w:noProof/>
+          <w:lang w:eastAsia="da-DK"/>
+        </w:rPr>
+        <w:drawing>
+          <wp:anchor distT="0" distB="0" distL="114300" distR="114300" simplePos="0" relativeHeight="251658240" behindDoc="1" locked="0" layoutInCell="1" allowOverlap="1">
+            <wp:simplePos x="0" y="0"/>
+            <wp:positionH relativeFrom="column">
+              <wp:posOffset>-384810</wp:posOffset>
+            </wp:positionH>
+            <wp:positionV relativeFrom="paragraph">
+              <wp:posOffset>50165</wp:posOffset>
+            </wp:positionV>
+            <wp:extent cx="9382125" cy="5657850"/>
+            <wp:effectExtent l="0" t="0" r="0" b="0"/>
+            <wp:wrapTight wrapText="bothSides">
+              <wp:wrapPolygon edited="0">
+                <wp:start x="921" y="945"/>
+                <wp:lineTo x="877" y="1600"/>
+                <wp:lineTo x="1140" y="2109"/>
+                <wp:lineTo x="1491" y="2109"/>
+                <wp:lineTo x="1447" y="6691"/>
+                <wp:lineTo x="1842" y="6764"/>
+                <wp:lineTo x="5745" y="6764"/>
+                <wp:lineTo x="1491" y="7055"/>
+                <wp:lineTo x="1491" y="7927"/>
+                <wp:lineTo x="965" y="8655"/>
+                <wp:lineTo x="877" y="10691"/>
+                <wp:lineTo x="1272" y="11418"/>
+                <wp:lineTo x="1491" y="11418"/>
+                <wp:lineTo x="1491" y="13673"/>
+                <wp:lineTo x="2017" y="13745"/>
+                <wp:lineTo x="7149" y="13745"/>
+                <wp:lineTo x="1491" y="14036"/>
+                <wp:lineTo x="1491" y="17164"/>
+                <wp:lineTo x="2017" y="17236"/>
+                <wp:lineTo x="7149" y="17236"/>
+                <wp:lineTo x="1491" y="17527"/>
+                <wp:lineTo x="1491" y="19855"/>
+                <wp:lineTo x="18640" y="19855"/>
+                <wp:lineTo x="19868" y="19855"/>
+                <wp:lineTo x="20175" y="19782"/>
+                <wp:lineTo x="20175" y="17527"/>
+                <wp:lineTo x="10350" y="17236"/>
+                <wp:lineTo x="19297" y="17236"/>
+                <wp:lineTo x="20175" y="17164"/>
+                <wp:lineTo x="20175" y="14182"/>
+                <wp:lineTo x="19868" y="13745"/>
+                <wp:lineTo x="20175" y="13527"/>
+                <wp:lineTo x="20175" y="10545"/>
+                <wp:lineTo x="3991" y="10255"/>
+                <wp:lineTo x="18683" y="10255"/>
+                <wp:lineTo x="20175" y="10182"/>
+                <wp:lineTo x="20175" y="7127"/>
+                <wp:lineTo x="19824" y="7055"/>
+                <wp:lineTo x="11798" y="6764"/>
+                <wp:lineTo x="19429" y="6764"/>
+                <wp:lineTo x="20175" y="6691"/>
+                <wp:lineTo x="20175" y="3564"/>
+                <wp:lineTo x="18727" y="3273"/>
+                <wp:lineTo x="20175" y="3200"/>
+                <wp:lineTo x="20087" y="2109"/>
+                <wp:lineTo x="20438" y="2109"/>
+                <wp:lineTo x="20701" y="1600"/>
+                <wp:lineTo x="20657" y="945"/>
+                <wp:lineTo x="921" y="945"/>
+              </wp:wrapPolygon>
+            </wp:wrapTight>
+            <wp:docPr id="11" name="Billede 9"/>
+            <wp:cNvGraphicFramePr>
+              <a:graphicFrameLocks xmlns:a="http://schemas.openxmlformats.org/drawingml/2006/main" noChangeAspect="1"/>
+            </wp:cNvGraphicFramePr>
+            <a:graphic xmlns:a="http://schemas.openxmlformats.org/drawingml/2006/main">
+              <a:graphicData uri="http://schemas.openxmlformats.org/drawingml/2006/picture">
+                <pic:pic xmlns:pic="http://schemas.openxmlformats.org/drawingml/2006/picture">
+                  <pic:nvPicPr>
+                    <pic:cNvPr id="0" name="Picture 9"/>
+                    <pic:cNvPicPr>
+                      <a:picLocks noChangeAspect="1" noChangeArrowheads="1"/>
+                    </pic:cNvPicPr>
+                  </pic:nvPicPr>
+                  <pic:blipFill>
+                    <a:blip r:embed="rId18" cstate="print"/>
+                    <a:srcRect/>
+                    <a:stretch>
+                      <a:fillRect/>
+                    </a:stretch>
+                  </pic:blipFill>
+                  <pic:spPr bwMode="auto">
+                    <a:xfrm>
+                      <a:off x="0" y="0"/>
+                      <a:ext cx="9382125" cy="5657850"/>
+                    </a:xfrm>
+                    <a:prstGeom prst="rect">
+                      <a:avLst/>
+                    </a:prstGeom>
+                    <a:noFill/>
+                    <a:ln w="9525">
+                      <a:noFill/>
+                      <a:miter lim="800000"/>
+                      <a:headEnd/>
+                      <a:tailEnd/>
+                    </a:ln>
+                  </pic:spPr>
+                </pic:pic>
+              </a:graphicData>
+            </a:graphic>
+          </wp:anchor>
+        </w:drawing>
+      </w:r>
+    </w:p>
+    <w:p/>
+    <w:p/>
+    <w:p/>
+    <w:p/>
+    <w:p/>
+    <w:p/>
+    <w:p/>
+    <w:p/>
+    <w:p/>
+    <w:p/>
+    <w:p/>
+    <w:p/>
+    <w:p/>
+    <w:p>
+      <w:pPr>
+        <w:sectPr>
+          <w:pgSz w:w="16838" w:h="11906" w:orient="landscape" w:code="9"/>
+          <w:pgMar w:top="1134" w:right="1701" w:bottom="1134" w:left="1701" w:header="709" w:footer="709" w:gutter="0"/>
+          <w:cols w:space="708"/>
+          <w:titlePg/>
+          <w:docGrid w:linePitch="360"/>
+        </w:sectPr>
+      </w:pPr>
+    </w:p>
+    <w:p>
+      <w:pPr>
+        <w:pStyle w:val="Overskrift4"/>
+      </w:pPr>
+      <w:proofErr w:type="spellStart"/>
+      <w:r>
+        <w:lastRenderedPageBreak/>
+        <w:t>addSalesLineItem</w:t>
+      </w:r>
+      <w:proofErr w:type="spellEnd"/>
+    </w:p>
+    <w:p>
+      <w:r>
+        <w:rPr>
+          <w:noProof/>
+          <w:lang w:eastAsia="da-DK"/>
+        </w:rPr>
+        <w:drawing>
+          <wp:inline distT="0" distB="0" distL="0" distR="0">
+            <wp:extent cx="6115050" cy="8048625"/>
+            <wp:effectExtent l="0" t="0" r="0" b="0"/>
+            <wp:docPr id="12" name="Billede 12"/>
+            <wp:cNvGraphicFramePr>
+              <a:graphicFrameLocks xmlns:a="http://schemas.openxmlformats.org/drawingml/2006/main" noChangeAspect="1"/>
+            </wp:cNvGraphicFramePr>
+            <a:graphic xmlns:a="http://schemas.openxmlformats.org/drawingml/2006/main">
+              <a:graphicData uri="http://schemas.openxmlformats.org/drawingml/2006/picture">
+                <pic:pic xmlns:pic="http://schemas.openxmlformats.org/drawingml/2006/picture">
+                  <pic:nvPicPr>
+                    <pic:cNvPr id="0" name="Picture 12"/>
+                    <pic:cNvPicPr>
+                      <a:picLocks noChangeAspect="1" noChangeArrowheads="1"/>
+                    </pic:cNvPicPr>
+                  </pic:nvPicPr>
+                  <pic:blipFill>
+                    <a:blip r:embed="rId19" cstate="print"/>
+                    <a:srcRect/>
+                    <a:stretch>
+                      <a:fillRect/>
+                    </a:stretch>
+                  </pic:blipFill>
+                  <pic:spPr bwMode="auto">
+                    <a:xfrm>
+                      <a:off x="0" y="0"/>
+                      <a:ext cx="6120130" cy="8055311"/>
+                    </a:xfrm>
+                    <a:prstGeom prst="rect">
+                      <a:avLst/>
+                    </a:prstGeom>
+                    <a:noFill/>
+                    <a:ln w="9525">
+                      <a:noFill/>
+                      <a:miter lim="800000"/>
+                      <a:headEnd/>
+                      <a:tailEnd/>
+                    </a:ln>
+                  </pic:spPr>
+                </pic:pic>
+              </a:graphicData>
+            </a:graphic>
+          </wp:inline>
+        </w:drawing>
+      </w:r>
+    </w:p>
+    <w:p>
+      <w:pPr>
+        <w:pStyle w:val="Overskrift4"/>
+      </w:pPr>
+      <w:proofErr w:type="spellStart"/>
+      <w:r>
+        <w:lastRenderedPageBreak/>
+        <w:t>addDiscount</w:t>
+      </w:r>
+      <w:proofErr w:type="spellEnd"/>
+    </w:p>
+    <w:p>
+      <w:r>
+        <w:rPr>
+          <w:noProof/>
+          <w:lang w:eastAsia="da-DK"/>
+        </w:rPr>
+        <w:drawing>
+          <wp:inline distT="0" distB="0" distL="0" distR="0">
+            <wp:extent cx="6120130" cy="3115434"/>
+            <wp:effectExtent l="0" t="0" r="0" b="0"/>
+            <wp:docPr id="13" name="Billede 13"/>
+            <wp:cNvGraphicFramePr>
+              <a:graphicFrameLocks xmlns:a="http://schemas.openxmlformats.org/drawingml/2006/main" noChangeAspect="1"/>
+            </wp:cNvGraphicFramePr>
+            <a:graphic xmlns:a="http://schemas.openxmlformats.org/drawingml/2006/main">
+              <a:graphicData uri="http://schemas.openxmlformats.org/drawingml/2006/picture">
+                <pic:pic xmlns:pic="http://schemas.openxmlformats.org/drawingml/2006/picture">
+                  <pic:nvPicPr>
+                    <pic:cNvPr id="0" name="Picture 13"/>
+                    <pic:cNvPicPr>
+                      <a:picLocks noChangeAspect="1" noChangeArrowheads="1"/>
+                    </pic:cNvPicPr>
+                  </pic:nvPicPr>
+                  <pic:blipFill>
+                    <a:blip r:embed="rId20" cstate="print"/>
+                    <a:srcRect/>
+                    <a:stretch>
+                      <a:fillRect/>
+                    </a:stretch>
+                  </pic:blipFill>
+                  <pic:spPr bwMode="auto">
+                    <a:xfrm>
+                      <a:off x="0" y="0"/>
+                      <a:ext cx="6120130" cy="3115434"/>
+                    </a:xfrm>
+                    <a:prstGeom prst="rect">
+                      <a:avLst/>
+                    </a:prstGeom>
+                    <a:noFill/>
+                    <a:ln w="9525">
+                      <a:noFill/>
+                      <a:miter lim="800000"/>
+                      <a:headEnd/>
+                      <a:tailEnd/>
+                    </a:ln>
+                  </pic:spPr>
+                </pic:pic>
+              </a:graphicData>
+            </a:graphic>
+          </wp:inline>
+        </w:drawing>
+      </w:r>
+    </w:p>
+    <w:p>
+      <w:pPr>
+        <w:pStyle w:val="Overskrift4"/>
+      </w:pPr>
+      <w:proofErr w:type="spellStart"/>
+      <w:r>
+        <w:t>cancelSale</w:t>
+      </w:r>
+      <w:proofErr w:type="spellEnd"/>
+    </w:p>
+    <w:p>
+      <w:r>
+        <w:rPr>
+          <w:noProof/>
+          <w:lang w:eastAsia="da-DK"/>
+        </w:rPr>
+        <w:drawing>
+          <wp:inline distT="0" distB="0" distL="0" distR="0">
+            <wp:extent cx="5143500" cy="4838700"/>
+            <wp:effectExtent l="0" t="0" r="0" b="0"/>
+            <wp:docPr id="14" name="Billede 14"/>
+            <wp:cNvGraphicFramePr>
+              <a:graphicFrameLocks xmlns:a="http://schemas.openxmlformats.org/drawingml/2006/main" noChangeAspect="1"/>
+            </wp:cNvGraphicFramePr>
+            <a:graphic xmlns:a="http://schemas.openxmlformats.org/drawingml/2006/main">
+              <a:graphicData uri="http://schemas.openxmlformats.org/drawingml/2006/picture">
+                <pic:pic xmlns:pic="http://schemas.openxmlformats.org/drawingml/2006/picture">
+                  <pic:nvPicPr>
+                    <pic:cNvPr id="0" name="Picture 14"/>
+                    <pic:cNvPicPr>
+                      <a:picLocks noChangeAspect="1" noChangeArrowheads="1"/>
+                    </pic:cNvPicPr>
+                  </pic:nvPicPr>
+                  <pic:blipFill>
+                    <a:blip r:embed="rId21" cstate="print"/>
+                    <a:srcRect/>
+                    <a:stretch>
+                      <a:fillRect/>
+                    </a:stretch>
+                  </pic:blipFill>
+                  <pic:spPr bwMode="auto">
+                    <a:xfrm>
+                      <a:off x="0" y="0"/>
+                      <a:ext cx="5143500" cy="4838700"/>
+                    </a:xfrm>
+                    <a:prstGeom prst="rect">
+                      <a:avLst/>
+                    </a:prstGeom>
+                    <a:noFill/>
+                    <a:ln w="9525">
+                      <a:noFill/>
+                      <a:miter lim="800000"/>
+                      <a:headEnd/>
+                      <a:tailEnd/>
+                    </a:ln>
+                  </pic:spPr>
+                </pic:pic>
+              </a:graphicData>
+            </a:graphic>
+          </wp:inline>
+        </w:drawing>
+      </w:r>
+    </w:p>
+    <w:p/>
     <w:sectPr>
-      <w:pgSz w:w="11906" w:h="16838"/>
-      <w:pgMar w:top="1701" w:right="1134" w:bottom="1701" w:left="1134" w:header="708" w:footer="708" w:gutter="0"/>
+      <w:pgSz w:w="11906" w:h="16838" w:code="9"/>
+      <w:pgMar w:top="1701" w:right="1134" w:bottom="1701" w:left="1134" w:header="709" w:footer="709" w:gutter="0"/>
       <w:cols w:space="708"/>
       <w:titlePg/>
       <w:docGrid w:linePitch="360"/>
@@ -9352,35 +11905,6 @@
         </w:p>
       </w:docPartBody>
     </w:docPart>
-    <w:docPart>
-      <w:docPartPr>
-        <w:name w:val="9AB02B9F8DB84F3AB8F1B6A200ACD5E9"/>
-        <w:category>
-          <w:name w:val="Generelt"/>
-          <w:gallery w:val="placeholder"/>
-        </w:category>
-        <w:types>
-          <w:type w:val="bbPlcHdr"/>
-        </w:types>
-        <w:behaviors>
-          <w:behavior w:val="content"/>
-        </w:behaviors>
-        <w:guid w:val="{583C54F8-A03A-452F-8D54-FA89808EBB49}"/>
-      </w:docPartPr>
-      <w:docPartBody>
-        <w:p>
-          <w:pPr>
-            <w:pStyle w:val="9AB02B9F8DB84F3AB8F1B6A200ACD5E9"/>
-          </w:pPr>
-          <w:r>
-            <w:rPr>
-              <w:color w:val="76923C" w:themeColor="accent3" w:themeShade="BF"/>
-            </w:rPr>
-            <w:t>[Skriv forfatterens navn]</w:t>
-          </w:r>
-        </w:p>
-      </w:docPartBody>
-    </w:docPart>
   </w:docParts>
 </w:glossaryDocument>
 </file>
@@ -9433,9 +11957,8 @@
     <w:panose1 w:val="020B0604030504040204"/>
     <w:charset w:val="00"/>
     <w:family w:val="swiss"/>
-    <w:notTrueType/>
     <w:pitch w:val="variable"/>
-    <w:sig w:usb0="00000003" w:usb1="00000000" w:usb2="00000000" w:usb3="00000000" w:csb0="00000001" w:csb1="00000000"/>
+    <w:sig w:usb0="E1002EFF" w:usb1="C000605B" w:usb2="00000029" w:usb3="00000000" w:csb0="000101FF" w:csb1="00000000"/>
   </w:font>
 </w:fonts>
 </file>
@@ -9452,6 +11975,7 @@
   <w:rsids>
     <w:rsidRoot w:val="000A0856"/>
     <w:rsid w:val="000A0856"/>
+    <w:rsid w:val="003C7439"/>
     <w:rsid w:val="00461B43"/>
     <w:rsid w:val="00665E4B"/>
     <w:rsid w:val="007917D4"/>
@@ -10001,7 +12525,7 @@
 </file>
 
 <file path=customXml/itemProps2.xml><?xml version="1.0" encoding="utf-8"?>
-<ds:datastoreItem xmlns:ds="http://schemas.openxmlformats.org/officeDocument/2006/customXml" ds:itemID="{8053695A-F6FA-47BA-8B16-1786DB1E687F}">
+<ds:datastoreItem xmlns:ds="http://schemas.openxmlformats.org/officeDocument/2006/customXml" ds:itemID="{69125D6D-464D-4E9A-A8AE-2F6740B1B047}">
   <ds:schemaRefs>
     <ds:schemaRef ds:uri="http://schemas.openxmlformats.org/officeDocument/2006/bibliography"/>
   </ds:schemaRefs>

</xml_diff>

<commit_message>
Samlet rapport mere samlet. SSD diagrammer tilrettet
</commit_message>
<xml_diff>
--- a/Samlet Rapport.docx
+++ b/Samlet Rapport.docx
@@ -162,9 +162,6 @@
                   </w:rPr>
                   <w:alias w:val="Forfatter"/>
                   <w:id w:val="15676130"/>
-                  <w:placeholder>
-                    <w:docPart w:val="9AB02B9F8DB84F3AB8F1B6A200ACD5E9"/>
-                  </w:placeholder>
                   <w:dataBinding w:prefixMappings="xmlns:ns0='http://schemas.openxmlformats.org/package/2006/metadata/core-properties' xmlns:ns1='http://purl.org/dc/elements/1.1/'" w:xpath="/ns0:coreProperties[1]/ns1:creator[1]" w:storeItemID="{6C3C8BC8-F283-45AE-878A-BAB7291924A1}"/>
                   <w:text/>
                 </w:sdtPr>
@@ -364,12 +361,82 @@
           <w:r>
             <w:fldChar w:fldCharType="separate"/>
           </w:r>
-          <w:hyperlink w:anchor="_Toc262203035" w:history="1">
+          <w:hyperlink w:anchor="_Toc263240650" w:history="1">
             <w:r>
               <w:rPr>
                 <w:rStyle w:val="Hyperlink"/>
                 <w:noProof/>
               </w:rPr>
+              <w:t>Forord</w:t>
+            </w:r>
+            <w:r>
+              <w:rPr>
+                <w:noProof/>
+                <w:webHidden/>
+              </w:rPr>
+              <w:tab/>
+            </w:r>
+            <w:r>
+              <w:rPr>
+                <w:noProof/>
+                <w:webHidden/>
+              </w:rPr>
+              <w:fldChar w:fldCharType="begin"/>
+            </w:r>
+            <w:r>
+              <w:rPr>
+                <w:noProof/>
+                <w:webHidden/>
+              </w:rPr>
+              <w:instrText xml:space="preserve"> PAGEREF _Toc263240650 \h </w:instrText>
+            </w:r>
+            <w:r>
+              <w:rPr>
+                <w:noProof/>
+                <w:webHidden/>
+              </w:rPr>
+            </w:r>
+            <w:r>
+              <w:rPr>
+                <w:noProof/>
+                <w:webHidden/>
+              </w:rPr>
+              <w:fldChar w:fldCharType="separate"/>
+            </w:r>
+            <w:r>
+              <w:rPr>
+                <w:noProof/>
+                <w:webHidden/>
+              </w:rPr>
+              <w:t>3</w:t>
+            </w:r>
+            <w:r>
+              <w:rPr>
+                <w:noProof/>
+                <w:webHidden/>
+              </w:rPr>
+              <w:fldChar w:fldCharType="end"/>
+            </w:r>
+          </w:hyperlink>
+        </w:p>
+        <w:p>
+          <w:pPr>
+            <w:pStyle w:val="Indholdsfortegnelse2"/>
+            <w:tabs>
+              <w:tab w:val="right" w:leader="dot" w:pos="9628"/>
+            </w:tabs>
+            <w:rPr>
+              <w:rFonts w:eastAsiaTheme="minorEastAsia"/>
+              <w:noProof/>
+              <w:lang w:eastAsia="da-DK"/>
+            </w:rPr>
+          </w:pPr>
+          <w:hyperlink w:anchor="_Toc263240651" w:history="1">
+            <w:r>
+              <w:rPr>
+                <w:rStyle w:val="Hyperlink"/>
+                <w:noProof/>
+              </w:rPr>
               <w:t>Indledning</w:t>
             </w:r>
             <w:r>
@@ -391,7 +458,7 @@
                 <w:noProof/>
                 <w:webHidden/>
               </w:rPr>
-              <w:instrText xml:space="preserve"> PAGEREF _Toc262203035 \h </w:instrText>
+              <w:instrText xml:space="preserve"> PAGEREF _Toc263240651 \h </w:instrText>
             </w:r>
             <w:r>
               <w:rPr>
@@ -434,7 +501,7 @@
               <w:lang w:eastAsia="da-DK"/>
             </w:rPr>
           </w:pPr>
-          <w:hyperlink w:anchor="_Toc262203036" w:history="1">
+          <w:hyperlink w:anchor="_Toc263240652" w:history="1">
             <w:r>
               <w:rPr>
                 <w:rStyle w:val="Hyperlink"/>
@@ -461,7 +528,7 @@
                 <w:noProof/>
                 <w:webHidden/>
               </w:rPr>
-              <w:instrText xml:space="preserve"> PAGEREF _Toc262203036 \h </w:instrText>
+              <w:instrText xml:space="preserve"> PAGEREF _Toc263240652 \h </w:instrText>
             </w:r>
             <w:r>
               <w:rPr>
@@ -504,7 +571,7 @@
               <w:lang w:eastAsia="da-DK"/>
             </w:rPr>
           </w:pPr>
-          <w:hyperlink w:anchor="_Toc262203037" w:history="1">
+          <w:hyperlink w:anchor="_Toc263240653" w:history="1">
             <w:r>
               <w:rPr>
                 <w:rStyle w:val="Hyperlink"/>
@@ -531,7 +598,7 @@
                 <w:noProof/>
                 <w:webHidden/>
               </w:rPr>
-              <w:instrText xml:space="preserve"> PAGEREF _Toc262203037 \h </w:instrText>
+              <w:instrText xml:space="preserve"> PAGEREF _Toc263240653 \h </w:instrText>
             </w:r>
             <w:r>
               <w:rPr>
@@ -574,7 +641,7 @@
               <w:lang w:eastAsia="da-DK"/>
             </w:rPr>
           </w:pPr>
-          <w:hyperlink w:anchor="_Toc262203038" w:history="1">
+          <w:hyperlink w:anchor="_Toc263240654" w:history="1">
             <w:r>
               <w:rPr>
                 <w:rStyle w:val="Hyperlink"/>
@@ -601,7 +668,7 @@
                 <w:noProof/>
                 <w:webHidden/>
               </w:rPr>
-              <w:instrText xml:space="preserve"> PAGEREF _Toc262203038 \h </w:instrText>
+              <w:instrText xml:space="preserve"> PAGEREF _Toc263240654 \h </w:instrText>
             </w:r>
             <w:r>
               <w:rPr>
@@ -644,7 +711,7 @@
               <w:lang w:eastAsia="da-DK"/>
             </w:rPr>
           </w:pPr>
-          <w:hyperlink w:anchor="_Toc262203039" w:history="1">
+          <w:hyperlink w:anchor="_Toc263240655" w:history="1">
             <w:r>
               <w:rPr>
                 <w:rStyle w:val="Hyperlink"/>
@@ -671,7 +738,7 @@
                 <w:noProof/>
                 <w:webHidden/>
               </w:rPr>
-              <w:instrText xml:space="preserve"> PAGEREF _Toc262203039 \h </w:instrText>
+              <w:instrText xml:space="preserve"> PAGEREF _Toc263240655 \h </w:instrText>
             </w:r>
             <w:r>
               <w:rPr>
@@ -714,7 +781,7 @@
               <w:lang w:eastAsia="da-DK"/>
             </w:rPr>
           </w:pPr>
-          <w:hyperlink w:anchor="_Toc262203040" w:history="1">
+          <w:hyperlink w:anchor="_Toc263240656" w:history="1">
             <w:r>
               <w:rPr>
                 <w:rStyle w:val="Hyperlink"/>
@@ -741,7 +808,7 @@
                 <w:noProof/>
                 <w:webHidden/>
               </w:rPr>
-              <w:instrText xml:space="preserve"> PAGEREF _Toc262203040 \h </w:instrText>
+              <w:instrText xml:space="preserve"> PAGEREF _Toc263240656 \h </w:instrText>
             </w:r>
             <w:r>
               <w:rPr>
@@ -784,7 +851,7 @@
               <w:lang w:eastAsia="da-DK"/>
             </w:rPr>
           </w:pPr>
-          <w:hyperlink w:anchor="_Toc262203041" w:history="1">
+          <w:hyperlink w:anchor="_Toc263240657" w:history="1">
             <w:r>
               <w:rPr>
                 <w:rStyle w:val="Hyperlink"/>
@@ -811,7 +878,7 @@
                 <w:noProof/>
                 <w:webHidden/>
               </w:rPr>
-              <w:instrText xml:space="preserve"> PAGEREF _Toc262203041 \h </w:instrText>
+              <w:instrText xml:space="preserve"> PAGEREF _Toc263240657 \h </w:instrText>
             </w:r>
             <w:r>
               <w:rPr>
@@ -831,7 +898,7 @@
                 <w:noProof/>
                 <w:webHidden/>
               </w:rPr>
-              <w:t>6</w:t>
+              <w:t>7</w:t>
             </w:r>
             <w:r>
               <w:rPr>
@@ -854,7 +921,7 @@
               <w:lang w:eastAsia="da-DK"/>
             </w:rPr>
           </w:pPr>
-          <w:hyperlink w:anchor="_Toc262203042" w:history="1">
+          <w:hyperlink w:anchor="_Toc263240658" w:history="1">
             <w:r>
               <w:rPr>
                 <w:rStyle w:val="Hyperlink"/>
@@ -881,7 +948,7 @@
                 <w:noProof/>
                 <w:webHidden/>
               </w:rPr>
-              <w:instrText xml:space="preserve"> PAGEREF _Toc262203042 \h </w:instrText>
+              <w:instrText xml:space="preserve"> PAGEREF _Toc263240658 \h </w:instrText>
             </w:r>
             <w:r>
               <w:rPr>
@@ -901,7 +968,7 @@
                 <w:noProof/>
                 <w:webHidden/>
               </w:rPr>
-              <w:t>7</w:t>
+              <w:t>8</w:t>
             </w:r>
             <w:r>
               <w:rPr>
@@ -924,7 +991,7 @@
               <w:lang w:eastAsia="da-DK"/>
             </w:rPr>
           </w:pPr>
-          <w:hyperlink w:anchor="_Toc262203043" w:history="1">
+          <w:hyperlink w:anchor="_Toc263240659" w:history="1">
             <w:r>
               <w:rPr>
                 <w:rStyle w:val="Hyperlink"/>
@@ -951,7 +1018,7 @@
                 <w:noProof/>
                 <w:webHidden/>
               </w:rPr>
-              <w:instrText xml:space="preserve"> PAGEREF _Toc262203043 \h </w:instrText>
+              <w:instrText xml:space="preserve"> PAGEREF _Toc263240659 \h </w:instrText>
             </w:r>
             <w:r>
               <w:rPr>
@@ -994,7 +1061,7 @@
               <w:lang w:eastAsia="da-DK"/>
             </w:rPr>
           </w:pPr>
-          <w:hyperlink w:anchor="_Toc262203044" w:history="1">
+          <w:hyperlink w:anchor="_Toc263240660" w:history="1">
             <w:r>
               <w:rPr>
                 <w:rStyle w:val="Hyperlink"/>
@@ -1021,7 +1088,7 @@
                 <w:noProof/>
                 <w:webHidden/>
               </w:rPr>
-              <w:instrText xml:space="preserve"> PAGEREF _Toc262203044 \h </w:instrText>
+              <w:instrText xml:space="preserve"> PAGEREF _Toc263240660 \h </w:instrText>
             </w:r>
             <w:r>
               <w:rPr>
@@ -1041,7 +1108,7 @@
                 <w:noProof/>
                 <w:webHidden/>
               </w:rPr>
-              <w:t>9</w:t>
+              <w:t>10</w:t>
             </w:r>
             <w:r>
               <w:rPr>
@@ -1064,7 +1131,7 @@
               <w:lang w:eastAsia="da-DK"/>
             </w:rPr>
           </w:pPr>
-          <w:hyperlink w:anchor="_Toc262203045" w:history="1">
+          <w:hyperlink w:anchor="_Toc263240661" w:history="1">
             <w:r>
               <w:rPr>
                 <w:rStyle w:val="Hyperlink"/>
@@ -1091,7 +1158,7 @@
                 <w:noProof/>
                 <w:webHidden/>
               </w:rPr>
-              <w:instrText xml:space="preserve"> PAGEREF _Toc262203045 \h </w:instrText>
+              <w:instrText xml:space="preserve"> PAGEREF _Toc263240661 \h </w:instrText>
             </w:r>
             <w:r>
               <w:rPr>
@@ -1134,7 +1201,7 @@
               <w:lang w:eastAsia="da-DK"/>
             </w:rPr>
           </w:pPr>
-          <w:hyperlink w:anchor="_Toc262203046" w:history="1">
+          <w:hyperlink w:anchor="_Toc263240662" w:history="1">
             <w:r>
               <w:rPr>
                 <w:rStyle w:val="Hyperlink"/>
@@ -1161,7 +1228,7 @@
                 <w:noProof/>
                 <w:webHidden/>
               </w:rPr>
-              <w:instrText xml:space="preserve"> PAGEREF _Toc262203046 \h </w:instrText>
+              <w:instrText xml:space="preserve"> PAGEREF _Toc263240662 \h </w:instrText>
             </w:r>
             <w:r>
               <w:rPr>
@@ -1181,7 +1248,7 @@
                 <w:noProof/>
                 <w:webHidden/>
               </w:rPr>
-              <w:t>10</w:t>
+              <w:t>11</w:t>
             </w:r>
             <w:r>
               <w:rPr>
@@ -1204,7 +1271,7 @@
               <w:lang w:eastAsia="da-DK"/>
             </w:rPr>
           </w:pPr>
-          <w:hyperlink w:anchor="_Toc262203047" w:history="1">
+          <w:hyperlink w:anchor="_Toc263240663" w:history="1">
             <w:r>
               <w:rPr>
                 <w:rStyle w:val="Hyperlink"/>
@@ -1231,7 +1298,7 @@
                 <w:noProof/>
                 <w:webHidden/>
               </w:rPr>
-              <w:instrText xml:space="preserve"> PAGEREF _Toc262203047 \h </w:instrText>
+              <w:instrText xml:space="preserve"> PAGEREF _Toc263240663 \h </w:instrText>
             </w:r>
             <w:r>
               <w:rPr>
@@ -1251,7 +1318,7 @@
                 <w:noProof/>
                 <w:webHidden/>
               </w:rPr>
-              <w:t>10</w:t>
+              <w:t>11</w:t>
             </w:r>
             <w:r>
               <w:rPr>
@@ -1274,7 +1341,7 @@
               <w:lang w:eastAsia="da-DK"/>
             </w:rPr>
           </w:pPr>
-          <w:hyperlink w:anchor="_Toc262203048" w:history="1">
+          <w:hyperlink w:anchor="_Toc263240664" w:history="1">
             <w:r>
               <w:rPr>
                 <w:rStyle w:val="Hyperlink"/>
@@ -1301,7 +1368,7 @@
                 <w:noProof/>
                 <w:webHidden/>
               </w:rPr>
-              <w:instrText xml:space="preserve"> PAGEREF _Toc262203048 \h </w:instrText>
+              <w:instrText xml:space="preserve"> PAGEREF _Toc263240664 \h </w:instrText>
             </w:r>
             <w:r>
               <w:rPr>
@@ -1321,7 +1388,7 @@
                 <w:noProof/>
                 <w:webHidden/>
               </w:rPr>
-              <w:t>10</w:t>
+              <w:t>11</w:t>
             </w:r>
             <w:r>
               <w:rPr>
@@ -1344,7 +1411,7 @@
               <w:lang w:eastAsia="da-DK"/>
             </w:rPr>
           </w:pPr>
-          <w:hyperlink w:anchor="_Toc262203049" w:history="1">
+          <w:hyperlink w:anchor="_Toc263240665" w:history="1">
             <w:r>
               <w:rPr>
                 <w:rStyle w:val="Hyperlink"/>
@@ -1371,7 +1438,7 @@
                 <w:noProof/>
                 <w:webHidden/>
               </w:rPr>
-              <w:instrText xml:space="preserve"> PAGEREF _Toc262203049 \h </w:instrText>
+              <w:instrText xml:space="preserve"> PAGEREF _Toc263240665 \h </w:instrText>
             </w:r>
             <w:r>
               <w:rPr>
@@ -1391,7 +1458,7 @@
                 <w:noProof/>
                 <w:webHidden/>
               </w:rPr>
-              <w:t>12</w:t>
+              <w:t>13</w:t>
             </w:r>
             <w:r>
               <w:rPr>
@@ -1414,7 +1481,7 @@
               <w:lang w:eastAsia="da-DK"/>
             </w:rPr>
           </w:pPr>
-          <w:hyperlink w:anchor="_Toc262203050" w:history="1">
+          <w:hyperlink w:anchor="_Toc263240666" w:history="1">
             <w:r>
               <w:rPr>
                 <w:rStyle w:val="Hyperlink"/>
@@ -1441,7 +1508,7 @@
                 <w:noProof/>
                 <w:webHidden/>
               </w:rPr>
-              <w:instrText xml:space="preserve"> PAGEREF _Toc262203050 \h </w:instrText>
+              <w:instrText xml:space="preserve"> PAGEREF _Toc263240666 \h </w:instrText>
             </w:r>
             <w:r>
               <w:rPr>
@@ -1461,7 +1528,360 @@
                 <w:noProof/>
                 <w:webHidden/>
               </w:rPr>
-              <w:t>13</w:t>
+              <w:t>14</w:t>
+            </w:r>
+            <w:r>
+              <w:rPr>
+                <w:noProof/>
+                <w:webHidden/>
+              </w:rPr>
+              <w:fldChar w:fldCharType="end"/>
+            </w:r>
+          </w:hyperlink>
+        </w:p>
+        <w:p>
+          <w:pPr>
+            <w:pStyle w:val="Indholdsfortegnelse2"/>
+            <w:tabs>
+              <w:tab w:val="right" w:leader="dot" w:pos="9628"/>
+            </w:tabs>
+            <w:rPr>
+              <w:rFonts w:eastAsiaTheme="minorEastAsia"/>
+              <w:noProof/>
+              <w:lang w:eastAsia="da-DK"/>
+            </w:rPr>
+          </w:pPr>
+          <w:hyperlink w:anchor="_Toc263240667" w:history="1">
+            <w:r>
+              <w:rPr>
+                <w:rStyle w:val="Hyperlink"/>
+                <w:noProof/>
+                <w:lang w:val="en-US"/>
+              </w:rPr>
+              <w:t>Iteration 2</w:t>
+            </w:r>
+            <w:r>
+              <w:rPr>
+                <w:noProof/>
+                <w:webHidden/>
+              </w:rPr>
+              <w:tab/>
+            </w:r>
+            <w:r>
+              <w:rPr>
+                <w:noProof/>
+                <w:webHidden/>
+              </w:rPr>
+              <w:fldChar w:fldCharType="begin"/>
+            </w:r>
+            <w:r>
+              <w:rPr>
+                <w:noProof/>
+                <w:webHidden/>
+              </w:rPr>
+              <w:instrText xml:space="preserve"> PAGEREF _Toc263240667 \h </w:instrText>
+            </w:r>
+            <w:r>
+              <w:rPr>
+                <w:noProof/>
+                <w:webHidden/>
+              </w:rPr>
+            </w:r>
+            <w:r>
+              <w:rPr>
+                <w:noProof/>
+                <w:webHidden/>
+              </w:rPr>
+              <w:fldChar w:fldCharType="separate"/>
+            </w:r>
+            <w:r>
+              <w:rPr>
+                <w:noProof/>
+                <w:webHidden/>
+              </w:rPr>
+              <w:t>15</w:t>
+            </w:r>
+            <w:r>
+              <w:rPr>
+                <w:noProof/>
+                <w:webHidden/>
+              </w:rPr>
+              <w:fldChar w:fldCharType="end"/>
+            </w:r>
+          </w:hyperlink>
+        </w:p>
+        <w:p>
+          <w:pPr>
+            <w:pStyle w:val="Indholdsfortegnelse3"/>
+            <w:tabs>
+              <w:tab w:val="right" w:leader="dot" w:pos="9628"/>
+            </w:tabs>
+            <w:rPr>
+              <w:rFonts w:eastAsiaTheme="minorEastAsia"/>
+              <w:noProof/>
+              <w:lang w:eastAsia="da-DK"/>
+            </w:rPr>
+          </w:pPr>
+          <w:hyperlink w:anchor="_Toc263240668" w:history="1">
+            <w:r>
+              <w:rPr>
+                <w:rStyle w:val="Hyperlink"/>
+                <w:noProof/>
+                <w:lang w:val="en-US"/>
+              </w:rPr>
+              <w:t>Aktivitetsdiagram</w:t>
+            </w:r>
+            <w:r>
+              <w:rPr>
+                <w:noProof/>
+                <w:webHidden/>
+              </w:rPr>
+              <w:tab/>
+            </w:r>
+            <w:r>
+              <w:rPr>
+                <w:noProof/>
+                <w:webHidden/>
+              </w:rPr>
+              <w:fldChar w:fldCharType="begin"/>
+            </w:r>
+            <w:r>
+              <w:rPr>
+                <w:noProof/>
+                <w:webHidden/>
+              </w:rPr>
+              <w:instrText xml:space="preserve"> PAGEREF _Toc263240668 \h </w:instrText>
+            </w:r>
+            <w:r>
+              <w:rPr>
+                <w:noProof/>
+                <w:webHidden/>
+              </w:rPr>
+            </w:r>
+            <w:r>
+              <w:rPr>
+                <w:noProof/>
+                <w:webHidden/>
+              </w:rPr>
+              <w:fldChar w:fldCharType="separate"/>
+            </w:r>
+            <w:r>
+              <w:rPr>
+                <w:noProof/>
+                <w:webHidden/>
+              </w:rPr>
+              <w:t>15</w:t>
+            </w:r>
+            <w:r>
+              <w:rPr>
+                <w:noProof/>
+                <w:webHidden/>
+              </w:rPr>
+              <w:fldChar w:fldCharType="end"/>
+            </w:r>
+          </w:hyperlink>
+        </w:p>
+        <w:p>
+          <w:pPr>
+            <w:pStyle w:val="Indholdsfortegnelse3"/>
+            <w:tabs>
+              <w:tab w:val="right" w:leader="dot" w:pos="9628"/>
+            </w:tabs>
+            <w:rPr>
+              <w:rFonts w:eastAsiaTheme="minorEastAsia"/>
+              <w:noProof/>
+              <w:lang w:eastAsia="da-DK"/>
+            </w:rPr>
+          </w:pPr>
+          <w:hyperlink w:anchor="_Toc263240669" w:history="1">
+            <w:r>
+              <w:rPr>
+                <w:rStyle w:val="Hyperlink"/>
+                <w:noProof/>
+                <w:lang w:val="en-US"/>
+              </w:rPr>
+              <w:t>Use-cases</w:t>
+            </w:r>
+            <w:r>
+              <w:rPr>
+                <w:noProof/>
+                <w:webHidden/>
+              </w:rPr>
+              <w:tab/>
+            </w:r>
+            <w:r>
+              <w:rPr>
+                <w:noProof/>
+                <w:webHidden/>
+              </w:rPr>
+              <w:fldChar w:fldCharType="begin"/>
+            </w:r>
+            <w:r>
+              <w:rPr>
+                <w:noProof/>
+                <w:webHidden/>
+              </w:rPr>
+              <w:instrText xml:space="preserve"> PAGEREF _Toc263240669 \h </w:instrText>
+            </w:r>
+            <w:r>
+              <w:rPr>
+                <w:noProof/>
+                <w:webHidden/>
+              </w:rPr>
+            </w:r>
+            <w:r>
+              <w:rPr>
+                <w:noProof/>
+                <w:webHidden/>
+              </w:rPr>
+              <w:fldChar w:fldCharType="separate"/>
+            </w:r>
+            <w:r>
+              <w:rPr>
+                <w:noProof/>
+                <w:webHidden/>
+              </w:rPr>
+              <w:t>15</w:t>
+            </w:r>
+            <w:r>
+              <w:rPr>
+                <w:noProof/>
+                <w:webHidden/>
+              </w:rPr>
+              <w:fldChar w:fldCharType="end"/>
+            </w:r>
+          </w:hyperlink>
+        </w:p>
+        <w:p>
+          <w:pPr>
+            <w:pStyle w:val="Indholdsfortegnelse3"/>
+            <w:tabs>
+              <w:tab w:val="right" w:leader="dot" w:pos="9628"/>
+            </w:tabs>
+            <w:rPr>
+              <w:rFonts w:eastAsiaTheme="minorEastAsia"/>
+              <w:noProof/>
+              <w:lang w:eastAsia="da-DK"/>
+            </w:rPr>
+          </w:pPr>
+          <w:hyperlink w:anchor="_Toc263240670" w:history="1">
+            <w:r>
+              <w:rPr>
+                <w:rStyle w:val="Hyperlink"/>
+                <w:noProof/>
+              </w:rPr>
+              <w:t>Domænemodel</w:t>
+            </w:r>
+            <w:r>
+              <w:rPr>
+                <w:noProof/>
+                <w:webHidden/>
+              </w:rPr>
+              <w:tab/>
+            </w:r>
+            <w:r>
+              <w:rPr>
+                <w:noProof/>
+                <w:webHidden/>
+              </w:rPr>
+              <w:fldChar w:fldCharType="begin"/>
+            </w:r>
+            <w:r>
+              <w:rPr>
+                <w:noProof/>
+                <w:webHidden/>
+              </w:rPr>
+              <w:instrText xml:space="preserve"> PAGEREF _Toc263240670 \h </w:instrText>
+            </w:r>
+            <w:r>
+              <w:rPr>
+                <w:noProof/>
+                <w:webHidden/>
+              </w:rPr>
+            </w:r>
+            <w:r>
+              <w:rPr>
+                <w:noProof/>
+                <w:webHidden/>
+              </w:rPr>
+              <w:fldChar w:fldCharType="separate"/>
+            </w:r>
+            <w:r>
+              <w:rPr>
+                <w:noProof/>
+                <w:webHidden/>
+              </w:rPr>
+              <w:t>16</w:t>
+            </w:r>
+            <w:r>
+              <w:rPr>
+                <w:noProof/>
+                <w:webHidden/>
+              </w:rPr>
+              <w:fldChar w:fldCharType="end"/>
+            </w:r>
+          </w:hyperlink>
+        </w:p>
+        <w:p>
+          <w:pPr>
+            <w:pStyle w:val="Indholdsfortegnelse3"/>
+            <w:tabs>
+              <w:tab w:val="right" w:leader="dot" w:pos="9628"/>
+            </w:tabs>
+            <w:rPr>
+              <w:rFonts w:eastAsiaTheme="minorEastAsia"/>
+              <w:noProof/>
+              <w:lang w:eastAsia="da-DK"/>
+            </w:rPr>
+          </w:pPr>
+          <w:hyperlink w:anchor="_Toc263240671" w:history="1">
+            <w:r>
+              <w:rPr>
+                <w:rStyle w:val="Hyperlink"/>
+                <w:noProof/>
+              </w:rPr>
+              <w:t>Systemsekvensdiagrammer</w:t>
+            </w:r>
+            <w:r>
+              <w:rPr>
+                <w:noProof/>
+                <w:webHidden/>
+              </w:rPr>
+              <w:tab/>
+            </w:r>
+            <w:r>
+              <w:rPr>
+                <w:noProof/>
+                <w:webHidden/>
+              </w:rPr>
+              <w:fldChar w:fldCharType="begin"/>
+            </w:r>
+            <w:r>
+              <w:rPr>
+                <w:noProof/>
+                <w:webHidden/>
+              </w:rPr>
+              <w:instrText xml:space="preserve"> PAGEREF _Toc263240671 \h </w:instrText>
+            </w:r>
+            <w:r>
+              <w:rPr>
+                <w:noProof/>
+                <w:webHidden/>
+              </w:rPr>
+            </w:r>
+            <w:r>
+              <w:rPr>
+                <w:noProof/>
+                <w:webHidden/>
+              </w:rPr>
+              <w:fldChar w:fldCharType="separate"/>
+            </w:r>
+            <w:r>
+              <w:rPr>
+                <w:noProof/>
+                <w:webHidden/>
+              </w:rPr>
+              <w:t>21</w:t>
             </w:r>
             <w:r>
               <w:rPr>
@@ -1488,36 +1908,113 @@
       <w:pPr>
         <w:pStyle w:val="Overskrift2"/>
       </w:pPr>
-    </w:p>
-    <w:p/>
-    <w:p/>
-    <w:p/>
-    <w:p/>
-    <w:p/>
-    <w:p/>
+      <w:bookmarkStart w:id="0" w:name="_Toc263240650"/>
+      <w:r>
+        <w:lastRenderedPageBreak/>
+        <w:t>Forord</w:t>
+      </w:r>
+      <w:bookmarkEnd w:id="0"/>
+    </w:p>
+    <w:p>
+      <w:r>
+        <w:t xml:space="preserve">Denne rapport er udarbejdet af DM71-gruppe4 som dokumentation i forbindelse med 1.semesterprojekt ved datamatikerstudiet på UCN.  Det forventes at læseren har forstand på </w:t>
+      </w:r>
+      <w:proofErr w:type="spellStart"/>
+      <w:r>
+        <w:t>Unified</w:t>
+      </w:r>
+      <w:proofErr w:type="spellEnd"/>
+      <w:r>
+        <w:t xml:space="preserve"> </w:t>
+      </w:r>
+      <w:proofErr w:type="spellStart"/>
+      <w:r>
+        <w:t>Modeling</w:t>
+      </w:r>
+      <w:proofErr w:type="spellEnd"/>
+      <w:r>
+        <w:t xml:space="preserve"> </w:t>
+      </w:r>
+      <w:proofErr w:type="spellStart"/>
+      <w:r>
+        <w:t>Language</w:t>
+      </w:r>
+      <w:proofErr w:type="spellEnd"/>
+      <w:r>
+        <w:t xml:space="preserve"> (UML) for at forstå diagrammerne, der indgår i rapporten.</w:t>
+      </w:r>
+    </w:p>
     <w:p>
       <w:pPr>
         <w:pStyle w:val="Overskrift2"/>
       </w:pPr>
-      <w:bookmarkStart w:id="0" w:name="_Toc262203035"/>
-      <w:r>
-        <w:lastRenderedPageBreak/>
+      <w:bookmarkStart w:id="1" w:name="_Toc263240651"/>
+      <w:r>
         <w:t>Indledning</w:t>
       </w:r>
-      <w:bookmarkEnd w:id="0"/>
-    </w:p>
-    <w:p/>
+      <w:bookmarkEnd w:id="1"/>
+      <w:r>
+        <w:t xml:space="preserve"> </w:t>
+      </w:r>
+    </w:p>
+    <w:p>
+      <w:pPr>
+        <w:rPr>
+          <w:sz w:val="24"/>
+          <w:szCs w:val="24"/>
+        </w:rPr>
+      </w:pPr>
+      <w:r>
+        <w:rPr>
+          <w:sz w:val="24"/>
+          <w:szCs w:val="24"/>
+        </w:rPr>
+        <w:t>Vestbjerg Byggecenter A/S ønsker et nyt it-system, da deres nuværende system, som er baseret UNIX, ikke er tilstrækkelig konkurrencedygtigt.  Virksomheden har opstillet en række krav til hvilken funktionalitet sådan et system skal indeholde. Disse krav</w:t>
+      </w:r>
+      <w:r>
+        <w:rPr>
+          <w:sz w:val="24"/>
+          <w:szCs w:val="24"/>
+        </w:rPr>
+        <w:t xml:space="preserve"> er</w:t>
+      </w:r>
+      <w:r>
+        <w:rPr>
+          <w:sz w:val="24"/>
+          <w:szCs w:val="24"/>
+        </w:rPr>
+        <w:t xml:space="preserve"> opdelt på kort og på langt sigt. På kort sigt, stræber de efter et salgssystem, herunder de basale applikationer, såsom lagerstyring, ordrestyring, kundehåndtering, medarbejderhåndtering og salgsstatistikker.  På langt sigt, ønsker de integration af e-handel. </w:t>
+      </w:r>
+    </w:p>
+    <w:p>
+      <w:pPr>
+        <w:rPr>
+          <w:sz w:val="24"/>
+          <w:szCs w:val="24"/>
+        </w:rPr>
+      </w:pPr>
+      <w:r>
+        <w:rPr>
+          <w:sz w:val="24"/>
+          <w:szCs w:val="24"/>
+        </w:rPr>
+        <w:t xml:space="preserve">Dette projekt beskæftiger sig med Vestbjerg Byggecenter A/S kommende it-system, herunder analyse af selve virksomheden og implementering af systemet. Til at starte med vil virksomheden blive analyseres, en såkaldt it-forundersøgelse, for at opnå en forståelse af organisationen, strukturen, deres strategi, vision og arbejdsgang. Dette sikrer at systemet bliver udviklet optimalt i forhold til ledelsen og medarbejdernes kompetencer. Dernæst gennemgås udviklingen for it-systemet, som tager udgangspunkt i it-forundersøgelse. Udviklingen er en iterativ-proces og er i dette projekt delt op i tre iterationer. I første iteration, gennemgås kravspecifikation og use-cases, herunder prioritering af disse. Den anden iteration dokumenterer implementering af den højst prioriterede use-case, samt design processen af denne. Den tredje eller sidste iteration, berører de samme områder, som anden iteration, med den undtagelse at det er for de næstprioriterede use-cases.   </w:t>
+      </w:r>
+    </w:p>
     <w:p>
       <w:pPr>
         <w:pStyle w:val="Overskrift3"/>
       </w:pPr>
-      <w:bookmarkStart w:id="1" w:name="_Toc262203036"/>
+      <w:bookmarkStart w:id="2" w:name="_Toc263240652"/>
       <w:r>
         <w:t>Kodestandard</w:t>
       </w:r>
-      <w:bookmarkEnd w:id="1"/>
-    </w:p>
-    <w:p>
+      <w:bookmarkEnd w:id="2"/>
+    </w:p>
+    <w:p>
+      <w:pPr>
+        <w:spacing w:line="240" w:lineRule="auto"/>
+      </w:pPr>
       <w:r>
         <w:t>Navngivning:</w:t>
       </w:r>
@@ -1529,6 +2026,7 @@
           <w:ilvl w:val="0"/>
           <w:numId w:val="1"/>
         </w:numPr>
+        <w:spacing w:line="240" w:lineRule="auto"/>
       </w:pPr>
       <w:r>
         <w:t>Alle metoder og variabler skrives på engelsk.</w:t>
@@ -1541,6 +2039,7 @@
           <w:ilvl w:val="0"/>
           <w:numId w:val="1"/>
         </w:numPr>
+        <w:spacing w:line="240" w:lineRule="auto"/>
       </w:pPr>
       <w:r>
         <w:t>Metodenavne skal være beskrivende for hvad metoden gør.</w:t>
@@ -1553,6 +2052,7 @@
           <w:ilvl w:val="0"/>
           <w:numId w:val="1"/>
         </w:numPr>
+        <w:spacing w:line="240" w:lineRule="auto"/>
       </w:pPr>
       <w:r>
         <w:t>Variabelnavne skal være beskrivende for hvad de indeholder.</w:t>
@@ -1565,6 +2065,7 @@
           <w:ilvl w:val="0"/>
           <w:numId w:val="1"/>
         </w:numPr>
+        <w:spacing w:line="240" w:lineRule="auto"/>
       </w:pPr>
       <w:r>
         <w:t>Variabel- og metodenavne skrives med lille begyndelses bogstav. Hvis navnet består af flere ord skrives de følgende ord med stort begyndelses bogstav.</w:t>
@@ -1577,12 +2078,16 @@
           <w:ilvl w:val="0"/>
           <w:numId w:val="1"/>
         </w:numPr>
+        <w:spacing w:line="240" w:lineRule="auto"/>
       </w:pPr>
       <w:r>
         <w:t>Klassenavne skrives med stort begyndelses bogstav.</w:t>
       </w:r>
     </w:p>
     <w:p>
+      <w:pPr>
+        <w:spacing w:line="240" w:lineRule="auto"/>
+      </w:pPr>
       <w:r>
         <w:t>Indrykning:</w:t>
       </w:r>
@@ -1594,12 +2099,16 @@
           <w:ilvl w:val="0"/>
           <w:numId w:val="2"/>
         </w:numPr>
+        <w:spacing w:line="240" w:lineRule="auto"/>
       </w:pPr>
       <w:r>
         <w:t>Der anvendes den standard som Bluej foreslår, altså en tab indrykning.</w:t>
       </w:r>
     </w:p>
     <w:p>
+      <w:pPr>
+        <w:spacing w:line="240" w:lineRule="auto"/>
+      </w:pPr>
       <w:r>
         <w:t>Løkker:</w:t>
       </w:r>
@@ -1611,6 +2120,7 @@
           <w:ilvl w:val="0"/>
           <w:numId w:val="2"/>
         </w:numPr>
+        <w:spacing w:line="240" w:lineRule="auto"/>
       </w:pPr>
       <w:r>
         <w:t xml:space="preserve">Start og slut </w:t>
@@ -1625,6 +2135,13 @@
     <w:p>
       <w:pPr>
         <w:pStyle w:val="Listeafsnit"/>
+        <w:spacing w:line="240" w:lineRule="auto"/>
+      </w:pPr>
+    </w:p>
+    <w:p>
+      <w:pPr>
+        <w:pStyle w:val="Listeafsnit"/>
+        <w:spacing w:line="240" w:lineRule="auto"/>
         <w:ind w:left="0"/>
       </w:pPr>
       <w:r>
@@ -1638,6 +2155,7 @@
           <w:ilvl w:val="0"/>
           <w:numId w:val="2"/>
         </w:numPr>
+        <w:spacing w:line="240" w:lineRule="auto"/>
       </w:pPr>
       <w:r>
         <w:t xml:space="preserve">Alle metoder skal kommenteres, så det fremgår hvilke parametre og </w:t>
@@ -1665,28 +2183,16 @@
         <w:t>).</w:t>
       </w:r>
     </w:p>
-    <w:p/>
-    <w:p/>
-    <w:p/>
-    <w:p/>
-    <w:p/>
-    <w:p/>
-    <w:p/>
-    <w:p/>
-    <w:p/>
-    <w:p/>
-    <w:p/>
-    <w:p/>
     <w:p>
       <w:pPr>
         <w:pStyle w:val="Overskrift2"/>
       </w:pPr>
-      <w:bookmarkStart w:id="2" w:name="_Toc262203037"/>
+      <w:bookmarkStart w:id="3" w:name="_Toc263240653"/>
       <w:r>
         <w:lastRenderedPageBreak/>
         <w:t>It-forundersøgelse</w:t>
       </w:r>
-      <w:bookmarkEnd w:id="2"/>
+      <w:bookmarkEnd w:id="3"/>
     </w:p>
     <w:p>
       <w:r>
@@ -1697,11 +2203,11 @@
       <w:pPr>
         <w:pStyle w:val="Overskrift3"/>
       </w:pPr>
-      <w:bookmarkStart w:id="3" w:name="_Toc262203038"/>
+      <w:bookmarkStart w:id="4" w:name="_Toc263240654"/>
       <w:r>
         <w:t>Organisationsprincip</w:t>
       </w:r>
-      <w:bookmarkEnd w:id="3"/>
+      <w:bookmarkEnd w:id="4"/>
     </w:p>
     <w:p>
       <w:r>
@@ -1776,13 +2282,12 @@
       <w:pPr>
         <w:pStyle w:val="Overskrift3"/>
       </w:pPr>
-      <w:bookmarkStart w:id="4" w:name="_Toc262203039"/>
+      <w:bookmarkStart w:id="5" w:name="_Toc263240655"/>
       <w:r>
         <w:t>Organisationskultur</w:t>
       </w:r>
-      <w:bookmarkEnd w:id="4"/>
-    </w:p>
-    <w:p/>
+      <w:bookmarkEnd w:id="5"/>
+    </w:p>
     <w:p>
       <w:pPr>
         <w:pStyle w:val="Overskrift4"/>
@@ -1818,11 +2323,11 @@
         <w:t>holdleder, fordi</w:t>
       </w:r>
       <w:r>
-        <w:t xml:space="preserve"> han fokusere meget på medarbejdernes behov, og knap så meget på de produktive mål, men alligevel er han ikke bange for at afskedige folk hvis de ikke laver noget. Anders passer ikke rigtig ind i Jack Bobo’s </w:t>
+        <w:t xml:space="preserve"> han fokusere meget på medarbejdernes behov, og knap så meget på de produktive mål, men alligevel er han ikke bange for at afskedige folk hvis de ikke laver noget. Anders passer ikke rigtig ind i Jack Bobo’s ledelsesstile, dette kan nok begrundes med han sidder så højt i hierarkiet, det vil sige, han ikke behøver at </w:t>
       </w:r>
       <w:r>
         <w:lastRenderedPageBreak/>
-        <w:t xml:space="preserve">ledelsesstile, dette kan nok begrundes med han sidder så højt i hierarkiet, det vil sige, han ikke behøver at svinge pisken. Dette kan også begrundes med han ikke har særligt stort ansvar, og har overladt ansvaret til sine sønner og souschefen.  Derfor har han heller ikke nogen rigtig autoritet. </w:t>
+        <w:t xml:space="preserve">svinge pisken. Dette kan også begrundes med han ikke har særligt stort ansvar, og har overladt ansvaret til sine sønner og souschefen.  Derfor har han heller ikke nogen rigtig autoritet. </w:t>
       </w:r>
     </w:p>
     <w:p>
@@ -1874,55 +2379,57 @@
     </w:p>
     <w:p>
       <w:pPr>
-        <w:rPr>
-          <w:szCs w:val="24"/>
-        </w:rPr>
+        <w:pStyle w:val="Overskrift5"/>
       </w:pPr>
-    </w:p>
-    <w:p>
-      <w:pPr>
-        <w:rPr>
-          <w:szCs w:val="24"/>
-        </w:rPr>
-      </w:pPr>
+      <w:r>
+        <w:t>Thomas Olesen</w:t>
+      </w:r>
+    </w:p>
+    <w:p>
+      <w:r>
+        <w:t xml:space="preserve">I forhold til ”McGregors X og Y menneskesyn”, har Thomas Olesen et Y-menneskesyn, idet han fokuserer på den enkelte medarbejders trivsel på arbejdspladsen. Derudover sørger han også for at medarbejderne har mulighed for selvrealisering ved at udvikle sig via arbejdet. </w:t>
+      </w:r>
+    </w:p>
+    <w:p>
+      <w:r>
+        <w:t xml:space="preserve">Gå vi over til Jack Bobo’s ledelsesstile, passer hans adfærd ikke direkte ind i de 5 ledelsesstile, som er nævnt. Han har sin egen unikke måde at håndtere sine medarbejdere på, ved udstråle en meget karismatisk ledelsesstil. </w:t>
+      </w:r>
+    </w:p>
+    <w:p>
+      <w:r>
+        <w:t xml:space="preserve">Med hensyn til Schiens fire menneskesyn, har han en blanding mellem det selvrealiserende og det rationelles syn. Dette ses ved at han som førnævnt, sørger for bl.a. at arbejdsforholdene og de sociale forhold er i orden. </w:t>
+      </w:r>
+    </w:p>
+    <w:p>
+      <w:r>
+        <w:t>Ud fra Adizes lederroller har han integratorrollen, idet han efter bedste evne prøver at skabe en god kemi i virksomheden, gennem sociale arrangementer, hvilket i sidste ende kan give mere motivation og et bedre teamwork på arbejdspladsen. I virksomheden gennemfører han også et såkaldt MUS (medarbejderudviklingssamtaler) for at sikre at de enkelte medarbejder føler sig værdsat og får mulighed for selvudvikling.</w:t>
+      </w:r>
+    </w:p>
+    <w:p>
+      <w:r>
+        <w:t xml:space="preserve">Baseret på ”Blake &amp; Moutons ledergitter”, får han tallet 6,9, da han er en mellemting mellem ”Hyggeonkel” og ”Holdlederen”, men mest de sidstnævnte. Han fokuserer nemlig på medarbejdernes behov, således at de trives bedst. Dette sker, som førnævnt, vha. sociale aktiviteter, såsom indendørs fodbold, bowlingarrangementer og lign. Han forsøger også efter bedste evne at motivere og engagere sine medarbejdere gennem det førnævnte MUS. </w:t>
+      </w:r>
+    </w:p>
+    <w:p>
+      <w:r>
+        <w:t>I forhold til autoritet, er Thomas præget af en karismatisk autoritet, idet han prøver at tilgodese medarbejdernes behov. Han forstår at snakke med medarbejderne og sætte dem op til opgaverne.</w:t>
+      </w:r>
     </w:p>
     <w:p>
       <w:pPr>
         <w:pStyle w:val="Overskrift5"/>
       </w:pPr>
       <w:r>
-        <w:t>Thomas Olesen</w:t>
-      </w:r>
-    </w:p>
-    <w:p>
-      <w:r>
-        <w:t xml:space="preserve">I forhold til ”McGregors X og Y menneskesyn”, har Thomas Olesen et Y-menneskesyn, idet han fokuserer på den enkelte medarbejders trivsel på arbejdspladsen. Derudover sørger han også for at medarbejderne har mulighed for selvrealisering ved at udvikle sig via arbejdet. </w:t>
-      </w:r>
-    </w:p>
-    <w:p>
-      <w:r>
-        <w:t xml:space="preserve">Gå vi over til Jack Bobo’s ledelsesstile, passer hans adfærd ikke direkte ind i de 5 ledelsesstile, som er nævnt. Han har sin egen unikke måde at håndtere sine medarbejdere på, ved udstråle en meget karismatisk ledelsesstil. </w:t>
-      </w:r>
-    </w:p>
-    <w:p>
-      <w:r>
-        <w:t xml:space="preserve">Med hensyn til Schiens fire menneskesyn, har han en blanding mellem det selvrealiserende og det rationelles syn. Dette ses ved at han som førnævnt, sørger for bl.a. at arbejdsforholdene og de sociale forhold er i orden. </w:t>
-      </w:r>
-    </w:p>
-    <w:p>
-      <w:r>
-        <w:t>Ud fra Adizes lederroller har han integratorrollen, idet han efter bedste evne prøver at skabe en god kemi i virksomheden, gennem sociale arrangementer, hvilket i sidste ende kan give mere motivation og et bedre teamwork på arbejdspladsen. I virksomheden gennemfører han også et såkaldt MUS (medarbejderudviklingssamtaler) for at sikre at de enkelte medarbejder føler sig værdsat og får mulighed for selvudvikling.</w:t>
-      </w:r>
-    </w:p>
-    <w:p>
-      <w:r>
-        <w:t xml:space="preserve">Baseret på ”Blake &amp; Moutons ledergitter”, får han tallet 6,9, da han er en mellemting mellem ”Hyggeonkel” og ”Holdlederen”, men mest de sidstnævnte. Han fokuserer nemlig på medarbejdernes behov, således at de trives bedst. Dette sker, som førnævnt, vha. sociale aktiviteter, såsom indendørs fodbold, bowlingarrangementer og lign. Han forsøger også efter bedste evne at motivere og engagere sine medarbejdere gennem det førnævnte MUS. </w:t>
-      </w:r>
-    </w:p>
-    <w:p>
+        <w:t>Virksomhedskulturtype</w:t>
+      </w:r>
+    </w:p>
+    <w:p>
+      <w:r>
+        <w:t xml:space="preserve">Virksomheden er baseret på familiekulturen, da lederen er mere orienteret mod den enkelte person end mod opgaveløsningen. Der er et tæt forhold mellem de ansatte. Anders Olesen, som til dels står for </w:t>
+      </w:r>
       <w:r>
         <w:lastRenderedPageBreak/>
-        <w:t>I forhold til autoritet, er Thomas præget af en karismatisk autoritet, idet han prøver at tilgodese medarbejdernes behov. Han forstår at snakke med medarbejderne og sætte dem op til opgaverne.</w:t>
+        <w:t>ledelsen af virksomheden, står øverst i hierarkiet, og kulturen er præget af traditioner og skikke. Han har selv startet virksomheden fra bunden, og han har sine egne ideer om hvordan virksomheden skal drives og ledes, men er dog opmærksom på at ledelsesopgaverne ikke er som de var engang. Derfor er en del ledelsen overladt til hans sønner, da de er mere moderne med hensyn til ledelseskultur.</w:t>
       </w:r>
     </w:p>
     <w:p>
@@ -1930,19 +2437,6 @@
         <w:pStyle w:val="Overskrift5"/>
       </w:pPr>
       <w:r>
-        <w:t>Virksomhedskulturtype</w:t>
-      </w:r>
-    </w:p>
-    <w:p>
-      <w:r>
-        <w:t>Virksomheden er baseret på familiekulturen, da lederen er mere orienteret mod den enkelte person end mod opgaveløsningen. Der er et tæt forhold mellem de ansatte. Anders Olesen, som til dels står for ledelsen af virksomheden, står øverst i hierarkiet, og kulturen er præget af traditioner og skikke. Han har selv startet virksomheden fra bunden, og han har sine egne ideer om hvordan virksomheden skal drives og ledes, men er dog opmærksom på at ledelsesopgaverne ikke er som de var engang. Derfor er en del ledelsen overladt til hans sønner, da de er mere moderne med hensyn til ledelseskultur.</w:t>
-      </w:r>
-    </w:p>
-    <w:p>
-      <w:pPr>
-        <w:pStyle w:val="Overskrift5"/>
-      </w:pPr>
-      <w:r>
         <w:t>Konsekvenser for motivation og arbejdstilfredshed</w:t>
       </w:r>
     </w:p>
@@ -1955,11 +2449,11 @@
       <w:pPr>
         <w:pStyle w:val="Overskrift3"/>
       </w:pPr>
-      <w:bookmarkStart w:id="5" w:name="_Toc262203040"/>
+      <w:bookmarkStart w:id="6" w:name="_Toc263240656"/>
       <w:r>
         <w:t>Problemer, hypoteser og løsningsmuligheder</w:t>
       </w:r>
-      <w:bookmarkEnd w:id="5"/>
+      <w:bookmarkEnd w:id="6"/>
     </w:p>
     <w:p>
       <w:r>
@@ -2156,15 +2650,21 @@
     <w:p/>
     <w:p/>
     <w:p/>
+    <w:p/>
+    <w:p/>
+    <w:p/>
+    <w:p/>
+    <w:p/>
     <w:p>
       <w:pPr>
         <w:pStyle w:val="Overskrift3"/>
       </w:pPr>
-      <w:bookmarkStart w:id="6" w:name="_Toc262203041"/>
-      <w:r>
+      <w:bookmarkStart w:id="7" w:name="_Toc263240657"/>
+      <w:r>
+        <w:lastRenderedPageBreak/>
         <w:t>SWOT Analyse</w:t>
       </w:r>
-      <w:bookmarkEnd w:id="6"/>
+      <w:bookmarkEnd w:id="7"/>
     </w:p>
     <w:tbl>
       <w:tblPr>
@@ -2204,7 +2704,6 @@
             </w:pPr>
             <w:proofErr w:type="spellStart"/>
             <w:r>
-              <w:lastRenderedPageBreak/>
               <w:t>Strengths</w:t>
             </w:r>
             <w:proofErr w:type="spellEnd"/>
@@ -2526,11 +3025,11 @@
       <w:pPr>
         <w:pStyle w:val="Overskrift3"/>
       </w:pPr>
-      <w:bookmarkStart w:id="7" w:name="_Toc262203042"/>
+      <w:bookmarkStart w:id="8" w:name="_Toc263240658"/>
       <w:r>
         <w:t>Valg af strategi</w:t>
       </w:r>
-      <w:bookmarkEnd w:id="7"/>
+      <w:bookmarkEnd w:id="8"/>
     </w:p>
     <w:p>
       <w:r>
@@ -2564,12 +3063,12 @@
       <w:pPr>
         <w:pStyle w:val="Overskrift3"/>
       </w:pPr>
-      <w:bookmarkStart w:id="8" w:name="_Toc262203043"/>
+      <w:bookmarkStart w:id="9" w:name="_Toc263240659"/>
       <w:r>
         <w:lastRenderedPageBreak/>
         <w:t>Ansoff’s vækstmatrice</w:t>
       </w:r>
-      <w:bookmarkEnd w:id="8"/>
+      <w:bookmarkEnd w:id="9"/>
     </w:p>
     <w:tbl>
       <w:tblPr>
@@ -2854,11 +3353,11 @@
       <w:pPr>
         <w:pStyle w:val="Overskrift3"/>
       </w:pPr>
-      <w:bookmarkStart w:id="9" w:name="_Toc262203044"/>
+      <w:bookmarkStart w:id="10" w:name="_Toc263240660"/>
       <w:r>
         <w:t>IT strategi</w:t>
       </w:r>
-      <w:bookmarkEnd w:id="9"/>
+      <w:bookmarkEnd w:id="10"/>
     </w:p>
     <w:p>
       <w:r>
@@ -2945,7 +3444,7 @@
           <v:shape id="_x0000_i1025" type="#_x0000_t75" style="width:9pt;height:13.5pt" o:ole="">
             <v:imagedata r:id="rId8" o:title=""/>
           </v:shape>
-          <o:OLEObject Type="Embed" ProgID="Equation.DSMT4" ShapeID="_x0000_i1025" DrawAspect="Content" ObjectID="_1336981937" r:id="rId9"/>
+          <o:OLEObject Type="Embed" ProgID="Equation.DSMT4" ShapeID="_x0000_i1025" DrawAspect="Content" ObjectID="_1336984964" r:id="rId9"/>
         </w:object>
       </w:r>
     </w:p>
@@ -2953,11 +3452,11 @@
       <w:pPr>
         <w:pStyle w:val="Overskrift3"/>
       </w:pPr>
-      <w:bookmarkStart w:id="10" w:name="_Toc262203045"/>
+      <w:bookmarkStart w:id="11" w:name="_Toc263240661"/>
       <w:r>
         <w:t>Applikationer og information</w:t>
       </w:r>
-      <w:bookmarkEnd w:id="10"/>
+      <w:bookmarkEnd w:id="11"/>
     </w:p>
     <w:p>
       <w:r>
@@ -2983,11 +3482,11 @@
       <w:pPr>
         <w:pStyle w:val="Overskrift3"/>
       </w:pPr>
-      <w:bookmarkStart w:id="11" w:name="_Toc262203046"/>
+      <w:bookmarkStart w:id="12" w:name="_Toc263240662"/>
       <w:r>
         <w:t>Teknologi</w:t>
       </w:r>
-      <w:bookmarkEnd w:id="11"/>
+      <w:bookmarkEnd w:id="12"/>
     </w:p>
     <w:p>
       <w:r>
@@ -3009,11 +3508,11 @@
       <w:pPr>
         <w:pStyle w:val="Overskrift3"/>
       </w:pPr>
-      <w:bookmarkStart w:id="12" w:name="_Toc262203047"/>
+      <w:bookmarkStart w:id="13" w:name="_Toc263240663"/>
       <w:r>
         <w:t>Organiseringen af IT-funktionerne</w:t>
       </w:r>
-      <w:bookmarkEnd w:id="12"/>
+      <w:bookmarkEnd w:id="13"/>
     </w:p>
     <w:p>
       <w:r>
@@ -3024,11 +3523,11 @@
       <w:pPr>
         <w:pStyle w:val="Overskrift3"/>
       </w:pPr>
-      <w:bookmarkStart w:id="13" w:name="_Toc262203048"/>
+      <w:bookmarkStart w:id="14" w:name="_Toc263240664"/>
       <w:r>
         <w:t>It-handlingsplan</w:t>
       </w:r>
-      <w:bookmarkEnd w:id="13"/>
+      <w:bookmarkEnd w:id="14"/>
     </w:p>
     <w:tbl>
       <w:tblPr>
@@ -7825,11 +8324,11 @@
       <w:pPr>
         <w:pStyle w:val="Overskrift3"/>
       </w:pPr>
-      <w:bookmarkStart w:id="14" w:name="_Toc262203049"/>
+      <w:bookmarkStart w:id="15" w:name="_Toc263240665"/>
       <w:r>
         <w:t>Implementering:</w:t>
       </w:r>
-      <w:bookmarkEnd w:id="14"/>
+      <w:bookmarkEnd w:id="15"/>
     </w:p>
     <w:p>
       <w:r>
@@ -7897,8 +8396,10 @@
         <w:t>Ændringsagenten er den der har ansvaret for implementeringen, det vil sige os. Så ser man på hvorfor et delsystem der primært bliver de største ændringer i. I det her tilfælde er det teknologien, vi med systemet får lavet mest om i. Teknologi er de redskaber der anvendes i forbindelse med opgavernes udførelse, såsom udstyr, arbejdsprocesser og lignende. Ændringen har så konsekvenser for de andre delsystemer. Struktur vedrører virksomhedens organisation, arbejdsdeling, kommunikationsstruktur, beslutningsstruktur osv. I det at virksomheden gerne vil have at det kun er ledelsen der kan ændre priser i systemet, betyder det en ændring i beslutningsstrukturen. Opgaver er salg og services og bliver ændret i den form de sælger deres varer på. Der bliver også ændringer for måden medarbejderne kommer til at skulle have deres daglige arbejdsgang, så derfor vedrører ændringen og Personer. Omgivelserne vil også altid stille krav til virksomheden. Kulturen har en indflydelse på nuværende og fremtidige medarbejderes kompetencer og adfærd. Samfundet skal også have et nogenlunde teknologisk niveau for at kunne bruge den teknologi en virksomhed gerne vil have implementeret.</w:t>
       </w:r>
     </w:p>
-    <w:p>
-      <w:r>
+    <w:p/>
+    <w:p>
+      <w:r>
+        <w:lastRenderedPageBreak/>
         <w:t xml:space="preserve">Alt på en gang: </w:t>
       </w:r>
     </w:p>
@@ -7919,7 +8420,6 @@
           </w:tcPr>
           <w:p>
             <w:r>
-              <w:lastRenderedPageBreak/>
               <w:t>Plus</w:t>
             </w:r>
           </w:p>
@@ -8092,11 +8592,11 @@
       <w:pPr>
         <w:pStyle w:val="Overskrift3"/>
       </w:pPr>
-      <w:bookmarkStart w:id="15" w:name="_Toc262203050"/>
+      <w:bookmarkStart w:id="16" w:name="_Toc263240666"/>
       <w:r>
         <w:t>Brugerdeltagelse:</w:t>
       </w:r>
-      <w:bookmarkEnd w:id="15"/>
+      <w:bookmarkEnd w:id="16"/>
     </w:p>
     <w:p>
       <w:pPr>
@@ -8179,39 +8679,66 @@
     <w:p/>
     <w:p/>
     <w:p/>
-    <w:p/>
     <w:p>
       <w:pPr>
         <w:pStyle w:val="Overskrift2"/>
+        <w:rPr>
+          <w:lang w:val="en-US"/>
+        </w:rPr>
       </w:pPr>
-      <w:r>
+      <w:bookmarkStart w:id="17" w:name="_Toc263240667"/>
+      <w:r>
+        <w:rPr>
+          <w:lang w:val="en-US"/>
+        </w:rPr>
         <w:lastRenderedPageBreak/>
         <w:t>Iteration 2</w:t>
       </w:r>
+      <w:bookmarkEnd w:id="17"/>
     </w:p>
     <w:p>
       <w:pPr>
         <w:pStyle w:val="Overskrift3"/>
+        <w:rPr>
+          <w:lang w:val="en-US"/>
+        </w:rPr>
       </w:pPr>
-      <w:r>
+      <w:bookmarkStart w:id="18" w:name="_Toc263240668"/>
+      <w:r>
+        <w:rPr>
+          <w:lang w:val="en-US"/>
+        </w:rPr>
         <w:t>Aktivitetsdiagram</w:t>
       </w:r>
+      <w:bookmarkEnd w:id="18"/>
     </w:p>
     <w:p>
       <w:pPr>
         <w:pStyle w:val="Overskrift3"/>
+        <w:rPr>
+          <w:lang w:val="en-US"/>
+        </w:rPr>
       </w:pPr>
-      <w:proofErr w:type="spellStart"/>
-      <w:r>
+      <w:bookmarkStart w:id="19" w:name="_Toc263240669"/>
+      <w:r>
+        <w:rPr>
+          <w:lang w:val="en-US"/>
+        </w:rPr>
         <w:t>Use-cases</w:t>
       </w:r>
-      <w:proofErr w:type="spellEnd"/>
+      <w:bookmarkEnd w:id="19"/>
     </w:p>
     <w:p>
       <w:pPr>
         <w:pStyle w:val="Overskrift4"/>
+        <w:rPr>
+          <w:lang w:val="en-US"/>
+        </w:rPr>
       </w:pPr>
       <w:r>
+        <w:rPr>
+          <w:lang w:val="en-US"/>
+        </w:rPr>
         <w:t>Use-case diagram</w:t>
       </w:r>
     </w:p>
@@ -8223,9 +8750,9 @@
         </w:rPr>
         <w:drawing>
           <wp:inline distT="0" distB="0" distL="0" distR="0">
-            <wp:extent cx="5162550" cy="3867150"/>
+            <wp:extent cx="6120130" cy="4781821"/>
             <wp:effectExtent l="0" t="0" r="0" b="0"/>
-            <wp:docPr id="4" name="Billede 2"/>
+            <wp:docPr id="22" name="Billede 11"/>
             <wp:cNvGraphicFramePr>
               <a:graphicFrameLocks xmlns:a="http://schemas.openxmlformats.org/drawingml/2006/main" noChangeAspect="1"/>
             </wp:cNvGraphicFramePr>
@@ -8233,7 +8760,7 @@
               <a:graphicData uri="http://schemas.openxmlformats.org/drawingml/2006/picture">
                 <pic:pic xmlns:pic="http://schemas.openxmlformats.org/drawingml/2006/picture">
                   <pic:nvPicPr>
-                    <pic:cNvPr id="0" name="Picture 2"/>
+                    <pic:cNvPr id="0" name="Picture 11"/>
                     <pic:cNvPicPr>
                       <a:picLocks noChangeAspect="1" noChangeArrowheads="1"/>
                     </pic:cNvPicPr>
@@ -8248,7 +8775,7 @@
                   <pic:spPr bwMode="auto">
                     <a:xfrm>
                       <a:off x="0" y="0"/>
-                      <a:ext cx="5166116" cy="3869821"/>
+                      <a:ext cx="6120130" cy="4781821"/>
                     </a:xfrm>
                     <a:prstGeom prst="rect">
                       <a:avLst/>
@@ -8281,10 +8808,12 @@
       <w:pPr>
         <w:pStyle w:val="Overskrift3"/>
       </w:pPr>
+      <w:bookmarkStart w:id="20" w:name="_Toc263240670"/>
       <w:r>
         <w:lastRenderedPageBreak/>
         <w:t>Domænemodel</w:t>
       </w:r>
+      <w:bookmarkEnd w:id="20"/>
     </w:p>
     <w:p>
       <w:r>
@@ -10113,16 +10642,18 @@
       </w:tr>
     </w:tbl>
     <w:p>
-      <w:bookmarkStart w:id="16" w:name="_GoBack"/>
-      <w:bookmarkEnd w:id="16"/>
+      <w:bookmarkStart w:id="21" w:name="_GoBack"/>
+      <w:bookmarkEnd w:id="21"/>
     </w:p>
     <w:p>
       <w:pPr>
         <w:pStyle w:val="Overskrift3"/>
       </w:pPr>
+      <w:bookmarkStart w:id="22" w:name="_Toc263240671"/>
       <w:r>
         <w:t>Systemsekvensdiagrammer</w:t>
       </w:r>
+      <w:bookmarkEnd w:id="22"/>
     </w:p>
     <w:p>
       <w:pPr>
@@ -10384,7 +10915,7 @@
         <w:pStyle w:val="Overskrift4"/>
         <w:sectPr>
           <w:pgSz w:w="11906" w:h="16838" w:code="9"/>
-          <w:pgMar w:top="1701" w:right="1134" w:bottom="1701" w:left="1134" w:header="709" w:footer="709" w:gutter="0"/>
+          <w:pgMar w:top="1702" w:right="1134" w:bottom="1701" w:left="1134" w:header="709" w:footer="709" w:gutter="0"/>
           <w:cols w:space="708"/>
           <w:titlePg/>
           <w:docGrid w:linePitch="360"/>
@@ -10728,6 +11259,492 @@
             </a:graphic>
           </wp:inline>
         </w:drawing>
+      </w:r>
+    </w:p>
+    <w:p>
+      <w:pPr>
+        <w:pStyle w:val="Overskrift4"/>
+      </w:pPr>
+      <w:proofErr w:type="spellStart"/>
+      <w:r>
+        <w:lastRenderedPageBreak/>
+        <w:t>removeSalesLineItem</w:t>
+      </w:r>
+      <w:proofErr w:type="spellEnd"/>
+    </w:p>
+    <w:p>
+      <w:r>
+        <w:rPr>
+          <w:noProof/>
+          <w:lang w:eastAsia="da-DK"/>
+        </w:rPr>
+        <w:drawing>
+          <wp:inline distT="0" distB="0" distL="0" distR="0">
+            <wp:extent cx="6120130" cy="7371818"/>
+            <wp:effectExtent l="0" t="0" r="0" b="0"/>
+            <wp:docPr id="6" name="Billede 3"/>
+            <wp:cNvGraphicFramePr>
+              <a:graphicFrameLocks xmlns:a="http://schemas.openxmlformats.org/drawingml/2006/main" noChangeAspect="1"/>
+            </wp:cNvGraphicFramePr>
+            <a:graphic xmlns:a="http://schemas.openxmlformats.org/drawingml/2006/main">
+              <a:graphicData uri="http://schemas.openxmlformats.org/drawingml/2006/picture">
+                <pic:pic xmlns:pic="http://schemas.openxmlformats.org/drawingml/2006/picture">
+                  <pic:nvPicPr>
+                    <pic:cNvPr id="0" name="Picture 3"/>
+                    <pic:cNvPicPr>
+                      <a:picLocks noChangeAspect="1" noChangeArrowheads="1"/>
+                    </pic:cNvPicPr>
+                  </pic:nvPicPr>
+                  <pic:blipFill>
+                    <a:blip r:embed="rId22" cstate="print"/>
+                    <a:srcRect/>
+                    <a:stretch>
+                      <a:fillRect/>
+                    </a:stretch>
+                  </pic:blipFill>
+                  <pic:spPr bwMode="auto">
+                    <a:xfrm>
+                      <a:off x="0" y="0"/>
+                      <a:ext cx="6120130" cy="7371818"/>
+                    </a:xfrm>
+                    <a:prstGeom prst="rect">
+                      <a:avLst/>
+                    </a:prstGeom>
+                    <a:noFill/>
+                    <a:ln w="9525">
+                      <a:noFill/>
+                      <a:miter lim="800000"/>
+                      <a:headEnd/>
+                      <a:tailEnd/>
+                    </a:ln>
+                  </pic:spPr>
+                </pic:pic>
+              </a:graphicData>
+            </a:graphic>
+          </wp:inline>
+        </w:drawing>
+      </w:r>
+    </w:p>
+    <w:p/>
+    <w:p/>
+    <w:p/>
+    <w:p>
+      <w:pPr>
+        <w:pStyle w:val="Overskrift4"/>
+      </w:pPr>
+      <w:proofErr w:type="spellStart"/>
+      <w:r>
+        <w:lastRenderedPageBreak/>
+        <w:t>endSale</w:t>
+      </w:r>
+      <w:proofErr w:type="spellEnd"/>
+    </w:p>
+    <w:p>
+      <w:r>
+        <w:rPr>
+          <w:noProof/>
+          <w:lang w:eastAsia="da-DK"/>
+        </w:rPr>
+        <w:drawing>
+          <wp:inline distT="0" distB="0" distL="0" distR="0">
+            <wp:extent cx="6120130" cy="8275901"/>
+            <wp:effectExtent l="0" t="0" r="0" b="0"/>
+            <wp:docPr id="15" name="Billede 4"/>
+            <wp:cNvGraphicFramePr>
+              <a:graphicFrameLocks xmlns:a="http://schemas.openxmlformats.org/drawingml/2006/main" noChangeAspect="1"/>
+            </wp:cNvGraphicFramePr>
+            <a:graphic xmlns:a="http://schemas.openxmlformats.org/drawingml/2006/main">
+              <a:graphicData uri="http://schemas.openxmlformats.org/drawingml/2006/picture">
+                <pic:pic xmlns:pic="http://schemas.openxmlformats.org/drawingml/2006/picture">
+                  <pic:nvPicPr>
+                    <pic:cNvPr id="0" name="Picture 4"/>
+                    <pic:cNvPicPr>
+                      <a:picLocks noChangeAspect="1" noChangeArrowheads="1"/>
+                    </pic:cNvPicPr>
+                  </pic:nvPicPr>
+                  <pic:blipFill>
+                    <a:blip r:embed="rId23" cstate="print"/>
+                    <a:srcRect/>
+                    <a:stretch>
+                      <a:fillRect/>
+                    </a:stretch>
+                  </pic:blipFill>
+                  <pic:spPr bwMode="auto">
+                    <a:xfrm>
+                      <a:off x="0" y="0"/>
+                      <a:ext cx="6120130" cy="8275901"/>
+                    </a:xfrm>
+                    <a:prstGeom prst="rect">
+                      <a:avLst/>
+                    </a:prstGeom>
+                    <a:noFill/>
+                    <a:ln w="9525">
+                      <a:noFill/>
+                      <a:miter lim="800000"/>
+                      <a:headEnd/>
+                      <a:tailEnd/>
+                    </a:ln>
+                  </pic:spPr>
+                </pic:pic>
+              </a:graphicData>
+            </a:graphic>
+          </wp:inline>
+        </w:drawing>
+      </w:r>
+    </w:p>
+    <w:p>
+      <w:pPr>
+        <w:pStyle w:val="Overskrift3"/>
+      </w:pPr>
+      <w:r>
+        <w:lastRenderedPageBreak/>
+        <w:t>Operationskontrakter</w:t>
+      </w:r>
+    </w:p>
+    <w:p/>
+    <w:p>
+      <w:pPr>
+        <w:pStyle w:val="Overskrift3"/>
+      </w:pPr>
+      <w:r>
+        <w:t>Designmodel</w:t>
+      </w:r>
+    </w:p>
+    <w:p>
+      <w:pPr>
+        <w:pStyle w:val="Overskrift4"/>
+      </w:pPr>
+      <w:r>
+        <w:t>Interaktionsdiagrammer</w:t>
+      </w:r>
+    </w:p>
+    <w:p>
+      <w:pPr>
+        <w:pStyle w:val="Overskrift4"/>
+      </w:pPr>
+      <w:r>
+        <w:t xml:space="preserve"> </w:t>
+      </w:r>
+      <w:proofErr w:type="spellStart"/>
+      <w:r>
+        <w:t>createSale</w:t>
+      </w:r>
+      <w:proofErr w:type="spellEnd"/>
+    </w:p>
+    <w:p>
+      <w:r>
+        <w:rPr>
+          <w:noProof/>
+          <w:lang w:eastAsia="da-DK"/>
+        </w:rPr>
+        <w:drawing>
+          <wp:inline distT="0" distB="0" distL="0" distR="0">
+            <wp:extent cx="4000500" cy="3810000"/>
+            <wp:effectExtent l="0" t="0" r="0" b="0"/>
+            <wp:docPr id="16" name="Billede 5"/>
+            <wp:cNvGraphicFramePr>
+              <a:graphicFrameLocks xmlns:a="http://schemas.openxmlformats.org/drawingml/2006/main" noChangeAspect="1"/>
+            </wp:cNvGraphicFramePr>
+            <a:graphic xmlns:a="http://schemas.openxmlformats.org/drawingml/2006/main">
+              <a:graphicData uri="http://schemas.openxmlformats.org/drawingml/2006/picture">
+                <pic:pic xmlns:pic="http://schemas.openxmlformats.org/drawingml/2006/picture">
+                  <pic:nvPicPr>
+                    <pic:cNvPr id="0" name="Picture 5"/>
+                    <pic:cNvPicPr>
+                      <a:picLocks noChangeAspect="1" noChangeArrowheads="1"/>
+                    </pic:cNvPicPr>
+                  </pic:nvPicPr>
+                  <pic:blipFill>
+                    <a:blip r:embed="rId24" cstate="print"/>
+                    <a:srcRect/>
+                    <a:stretch>
+                      <a:fillRect/>
+                    </a:stretch>
+                  </pic:blipFill>
+                  <pic:spPr bwMode="auto">
+                    <a:xfrm>
+                      <a:off x="0" y="0"/>
+                      <a:ext cx="4000500" cy="3810000"/>
+                    </a:xfrm>
+                    <a:prstGeom prst="rect">
+                      <a:avLst/>
+                    </a:prstGeom>
+                    <a:noFill/>
+                    <a:ln w="9525">
+                      <a:noFill/>
+                      <a:miter lim="800000"/>
+                      <a:headEnd/>
+                      <a:tailEnd/>
+                    </a:ln>
+                  </pic:spPr>
+                </pic:pic>
+              </a:graphicData>
+            </a:graphic>
+          </wp:inline>
+        </w:drawing>
+      </w:r>
+    </w:p>
+    <w:p>
+      <w:pPr>
+        <w:pStyle w:val="Overskrift4"/>
+      </w:pPr>
+      <w:proofErr w:type="spellStart"/>
+      <w:r>
+        <w:t>handleCustomerCRUD</w:t>
+      </w:r>
+      <w:proofErr w:type="spellEnd"/>
+    </w:p>
+    <w:p>
+      <w:r>
+        <w:rPr>
+          <w:noProof/>
+          <w:lang w:eastAsia="da-DK"/>
+        </w:rPr>
+        <w:drawing>
+          <wp:inline distT="0" distB="0" distL="0" distR="0">
+            <wp:extent cx="4343400" cy="2667000"/>
+            <wp:effectExtent l="0" t="0" r="0" b="0"/>
+            <wp:docPr id="17" name="Billede 6"/>
+            <wp:cNvGraphicFramePr>
+              <a:graphicFrameLocks xmlns:a="http://schemas.openxmlformats.org/drawingml/2006/main" noChangeAspect="1"/>
+            </wp:cNvGraphicFramePr>
+            <a:graphic xmlns:a="http://schemas.openxmlformats.org/drawingml/2006/main">
+              <a:graphicData uri="http://schemas.openxmlformats.org/drawingml/2006/picture">
+                <pic:pic xmlns:pic="http://schemas.openxmlformats.org/drawingml/2006/picture">
+                  <pic:nvPicPr>
+                    <pic:cNvPr id="0" name="Picture 6"/>
+                    <pic:cNvPicPr>
+                      <a:picLocks noChangeAspect="1" noChangeArrowheads="1"/>
+                    </pic:cNvPicPr>
+                  </pic:nvPicPr>
+                  <pic:blipFill>
+                    <a:blip r:embed="rId25" cstate="print"/>
+                    <a:srcRect/>
+                    <a:stretch>
+                      <a:fillRect/>
+                    </a:stretch>
+                  </pic:blipFill>
+                  <pic:spPr bwMode="auto">
+                    <a:xfrm>
+                      <a:off x="0" y="0"/>
+                      <a:ext cx="4343400" cy="2667000"/>
+                    </a:xfrm>
+                    <a:prstGeom prst="rect">
+                      <a:avLst/>
+                    </a:prstGeom>
+                    <a:noFill/>
+                    <a:ln w="9525">
+                      <a:noFill/>
+                      <a:miter lim="800000"/>
+                      <a:headEnd/>
+                      <a:tailEnd/>
+                    </a:ln>
+                  </pic:spPr>
+                </pic:pic>
+              </a:graphicData>
+            </a:graphic>
+          </wp:inline>
+        </w:drawing>
+      </w:r>
+    </w:p>
+    <w:p/>
+    <w:p>
+      <w:pPr>
+        <w:pStyle w:val="Overskrift4"/>
+      </w:pPr>
+      <w:proofErr w:type="spellStart"/>
+      <w:r>
+        <w:lastRenderedPageBreak/>
+        <w:t>handleEmployeeCRUD</w:t>
+      </w:r>
+      <w:proofErr w:type="spellEnd"/>
+    </w:p>
+    <w:p>
+      <w:r>
+        <w:rPr>
+          <w:noProof/>
+          <w:lang w:eastAsia="da-DK"/>
+        </w:rPr>
+        <w:drawing>
+          <wp:inline distT="0" distB="0" distL="0" distR="0">
+            <wp:extent cx="4152900" cy="2266950"/>
+            <wp:effectExtent l="0" t="0" r="0" b="0"/>
+            <wp:docPr id="19" name="Billede 8"/>
+            <wp:cNvGraphicFramePr>
+              <a:graphicFrameLocks xmlns:a="http://schemas.openxmlformats.org/drawingml/2006/main" noChangeAspect="1"/>
+            </wp:cNvGraphicFramePr>
+            <a:graphic xmlns:a="http://schemas.openxmlformats.org/drawingml/2006/main">
+              <a:graphicData uri="http://schemas.openxmlformats.org/drawingml/2006/picture">
+                <pic:pic xmlns:pic="http://schemas.openxmlformats.org/drawingml/2006/picture">
+                  <pic:nvPicPr>
+                    <pic:cNvPr id="0" name="Picture 8"/>
+                    <pic:cNvPicPr>
+                      <a:picLocks noChangeAspect="1" noChangeArrowheads="1"/>
+                    </pic:cNvPicPr>
+                  </pic:nvPicPr>
+                  <pic:blipFill>
+                    <a:blip r:embed="rId26" cstate="print"/>
+                    <a:srcRect/>
+                    <a:stretch>
+                      <a:fillRect/>
+                    </a:stretch>
+                  </pic:blipFill>
+                  <pic:spPr bwMode="auto">
+                    <a:xfrm>
+                      <a:off x="0" y="0"/>
+                      <a:ext cx="4152900" cy="2266950"/>
+                    </a:xfrm>
+                    <a:prstGeom prst="rect">
+                      <a:avLst/>
+                    </a:prstGeom>
+                    <a:noFill/>
+                    <a:ln w="9525">
+                      <a:noFill/>
+                      <a:miter lim="800000"/>
+                      <a:headEnd/>
+                      <a:tailEnd/>
+                    </a:ln>
+                  </pic:spPr>
+                </pic:pic>
+              </a:graphicData>
+            </a:graphic>
+          </wp:inline>
+        </w:drawing>
+      </w:r>
+    </w:p>
+    <w:p>
+      <w:pPr>
+        <w:pStyle w:val="Overskrift4"/>
+      </w:pPr>
+      <w:proofErr w:type="spellStart"/>
+      <w:r>
+        <w:t>handleItemCRUD</w:t>
+      </w:r>
+      <w:proofErr w:type="spellEnd"/>
+    </w:p>
+    <w:p>
+      <w:r>
+        <w:rPr>
+          <w:noProof/>
+          <w:lang w:eastAsia="da-DK"/>
+        </w:rPr>
+        <w:drawing>
+          <wp:inline distT="0" distB="0" distL="0" distR="0">
+            <wp:extent cx="4343400" cy="2286000"/>
+            <wp:effectExtent l="0" t="0" r="0" b="0"/>
+            <wp:docPr id="20" name="Billede 9"/>
+            <wp:cNvGraphicFramePr>
+              <a:graphicFrameLocks xmlns:a="http://schemas.openxmlformats.org/drawingml/2006/main" noChangeAspect="1"/>
+            </wp:cNvGraphicFramePr>
+            <a:graphic xmlns:a="http://schemas.openxmlformats.org/drawingml/2006/main">
+              <a:graphicData uri="http://schemas.openxmlformats.org/drawingml/2006/picture">
+                <pic:pic xmlns:pic="http://schemas.openxmlformats.org/drawingml/2006/picture">
+                  <pic:nvPicPr>
+                    <pic:cNvPr id="0" name="Picture 9"/>
+                    <pic:cNvPicPr>
+                      <a:picLocks noChangeAspect="1" noChangeArrowheads="1"/>
+                    </pic:cNvPicPr>
+                  </pic:nvPicPr>
+                  <pic:blipFill>
+                    <a:blip r:embed="rId27" cstate="print"/>
+                    <a:srcRect/>
+                    <a:stretch>
+                      <a:fillRect/>
+                    </a:stretch>
+                  </pic:blipFill>
+                  <pic:spPr bwMode="auto">
+                    <a:xfrm>
+                      <a:off x="0" y="0"/>
+                      <a:ext cx="4343400" cy="2286000"/>
+                    </a:xfrm>
+                    <a:prstGeom prst="rect">
+                      <a:avLst/>
+                    </a:prstGeom>
+                    <a:noFill/>
+                    <a:ln w="9525">
+                      <a:noFill/>
+                      <a:miter lim="800000"/>
+                      <a:headEnd/>
+                      <a:tailEnd/>
+                    </a:ln>
+                  </pic:spPr>
+                </pic:pic>
+              </a:graphicData>
+            </a:graphic>
+          </wp:inline>
+        </w:drawing>
+      </w:r>
+    </w:p>
+    <w:p>
+      <w:pPr>
+        <w:pStyle w:val="Overskrift4"/>
+      </w:pPr>
+      <w:r>
+        <w:t>rent</w:t>
+      </w:r>
+    </w:p>
+    <w:p>
+      <w:r>
+        <w:rPr>
+          <w:noProof/>
+          <w:lang w:eastAsia="da-DK"/>
+        </w:rPr>
+        <w:drawing>
+          <wp:inline distT="0" distB="0" distL="0" distR="0">
+            <wp:extent cx="3867150" cy="2419350"/>
+            <wp:effectExtent l="0" t="0" r="0" b="0"/>
+            <wp:docPr id="21" name="Billede 10"/>
+            <wp:cNvGraphicFramePr>
+              <a:graphicFrameLocks xmlns:a="http://schemas.openxmlformats.org/drawingml/2006/main" noChangeAspect="1"/>
+            </wp:cNvGraphicFramePr>
+            <a:graphic xmlns:a="http://schemas.openxmlformats.org/drawingml/2006/main">
+              <a:graphicData uri="http://schemas.openxmlformats.org/drawingml/2006/picture">
+                <pic:pic xmlns:pic="http://schemas.openxmlformats.org/drawingml/2006/picture">
+                  <pic:nvPicPr>
+                    <pic:cNvPr id="0" name="Picture 10"/>
+                    <pic:cNvPicPr>
+                      <a:picLocks noChangeAspect="1" noChangeArrowheads="1"/>
+                    </pic:cNvPicPr>
+                  </pic:nvPicPr>
+                  <pic:blipFill>
+                    <a:blip r:embed="rId28" cstate="print"/>
+                    <a:srcRect/>
+                    <a:stretch>
+                      <a:fillRect/>
+                    </a:stretch>
+                  </pic:blipFill>
+                  <pic:spPr bwMode="auto">
+                    <a:xfrm>
+                      <a:off x="0" y="0"/>
+                      <a:ext cx="3867150" cy="2419350"/>
+                    </a:xfrm>
+                    <a:prstGeom prst="rect">
+                      <a:avLst/>
+                    </a:prstGeom>
+                    <a:noFill/>
+                    <a:ln w="9525">
+                      <a:noFill/>
+                      <a:miter lim="800000"/>
+                      <a:headEnd/>
+                      <a:tailEnd/>
+                    </a:ln>
+                  </pic:spPr>
+                </pic:pic>
+              </a:graphicData>
+            </a:graphic>
+          </wp:inline>
+        </w:drawing>
+      </w:r>
+    </w:p>
+    <w:p/>
+    <w:p/>
+    <w:p>
+      <w:pPr>
+        <w:pStyle w:val="Overskrift3"/>
+      </w:pPr>
+      <w:r>
+        <w:lastRenderedPageBreak/>
+        <w:t>Designklassediagram</w:t>
       </w:r>
     </w:p>
     <w:p/>
@@ -11876,35 +12893,6 @@
         </w:p>
       </w:docPartBody>
     </w:docPart>
-    <w:docPart>
-      <w:docPartPr>
-        <w:name w:val="BA6F98FF5B1044AE874016289ADC14B2"/>
-        <w:category>
-          <w:name w:val="Generelt"/>
-          <w:gallery w:val="placeholder"/>
-        </w:category>
-        <w:types>
-          <w:type w:val="bbPlcHdr"/>
-        </w:types>
-        <w:behaviors>
-          <w:behavior w:val="content"/>
-        </w:behaviors>
-        <w:guid w:val="{EA40A166-19D1-4CB1-AA87-A3CB4F73604E}"/>
-      </w:docPartPr>
-      <w:docPartBody>
-        <w:p>
-          <w:pPr>
-            <w:pStyle w:val="BA6F98FF5B1044AE874016289ADC14B2"/>
-          </w:pPr>
-          <w:r>
-            <w:rPr>
-              <w:color w:val="76923C" w:themeColor="accent3" w:themeShade="BF"/>
-            </w:rPr>
-            <w:t>[Skriv firmaets navn]</w:t>
-          </w:r>
-        </w:p>
-      </w:docPartBody>
-    </w:docPart>
   </w:docParts>
 </w:glossaryDocument>
 </file>
@@ -11978,6 +12966,7 @@
     <w:rsid w:val="003C7439"/>
     <w:rsid w:val="00461B43"/>
     <w:rsid w:val="00665E4B"/>
+    <w:rsid w:val="006D3BE0"/>
     <w:rsid w:val="007917D4"/>
   </w:rsids>
   <m:mathPr>
@@ -12525,7 +13514,7 @@
 </file>
 
 <file path=customXml/itemProps2.xml><?xml version="1.0" encoding="utf-8"?>
-<ds:datastoreItem xmlns:ds="http://schemas.openxmlformats.org/officeDocument/2006/customXml" ds:itemID="{69125D6D-464D-4E9A-A8AE-2F6740B1B047}">
+<ds:datastoreItem xmlns:ds="http://schemas.openxmlformats.org/officeDocument/2006/customXml" ds:itemID="{45D252AF-D87C-4649-B34A-CE47A32D27CA}">
   <ds:schemaRefs>
     <ds:schemaRef ds:uri="http://schemas.openxmlformats.org/officeDocument/2006/bibliography"/>
   </ds:schemaRefs>

</xml_diff>

<commit_message>
Mere sat ind i Samlet Rapport
</commit_message>
<xml_diff>
--- a/Samlet Rapport.docx
+++ b/Samlet Rapport.docx
@@ -124,9 +124,6 @@
                   </w:rPr>
                   <w:alias w:val="Firma"/>
                   <w:id w:val="15676123"/>
-                  <w:placeholder>
-                    <w:docPart w:val="BA6F98FF5B1044AE874016289ADC14B2"/>
-                  </w:placeholder>
                   <w:dataBinding w:prefixMappings="xmlns:ns0='http://schemas.openxmlformats.org/officeDocument/2006/extended-properties'" w:xpath="/ns0:Properties[1]/ns0:Company[1]" w:storeItemID="{6668398D-A668-4E3E-A5EB-62B293D839F1}"/>
                   <w:text/>
                 </w:sdtPr>
@@ -361,7 +358,7 @@
           <w:r>
             <w:fldChar w:fldCharType="separate"/>
           </w:r>
-          <w:hyperlink w:anchor="_Toc263240650" w:history="1">
+          <w:hyperlink w:anchor="_Toc263246148" w:history="1">
             <w:r>
               <w:rPr>
                 <w:rStyle w:val="Hyperlink"/>
@@ -388,7 +385,7 @@
                 <w:noProof/>
                 <w:webHidden/>
               </w:rPr>
-              <w:instrText xml:space="preserve"> PAGEREF _Toc263240650 \h </w:instrText>
+              <w:instrText xml:space="preserve"> PAGEREF _Toc263246148 \h </w:instrText>
             </w:r>
             <w:r>
               <w:rPr>
@@ -431,7 +428,7 @@
               <w:lang w:eastAsia="da-DK"/>
             </w:rPr>
           </w:pPr>
-          <w:hyperlink w:anchor="_Toc263240651" w:history="1">
+          <w:hyperlink w:anchor="_Toc263246149" w:history="1">
             <w:r>
               <w:rPr>
                 <w:rStyle w:val="Hyperlink"/>
@@ -458,7 +455,7 @@
                 <w:noProof/>
                 <w:webHidden/>
               </w:rPr>
-              <w:instrText xml:space="preserve"> PAGEREF _Toc263240651 \h </w:instrText>
+              <w:instrText xml:space="preserve"> PAGEREF _Toc263246149 \h </w:instrText>
             </w:r>
             <w:r>
               <w:rPr>
@@ -501,7 +498,7 @@
               <w:lang w:eastAsia="da-DK"/>
             </w:rPr>
           </w:pPr>
-          <w:hyperlink w:anchor="_Toc263240652" w:history="1">
+          <w:hyperlink w:anchor="_Toc263246150" w:history="1">
             <w:r>
               <w:rPr>
                 <w:rStyle w:val="Hyperlink"/>
@@ -528,7 +525,7 @@
                 <w:noProof/>
                 <w:webHidden/>
               </w:rPr>
-              <w:instrText xml:space="preserve"> PAGEREF _Toc263240652 \h </w:instrText>
+              <w:instrText xml:space="preserve"> PAGEREF _Toc263246150 \h </w:instrText>
             </w:r>
             <w:r>
               <w:rPr>
@@ -571,7 +568,7 @@
               <w:lang w:eastAsia="da-DK"/>
             </w:rPr>
           </w:pPr>
-          <w:hyperlink w:anchor="_Toc263240653" w:history="1">
+          <w:hyperlink w:anchor="_Toc263246151" w:history="1">
             <w:r>
               <w:rPr>
                 <w:rStyle w:val="Hyperlink"/>
@@ -598,7 +595,7 @@
                 <w:noProof/>
                 <w:webHidden/>
               </w:rPr>
-              <w:instrText xml:space="preserve"> PAGEREF _Toc263240653 \h </w:instrText>
+              <w:instrText xml:space="preserve"> PAGEREF _Toc263246151 \h </w:instrText>
             </w:r>
             <w:r>
               <w:rPr>
@@ -641,7 +638,7 @@
               <w:lang w:eastAsia="da-DK"/>
             </w:rPr>
           </w:pPr>
-          <w:hyperlink w:anchor="_Toc263240654" w:history="1">
+          <w:hyperlink w:anchor="_Toc263246152" w:history="1">
             <w:r>
               <w:rPr>
                 <w:rStyle w:val="Hyperlink"/>
@@ -668,7 +665,7 @@
                 <w:noProof/>
                 <w:webHidden/>
               </w:rPr>
-              <w:instrText xml:space="preserve"> PAGEREF _Toc263240654 \h </w:instrText>
+              <w:instrText xml:space="preserve"> PAGEREF _Toc263246152 \h </w:instrText>
             </w:r>
             <w:r>
               <w:rPr>
@@ -711,7 +708,7 @@
               <w:lang w:eastAsia="da-DK"/>
             </w:rPr>
           </w:pPr>
-          <w:hyperlink w:anchor="_Toc263240655" w:history="1">
+          <w:hyperlink w:anchor="_Toc263246153" w:history="1">
             <w:r>
               <w:rPr>
                 <w:rStyle w:val="Hyperlink"/>
@@ -738,7 +735,7 @@
                 <w:noProof/>
                 <w:webHidden/>
               </w:rPr>
-              <w:instrText xml:space="preserve"> PAGEREF _Toc263240655 \h </w:instrText>
+              <w:instrText xml:space="preserve"> PAGEREF _Toc263246153 \h </w:instrText>
             </w:r>
             <w:r>
               <w:rPr>
@@ -781,7 +778,7 @@
               <w:lang w:eastAsia="da-DK"/>
             </w:rPr>
           </w:pPr>
-          <w:hyperlink w:anchor="_Toc263240656" w:history="1">
+          <w:hyperlink w:anchor="_Toc263246154" w:history="1">
             <w:r>
               <w:rPr>
                 <w:rStyle w:val="Hyperlink"/>
@@ -808,7 +805,7 @@
                 <w:noProof/>
                 <w:webHidden/>
               </w:rPr>
-              <w:instrText xml:space="preserve"> PAGEREF _Toc263240656 \h </w:instrText>
+              <w:instrText xml:space="preserve"> PAGEREF _Toc263246154 \h </w:instrText>
             </w:r>
             <w:r>
               <w:rPr>
@@ -851,7 +848,7 @@
               <w:lang w:eastAsia="da-DK"/>
             </w:rPr>
           </w:pPr>
-          <w:hyperlink w:anchor="_Toc263240657" w:history="1">
+          <w:hyperlink w:anchor="_Toc263246155" w:history="1">
             <w:r>
               <w:rPr>
                 <w:rStyle w:val="Hyperlink"/>
@@ -878,7 +875,7 @@
                 <w:noProof/>
                 <w:webHidden/>
               </w:rPr>
-              <w:instrText xml:space="preserve"> PAGEREF _Toc263240657 \h </w:instrText>
+              <w:instrText xml:space="preserve"> PAGEREF _Toc263246155 \h </w:instrText>
             </w:r>
             <w:r>
               <w:rPr>
@@ -921,7 +918,7 @@
               <w:lang w:eastAsia="da-DK"/>
             </w:rPr>
           </w:pPr>
-          <w:hyperlink w:anchor="_Toc263240658" w:history="1">
+          <w:hyperlink w:anchor="_Toc263246156" w:history="1">
             <w:r>
               <w:rPr>
                 <w:rStyle w:val="Hyperlink"/>
@@ -948,7 +945,7 @@
                 <w:noProof/>
                 <w:webHidden/>
               </w:rPr>
-              <w:instrText xml:space="preserve"> PAGEREF _Toc263240658 \h </w:instrText>
+              <w:instrText xml:space="preserve"> PAGEREF _Toc263246156 \h </w:instrText>
             </w:r>
             <w:r>
               <w:rPr>
@@ -968,7 +965,7 @@
                 <w:noProof/>
                 <w:webHidden/>
               </w:rPr>
-              <w:t>8</w:t>
+              <w:t>7</w:t>
             </w:r>
             <w:r>
               <w:rPr>
@@ -991,7 +988,7 @@
               <w:lang w:eastAsia="da-DK"/>
             </w:rPr>
           </w:pPr>
-          <w:hyperlink w:anchor="_Toc263240659" w:history="1">
+          <w:hyperlink w:anchor="_Toc263246157" w:history="1">
             <w:r>
               <w:rPr>
                 <w:rStyle w:val="Hyperlink"/>
@@ -1018,7 +1015,7 @@
                 <w:noProof/>
                 <w:webHidden/>
               </w:rPr>
-              <w:instrText xml:space="preserve"> PAGEREF _Toc263240659 \h </w:instrText>
+              <w:instrText xml:space="preserve"> PAGEREF _Toc263246157 \h </w:instrText>
             </w:r>
             <w:r>
               <w:rPr>
@@ -1061,7 +1058,7 @@
               <w:lang w:eastAsia="da-DK"/>
             </w:rPr>
           </w:pPr>
-          <w:hyperlink w:anchor="_Toc263240660" w:history="1">
+          <w:hyperlink w:anchor="_Toc263246158" w:history="1">
             <w:r>
               <w:rPr>
                 <w:rStyle w:val="Hyperlink"/>
@@ -1088,7 +1085,7 @@
                 <w:noProof/>
                 <w:webHidden/>
               </w:rPr>
-              <w:instrText xml:space="preserve"> PAGEREF _Toc263240660 \h </w:instrText>
+              <w:instrText xml:space="preserve"> PAGEREF _Toc263246158 \h </w:instrText>
             </w:r>
             <w:r>
               <w:rPr>
@@ -1108,7 +1105,7 @@
                 <w:noProof/>
                 <w:webHidden/>
               </w:rPr>
-              <w:t>10</w:t>
+              <w:t>9</w:t>
             </w:r>
             <w:r>
               <w:rPr>
@@ -1131,7 +1128,7 @@
               <w:lang w:eastAsia="da-DK"/>
             </w:rPr>
           </w:pPr>
-          <w:hyperlink w:anchor="_Toc263240661" w:history="1">
+          <w:hyperlink w:anchor="_Toc263246159" w:history="1">
             <w:r>
               <w:rPr>
                 <w:rStyle w:val="Hyperlink"/>
@@ -1158,7 +1155,7 @@
                 <w:noProof/>
                 <w:webHidden/>
               </w:rPr>
-              <w:instrText xml:space="preserve"> PAGEREF _Toc263240661 \h </w:instrText>
+              <w:instrText xml:space="preserve"> PAGEREF _Toc263246159 \h </w:instrText>
             </w:r>
             <w:r>
               <w:rPr>
@@ -1201,7 +1198,7 @@
               <w:lang w:eastAsia="da-DK"/>
             </w:rPr>
           </w:pPr>
-          <w:hyperlink w:anchor="_Toc263240662" w:history="1">
+          <w:hyperlink w:anchor="_Toc263246160" w:history="1">
             <w:r>
               <w:rPr>
                 <w:rStyle w:val="Hyperlink"/>
@@ -1228,7 +1225,7 @@
                 <w:noProof/>
                 <w:webHidden/>
               </w:rPr>
-              <w:instrText xml:space="preserve"> PAGEREF _Toc263240662 \h </w:instrText>
+              <w:instrText xml:space="preserve"> PAGEREF _Toc263246160 \h </w:instrText>
             </w:r>
             <w:r>
               <w:rPr>
@@ -1248,7 +1245,7 @@
                 <w:noProof/>
                 <w:webHidden/>
               </w:rPr>
-              <w:t>11</w:t>
+              <w:t>10</w:t>
             </w:r>
             <w:r>
               <w:rPr>
@@ -1271,7 +1268,7 @@
               <w:lang w:eastAsia="da-DK"/>
             </w:rPr>
           </w:pPr>
-          <w:hyperlink w:anchor="_Toc263240663" w:history="1">
+          <w:hyperlink w:anchor="_Toc263246161" w:history="1">
             <w:r>
               <w:rPr>
                 <w:rStyle w:val="Hyperlink"/>
@@ -1298,7 +1295,7 @@
                 <w:noProof/>
                 <w:webHidden/>
               </w:rPr>
-              <w:instrText xml:space="preserve"> PAGEREF _Toc263240663 \h </w:instrText>
+              <w:instrText xml:space="preserve"> PAGEREF _Toc263246161 \h </w:instrText>
             </w:r>
             <w:r>
               <w:rPr>
@@ -1318,7 +1315,7 @@
                 <w:noProof/>
                 <w:webHidden/>
               </w:rPr>
-              <w:t>11</w:t>
+              <w:t>10</w:t>
             </w:r>
             <w:r>
               <w:rPr>
@@ -1341,7 +1338,7 @@
               <w:lang w:eastAsia="da-DK"/>
             </w:rPr>
           </w:pPr>
-          <w:hyperlink w:anchor="_Toc263240664" w:history="1">
+          <w:hyperlink w:anchor="_Toc263246162" w:history="1">
             <w:r>
               <w:rPr>
                 <w:rStyle w:val="Hyperlink"/>
@@ -1368,7 +1365,7 @@
                 <w:noProof/>
                 <w:webHidden/>
               </w:rPr>
-              <w:instrText xml:space="preserve"> PAGEREF _Toc263240664 \h </w:instrText>
+              <w:instrText xml:space="preserve"> PAGEREF _Toc263246162 \h </w:instrText>
             </w:r>
             <w:r>
               <w:rPr>
@@ -1388,7 +1385,7 @@
                 <w:noProof/>
                 <w:webHidden/>
               </w:rPr>
-              <w:t>11</w:t>
+              <w:t>10</w:t>
             </w:r>
             <w:r>
               <w:rPr>
@@ -1411,7 +1408,7 @@
               <w:lang w:eastAsia="da-DK"/>
             </w:rPr>
           </w:pPr>
-          <w:hyperlink w:anchor="_Toc263240665" w:history="1">
+          <w:hyperlink w:anchor="_Toc263246163" w:history="1">
             <w:r>
               <w:rPr>
                 <w:rStyle w:val="Hyperlink"/>
@@ -1438,7 +1435,7 @@
                 <w:noProof/>
                 <w:webHidden/>
               </w:rPr>
-              <w:instrText xml:space="preserve"> PAGEREF _Toc263240665 \h </w:instrText>
+              <w:instrText xml:space="preserve"> PAGEREF _Toc263246163 \h </w:instrText>
             </w:r>
             <w:r>
               <w:rPr>
@@ -1458,7 +1455,7 @@
                 <w:noProof/>
                 <w:webHidden/>
               </w:rPr>
-              <w:t>13</w:t>
+              <w:t>12</w:t>
             </w:r>
             <w:r>
               <w:rPr>
@@ -1481,7 +1478,7 @@
               <w:lang w:eastAsia="da-DK"/>
             </w:rPr>
           </w:pPr>
-          <w:hyperlink w:anchor="_Toc263240666" w:history="1">
+          <w:hyperlink w:anchor="_Toc263246164" w:history="1">
             <w:r>
               <w:rPr>
                 <w:rStyle w:val="Hyperlink"/>
@@ -1508,7 +1505,7 @@
                 <w:noProof/>
                 <w:webHidden/>
               </w:rPr>
-              <w:instrText xml:space="preserve"> PAGEREF _Toc263240666 \h </w:instrText>
+              <w:instrText xml:space="preserve"> PAGEREF _Toc263246164 \h </w:instrText>
             </w:r>
             <w:r>
               <w:rPr>
@@ -1528,7 +1525,7 @@
                 <w:noProof/>
                 <w:webHidden/>
               </w:rPr>
-              <w:t>14</w:t>
+              <w:t>13</w:t>
             </w:r>
             <w:r>
               <w:rPr>
@@ -1551,12 +1548,11 @@
               <w:lang w:eastAsia="da-DK"/>
             </w:rPr>
           </w:pPr>
-          <w:hyperlink w:anchor="_Toc263240667" w:history="1">
+          <w:hyperlink w:anchor="_Toc263246165" w:history="1">
             <w:r>
               <w:rPr>
                 <w:rStyle w:val="Hyperlink"/>
                 <w:noProof/>
-                <w:lang w:val="en-US"/>
               </w:rPr>
               <w:t>Iteration 2</w:t>
             </w:r>
@@ -1579,7 +1575,7 @@
                 <w:noProof/>
                 <w:webHidden/>
               </w:rPr>
-              <w:instrText xml:space="preserve"> PAGEREF _Toc263240667 \h </w:instrText>
+              <w:instrText xml:space="preserve"> PAGEREF _Toc263246165 \h </w:instrText>
             </w:r>
             <w:r>
               <w:rPr>
@@ -1599,7 +1595,7 @@
                 <w:noProof/>
                 <w:webHidden/>
               </w:rPr>
-              <w:t>15</w:t>
+              <w:t>14</w:t>
             </w:r>
             <w:r>
               <w:rPr>
@@ -1622,12 +1618,11 @@
               <w:lang w:eastAsia="da-DK"/>
             </w:rPr>
           </w:pPr>
-          <w:hyperlink w:anchor="_Toc263240668" w:history="1">
+          <w:hyperlink w:anchor="_Toc263246166" w:history="1">
             <w:r>
               <w:rPr>
                 <w:rStyle w:val="Hyperlink"/>
                 <w:noProof/>
-                <w:lang w:val="en-US"/>
               </w:rPr>
               <w:t>Aktivitetsdiagram</w:t>
             </w:r>
@@ -1650,7 +1645,7 @@
                 <w:noProof/>
                 <w:webHidden/>
               </w:rPr>
-              <w:instrText xml:space="preserve"> PAGEREF _Toc263240668 \h </w:instrText>
+              <w:instrText xml:space="preserve"> PAGEREF _Toc263246166 \h </w:instrText>
             </w:r>
             <w:r>
               <w:rPr>
@@ -1670,7 +1665,7 @@
                 <w:noProof/>
                 <w:webHidden/>
               </w:rPr>
-              <w:t>15</w:t>
+              <w:t>14</w:t>
             </w:r>
             <w:r>
               <w:rPr>
@@ -1693,12 +1688,11 @@
               <w:lang w:eastAsia="da-DK"/>
             </w:rPr>
           </w:pPr>
-          <w:hyperlink w:anchor="_Toc263240669" w:history="1">
+          <w:hyperlink w:anchor="_Toc263246167" w:history="1">
             <w:r>
               <w:rPr>
                 <w:rStyle w:val="Hyperlink"/>
                 <w:noProof/>
-                <w:lang w:val="en-US"/>
               </w:rPr>
               <w:t>Use-cases</w:t>
             </w:r>
@@ -1721,7 +1715,7 @@
                 <w:noProof/>
                 <w:webHidden/>
               </w:rPr>
-              <w:instrText xml:space="preserve"> PAGEREF _Toc263240669 \h </w:instrText>
+              <w:instrText xml:space="preserve"> PAGEREF _Toc263246167 \h </w:instrText>
             </w:r>
             <w:r>
               <w:rPr>
@@ -1764,7 +1758,7 @@
               <w:lang w:eastAsia="da-DK"/>
             </w:rPr>
           </w:pPr>
-          <w:hyperlink w:anchor="_Toc263240670" w:history="1">
+          <w:hyperlink w:anchor="_Toc263246168" w:history="1">
             <w:r>
               <w:rPr>
                 <w:rStyle w:val="Hyperlink"/>
@@ -1791,7 +1785,7 @@
                 <w:noProof/>
                 <w:webHidden/>
               </w:rPr>
-              <w:instrText xml:space="preserve"> PAGEREF _Toc263240670 \h </w:instrText>
+              <w:instrText xml:space="preserve"> PAGEREF _Toc263246168 \h </w:instrText>
             </w:r>
             <w:r>
               <w:rPr>
@@ -1811,7 +1805,7 @@
                 <w:noProof/>
                 <w:webHidden/>
               </w:rPr>
-              <w:t>16</w:t>
+              <w:t>18</w:t>
             </w:r>
             <w:r>
               <w:rPr>
@@ -1834,7 +1828,7 @@
               <w:lang w:eastAsia="da-DK"/>
             </w:rPr>
           </w:pPr>
-          <w:hyperlink w:anchor="_Toc263240671" w:history="1">
+          <w:hyperlink w:anchor="_Toc263246169" w:history="1">
             <w:r>
               <w:rPr>
                 <w:rStyle w:val="Hyperlink"/>
@@ -1861,7 +1855,7 @@
                 <w:noProof/>
                 <w:webHidden/>
               </w:rPr>
-              <w:instrText xml:space="preserve"> PAGEREF _Toc263240671 \h </w:instrText>
+              <w:instrText xml:space="preserve"> PAGEREF _Toc263246169 \h </w:instrText>
             </w:r>
             <w:r>
               <w:rPr>
@@ -1881,7 +1875,217 @@
                 <w:noProof/>
                 <w:webHidden/>
               </w:rPr>
-              <w:t>21</w:t>
+              <w:t>23</w:t>
+            </w:r>
+            <w:r>
+              <w:rPr>
+                <w:noProof/>
+                <w:webHidden/>
+              </w:rPr>
+              <w:fldChar w:fldCharType="end"/>
+            </w:r>
+          </w:hyperlink>
+        </w:p>
+        <w:p>
+          <w:pPr>
+            <w:pStyle w:val="Indholdsfortegnelse3"/>
+            <w:tabs>
+              <w:tab w:val="right" w:leader="dot" w:pos="9628"/>
+            </w:tabs>
+            <w:rPr>
+              <w:rFonts w:eastAsiaTheme="minorEastAsia"/>
+              <w:noProof/>
+              <w:lang w:eastAsia="da-DK"/>
+            </w:rPr>
+          </w:pPr>
+          <w:hyperlink w:anchor="_Toc263246170" w:history="1">
+            <w:r>
+              <w:rPr>
+                <w:rStyle w:val="Hyperlink"/>
+                <w:noProof/>
+              </w:rPr>
+              <w:t>Operationskontrakter</w:t>
+            </w:r>
+            <w:r>
+              <w:rPr>
+                <w:noProof/>
+                <w:webHidden/>
+              </w:rPr>
+              <w:tab/>
+            </w:r>
+            <w:r>
+              <w:rPr>
+                <w:noProof/>
+                <w:webHidden/>
+              </w:rPr>
+              <w:fldChar w:fldCharType="begin"/>
+            </w:r>
+            <w:r>
+              <w:rPr>
+                <w:noProof/>
+                <w:webHidden/>
+              </w:rPr>
+              <w:instrText xml:space="preserve"> PAGEREF _Toc263246170 \h </w:instrText>
+            </w:r>
+            <w:r>
+              <w:rPr>
+                <w:noProof/>
+                <w:webHidden/>
+              </w:rPr>
+            </w:r>
+            <w:r>
+              <w:rPr>
+                <w:noProof/>
+                <w:webHidden/>
+              </w:rPr>
+              <w:fldChar w:fldCharType="separate"/>
+            </w:r>
+            <w:r>
+              <w:rPr>
+                <w:noProof/>
+                <w:webHidden/>
+              </w:rPr>
+              <w:t>30</w:t>
+            </w:r>
+            <w:r>
+              <w:rPr>
+                <w:noProof/>
+                <w:webHidden/>
+              </w:rPr>
+              <w:fldChar w:fldCharType="end"/>
+            </w:r>
+          </w:hyperlink>
+        </w:p>
+        <w:p>
+          <w:pPr>
+            <w:pStyle w:val="Indholdsfortegnelse3"/>
+            <w:tabs>
+              <w:tab w:val="right" w:leader="dot" w:pos="9628"/>
+            </w:tabs>
+            <w:rPr>
+              <w:rFonts w:eastAsiaTheme="minorEastAsia"/>
+              <w:noProof/>
+              <w:lang w:eastAsia="da-DK"/>
+            </w:rPr>
+          </w:pPr>
+          <w:hyperlink w:anchor="_Toc263246171" w:history="1">
+            <w:r>
+              <w:rPr>
+                <w:rStyle w:val="Hyperlink"/>
+                <w:noProof/>
+              </w:rPr>
+              <w:t>Designmodel</w:t>
+            </w:r>
+            <w:r>
+              <w:rPr>
+                <w:noProof/>
+                <w:webHidden/>
+              </w:rPr>
+              <w:tab/>
+            </w:r>
+            <w:r>
+              <w:rPr>
+                <w:noProof/>
+                <w:webHidden/>
+              </w:rPr>
+              <w:fldChar w:fldCharType="begin"/>
+            </w:r>
+            <w:r>
+              <w:rPr>
+                <w:noProof/>
+                <w:webHidden/>
+              </w:rPr>
+              <w:instrText xml:space="preserve"> PAGEREF _Toc263246171 \h </w:instrText>
+            </w:r>
+            <w:r>
+              <w:rPr>
+                <w:noProof/>
+                <w:webHidden/>
+              </w:rPr>
+            </w:r>
+            <w:r>
+              <w:rPr>
+                <w:noProof/>
+                <w:webHidden/>
+              </w:rPr>
+              <w:fldChar w:fldCharType="separate"/>
+            </w:r>
+            <w:r>
+              <w:rPr>
+                <w:noProof/>
+                <w:webHidden/>
+              </w:rPr>
+              <w:t>30</w:t>
+            </w:r>
+            <w:r>
+              <w:rPr>
+                <w:noProof/>
+                <w:webHidden/>
+              </w:rPr>
+              <w:fldChar w:fldCharType="end"/>
+            </w:r>
+          </w:hyperlink>
+        </w:p>
+        <w:p>
+          <w:pPr>
+            <w:pStyle w:val="Indholdsfortegnelse3"/>
+            <w:tabs>
+              <w:tab w:val="right" w:leader="dot" w:pos="9628"/>
+            </w:tabs>
+            <w:rPr>
+              <w:rFonts w:eastAsiaTheme="minorEastAsia"/>
+              <w:noProof/>
+              <w:lang w:eastAsia="da-DK"/>
+            </w:rPr>
+          </w:pPr>
+          <w:hyperlink w:anchor="_Toc263246172" w:history="1">
+            <w:r>
+              <w:rPr>
+                <w:rStyle w:val="Hyperlink"/>
+                <w:noProof/>
+              </w:rPr>
+              <w:t>Designklassediagram</w:t>
+            </w:r>
+            <w:r>
+              <w:rPr>
+                <w:noProof/>
+                <w:webHidden/>
+              </w:rPr>
+              <w:tab/>
+            </w:r>
+            <w:r>
+              <w:rPr>
+                <w:noProof/>
+                <w:webHidden/>
+              </w:rPr>
+              <w:fldChar w:fldCharType="begin"/>
+            </w:r>
+            <w:r>
+              <w:rPr>
+                <w:noProof/>
+                <w:webHidden/>
+              </w:rPr>
+              <w:instrText xml:space="preserve"> PAGEREF _Toc263246172 \h </w:instrText>
+            </w:r>
+            <w:r>
+              <w:rPr>
+                <w:noProof/>
+                <w:webHidden/>
+              </w:rPr>
+            </w:r>
+            <w:r>
+              <w:rPr>
+                <w:noProof/>
+                <w:webHidden/>
+              </w:rPr>
+              <w:fldChar w:fldCharType="separate"/>
+            </w:r>
+            <w:r>
+              <w:rPr>
+                <w:noProof/>
+                <w:webHidden/>
+              </w:rPr>
+              <w:t>32</w:t>
             </w:r>
             <w:r>
               <w:rPr>
@@ -1908,7 +2112,7 @@
       <w:pPr>
         <w:pStyle w:val="Overskrift2"/>
       </w:pPr>
-      <w:bookmarkStart w:id="0" w:name="_Toc263240650"/>
+      <w:bookmarkStart w:id="0" w:name="_Toc263246148"/>
       <w:r>
         <w:lastRenderedPageBreak/>
         <w:t>Forord</w:t>
@@ -1948,7 +2152,7 @@
       <w:pPr>
         <w:pStyle w:val="Overskrift2"/>
       </w:pPr>
-      <w:bookmarkStart w:id="1" w:name="_Toc263240651"/>
+      <w:bookmarkStart w:id="1" w:name="_Toc263246149"/>
       <w:r>
         <w:t>Indledning</w:t>
       </w:r>
@@ -2005,7 +2209,7 @@
       <w:pPr>
         <w:pStyle w:val="Overskrift3"/>
       </w:pPr>
-      <w:bookmarkStart w:id="2" w:name="_Toc263240652"/>
+      <w:bookmarkStart w:id="2" w:name="_Toc263246150"/>
       <w:r>
         <w:t>Kodestandard</w:t>
       </w:r>
@@ -2187,7 +2391,7 @@
       <w:pPr>
         <w:pStyle w:val="Overskrift2"/>
       </w:pPr>
-      <w:bookmarkStart w:id="3" w:name="_Toc263240653"/>
+      <w:bookmarkStart w:id="3" w:name="_Toc263246151"/>
       <w:r>
         <w:lastRenderedPageBreak/>
         <w:t>It-forundersøgelse</w:t>
@@ -2203,7 +2407,7 @@
       <w:pPr>
         <w:pStyle w:val="Overskrift3"/>
       </w:pPr>
-      <w:bookmarkStart w:id="4" w:name="_Toc263240654"/>
+      <w:bookmarkStart w:id="4" w:name="_Toc263246152"/>
       <w:r>
         <w:t>Organisationsprincip</w:t>
       </w:r>
@@ -2282,7 +2486,7 @@
       <w:pPr>
         <w:pStyle w:val="Overskrift3"/>
       </w:pPr>
-      <w:bookmarkStart w:id="5" w:name="_Toc263240655"/>
+      <w:bookmarkStart w:id="5" w:name="_Toc263246153"/>
       <w:r>
         <w:t>Organisationskultur</w:t>
       </w:r>
@@ -2449,7 +2653,7 @@
       <w:pPr>
         <w:pStyle w:val="Overskrift3"/>
       </w:pPr>
-      <w:bookmarkStart w:id="6" w:name="_Toc263240656"/>
+      <w:bookmarkStart w:id="6" w:name="_Toc263246154"/>
       <w:r>
         <w:t>Problemer, hypoteser og løsningsmuligheder</w:t>
       </w:r>
@@ -2659,7 +2863,7 @@
       <w:pPr>
         <w:pStyle w:val="Overskrift3"/>
       </w:pPr>
-      <w:bookmarkStart w:id="7" w:name="_Toc263240657"/>
+      <w:bookmarkStart w:id="7" w:name="_Toc263246155"/>
       <w:r>
         <w:lastRenderedPageBreak/>
         <w:t>SWOT Analyse</w:t>
@@ -3025,7 +3229,7 @@
       <w:pPr>
         <w:pStyle w:val="Overskrift3"/>
       </w:pPr>
-      <w:bookmarkStart w:id="8" w:name="_Toc263240658"/>
+      <w:bookmarkStart w:id="8" w:name="_Toc263246156"/>
       <w:r>
         <w:t>Valg af strategi</w:t>
       </w:r>
@@ -3063,7 +3267,7 @@
       <w:pPr>
         <w:pStyle w:val="Overskrift3"/>
       </w:pPr>
-      <w:bookmarkStart w:id="9" w:name="_Toc263240659"/>
+      <w:bookmarkStart w:id="9" w:name="_Toc263246157"/>
       <w:r>
         <w:lastRenderedPageBreak/>
         <w:t>Ansoff’s vækstmatrice</w:t>
@@ -3353,7 +3557,7 @@
       <w:pPr>
         <w:pStyle w:val="Overskrift3"/>
       </w:pPr>
-      <w:bookmarkStart w:id="10" w:name="_Toc263240660"/>
+      <w:bookmarkStart w:id="10" w:name="_Toc263246158"/>
       <w:r>
         <w:t>IT strategi</w:t>
       </w:r>
@@ -3444,7 +3648,7 @@
           <v:shape id="_x0000_i1025" type="#_x0000_t75" style="width:9pt;height:13.5pt" o:ole="">
             <v:imagedata r:id="rId8" o:title=""/>
           </v:shape>
-          <o:OLEObject Type="Embed" ProgID="Equation.DSMT4" ShapeID="_x0000_i1025" DrawAspect="Content" ObjectID="_1336984964" r:id="rId9"/>
+          <o:OLEObject Type="Embed" ProgID="Equation.DSMT4" ShapeID="_x0000_i1025" DrawAspect="Content" ObjectID="_1336988003" r:id="rId9"/>
         </w:object>
       </w:r>
     </w:p>
@@ -3452,7 +3656,7 @@
       <w:pPr>
         <w:pStyle w:val="Overskrift3"/>
       </w:pPr>
-      <w:bookmarkStart w:id="11" w:name="_Toc263240661"/>
+      <w:bookmarkStart w:id="11" w:name="_Toc263246159"/>
       <w:r>
         <w:t>Applikationer og information</w:t>
       </w:r>
@@ -3482,7 +3686,7 @@
       <w:pPr>
         <w:pStyle w:val="Overskrift3"/>
       </w:pPr>
-      <w:bookmarkStart w:id="12" w:name="_Toc263240662"/>
+      <w:bookmarkStart w:id="12" w:name="_Toc263246160"/>
       <w:r>
         <w:t>Teknologi</w:t>
       </w:r>
@@ -3508,7 +3712,7 @@
       <w:pPr>
         <w:pStyle w:val="Overskrift3"/>
       </w:pPr>
-      <w:bookmarkStart w:id="13" w:name="_Toc263240663"/>
+      <w:bookmarkStart w:id="13" w:name="_Toc263246161"/>
       <w:r>
         <w:t>Organiseringen af IT-funktionerne</w:t>
       </w:r>
@@ -3523,7 +3727,7 @@
       <w:pPr>
         <w:pStyle w:val="Overskrift3"/>
       </w:pPr>
-      <w:bookmarkStart w:id="14" w:name="_Toc263240664"/>
+      <w:bookmarkStart w:id="14" w:name="_Toc263246162"/>
       <w:r>
         <w:t>It-handlingsplan</w:t>
       </w:r>
@@ -8324,7 +8528,7 @@
       <w:pPr>
         <w:pStyle w:val="Overskrift3"/>
       </w:pPr>
-      <w:bookmarkStart w:id="15" w:name="_Toc263240665"/>
+      <w:bookmarkStart w:id="15" w:name="_Toc263246163"/>
       <w:r>
         <w:t>Implementering:</w:t>
       </w:r>
@@ -8592,7 +8796,7 @@
       <w:pPr>
         <w:pStyle w:val="Overskrift3"/>
       </w:pPr>
-      <w:bookmarkStart w:id="16" w:name="_Toc263240666"/>
+      <w:bookmarkStart w:id="16" w:name="_Toc263246164"/>
       <w:r>
         <w:t>Brugerdeltagelse:</w:t>
       </w:r>
@@ -8682,15 +8886,9 @@
     <w:p>
       <w:pPr>
         <w:pStyle w:val="Overskrift2"/>
-        <w:rPr>
-          <w:lang w:val="en-US"/>
-        </w:rPr>
-      </w:pPr>
-      <w:bookmarkStart w:id="17" w:name="_Toc263240667"/>
-      <w:r>
-        <w:rPr>
-          <w:lang w:val="en-US"/>
-        </w:rPr>
+      </w:pPr>
+      <w:bookmarkStart w:id="17" w:name="_Toc263246165"/>
+      <w:r>
         <w:lastRenderedPageBreak/>
         <w:t>Iteration 2</w:t>
       </w:r>
@@ -8699,31 +8897,73 @@
     <w:p>
       <w:pPr>
         <w:pStyle w:val="Overskrift3"/>
+      </w:pPr>
+      <w:bookmarkStart w:id="18" w:name="_Toc263246166"/>
+      <w:r>
+        <w:t>Aktivitetsdiagram</w:t>
+      </w:r>
+      <w:bookmarkEnd w:id="18"/>
+    </w:p>
+    <w:p>
+      <w:r>
         <w:rPr>
-          <w:lang w:val="en-US"/>
+          <w:noProof/>
+          <w:lang w:eastAsia="da-DK"/>
         </w:rPr>
-      </w:pPr>
-      <w:bookmarkStart w:id="18" w:name="_Toc263240668"/>
-      <w:r>
-        <w:rPr>
-          <w:lang w:val="en-US"/>
-        </w:rPr>
-        <w:t>Aktivitetsdiagram</w:t>
-      </w:r>
-      <w:bookmarkEnd w:id="18"/>
+        <w:drawing>
+          <wp:inline distT="0" distB="0" distL="0" distR="0">
+            <wp:extent cx="5446239" cy="7953375"/>
+            <wp:effectExtent l="0" t="0" r="0" b="0"/>
+            <wp:docPr id="4" name="Billede 3"/>
+            <wp:cNvGraphicFramePr>
+              <a:graphicFrameLocks xmlns:a="http://schemas.openxmlformats.org/drawingml/2006/main" noChangeAspect="1"/>
+            </wp:cNvGraphicFramePr>
+            <a:graphic xmlns:a="http://schemas.openxmlformats.org/drawingml/2006/main">
+              <a:graphicData uri="http://schemas.openxmlformats.org/drawingml/2006/picture">
+                <pic:pic xmlns:pic="http://schemas.openxmlformats.org/drawingml/2006/picture">
+                  <pic:nvPicPr>
+                    <pic:cNvPr id="0" name="Picture 3"/>
+                    <pic:cNvPicPr>
+                      <a:picLocks noChangeAspect="1" noChangeArrowheads="1"/>
+                    </pic:cNvPicPr>
+                  </pic:nvPicPr>
+                  <pic:blipFill>
+                    <a:blip r:embed="rId12" cstate="print"/>
+                    <a:srcRect/>
+                    <a:stretch>
+                      <a:fillRect/>
+                    </a:stretch>
+                  </pic:blipFill>
+                  <pic:spPr bwMode="auto">
+                    <a:xfrm>
+                      <a:off x="0" y="0"/>
+                      <a:ext cx="5451158" cy="7960558"/>
+                    </a:xfrm>
+                    <a:prstGeom prst="rect">
+                      <a:avLst/>
+                    </a:prstGeom>
+                    <a:noFill/>
+                    <a:ln w="9525">
+                      <a:noFill/>
+                      <a:miter lim="800000"/>
+                      <a:headEnd/>
+                      <a:tailEnd/>
+                    </a:ln>
+                  </pic:spPr>
+                </pic:pic>
+              </a:graphicData>
+            </a:graphic>
+          </wp:inline>
+        </w:drawing>
+      </w:r>
     </w:p>
     <w:p>
       <w:pPr>
         <w:pStyle w:val="Overskrift3"/>
-        <w:rPr>
-          <w:lang w:val="en-US"/>
-        </w:rPr>
-      </w:pPr>
-      <w:bookmarkStart w:id="19" w:name="_Toc263240669"/>
-      <w:r>
-        <w:rPr>
-          <w:lang w:val="en-US"/>
-        </w:rPr>
+      </w:pPr>
+      <w:bookmarkStart w:id="19" w:name="_Toc263246167"/>
+      <w:r>
+        <w:lastRenderedPageBreak/>
         <w:t>Use-cases</w:t>
       </w:r>
       <w:bookmarkEnd w:id="19"/>
@@ -8731,14 +8971,8 @@
     <w:p>
       <w:pPr>
         <w:pStyle w:val="Overskrift4"/>
-        <w:rPr>
-          <w:lang w:val="en-US"/>
-        </w:rPr>
-      </w:pPr>
-      <w:r>
-        <w:rPr>
-          <w:lang w:val="en-US"/>
-        </w:rPr>
+      </w:pPr>
+      <w:r>
         <w:t>Use-case diagram</w:t>
       </w:r>
     </w:p>
@@ -8766,7 +9000,7 @@
                     </pic:cNvPicPr>
                   </pic:nvPicPr>
                   <pic:blipFill>
-                    <a:blip r:embed="rId12" cstate="print"/>
+                    <a:blip r:embed="rId13" cstate="print"/>
                     <a:srcRect/>
                     <a:stretch>
                       <a:fillRect/>
@@ -8803,12 +9037,757 @@
         <w:t>Use-case beskrivelser</w:t>
       </w:r>
     </w:p>
+    <w:p>
+      <w:pPr>
+        <w:spacing w:after="120" w:line="240" w:lineRule="auto"/>
+      </w:pPr>
+      <w:r>
+        <w:t xml:space="preserve">Use-case: </w:t>
+      </w:r>
+      <w:proofErr w:type="spellStart"/>
+      <w:r>
+        <w:t>createSale</w:t>
+      </w:r>
+      <w:proofErr w:type="spellEnd"/>
+      <w:r>
+        <w:tab/>
+      </w:r>
+      <w:r>
+        <w:tab/>
+        <w:t>Id: UC1</w:t>
+      </w:r>
+    </w:p>
+    <w:p>
+      <w:pPr>
+        <w:spacing w:after="120" w:line="240" w:lineRule="auto"/>
+      </w:pPr>
+      <w:r>
+        <w:t>Primær aktør: Sælger</w:t>
+      </w:r>
+    </w:p>
+    <w:p>
+      <w:pPr>
+        <w:spacing w:after="120" w:line="240" w:lineRule="auto"/>
+      </w:pPr>
+      <w:r>
+        <w:t>Andre interessenter: Køber</w:t>
+      </w:r>
+    </w:p>
+    <w:p>
+      <w:pPr>
+        <w:spacing w:after="120" w:line="240" w:lineRule="auto"/>
+      </w:pPr>
+      <w:r>
+        <w:t>Frekvens: 5 – 50 gange dagligt</w:t>
+      </w:r>
+    </w:p>
+    <w:p>
+      <w:pPr>
+        <w:spacing w:after="120" w:line="240" w:lineRule="auto"/>
+      </w:pPr>
+      <w:proofErr w:type="spellStart"/>
+      <w:r>
+        <w:t>Pre</w:t>
+      </w:r>
+      <w:proofErr w:type="spellEnd"/>
+      <w:r>
+        <w:t xml:space="preserve"> betingelser: Sælger er logget ind, køber der ønsker at købe en vare/varer og denne vare eksisterer og er på lager.</w:t>
+      </w:r>
+    </w:p>
+    <w:p>
+      <w:pPr>
+        <w:spacing w:after="120" w:line="240" w:lineRule="auto"/>
+      </w:pPr>
+      <w:r>
+        <w:t>Post betingelser: En vare/varer bliver solgt</w:t>
+      </w:r>
+    </w:p>
+    <w:p>
+      <w:pPr>
+        <w:spacing w:after="120" w:line="240" w:lineRule="auto"/>
+      </w:pPr>
+      <w:r>
+        <w:t>Basis succes flow:</w:t>
+      </w:r>
+    </w:p>
+    <w:p>
+      <w:pPr>
+        <w:pStyle w:val="Listeafsnit"/>
+        <w:numPr>
+          <w:ilvl w:val="0"/>
+          <w:numId w:val="6"/>
+        </w:numPr>
+      </w:pPr>
+      <w:r>
+        <w:t>Sælger scanner vare/varer ind i systemet</w:t>
+      </w:r>
+    </w:p>
+    <w:p>
+      <w:pPr>
+        <w:pStyle w:val="Listeafsnit"/>
+        <w:numPr>
+          <w:ilvl w:val="0"/>
+          <w:numId w:val="6"/>
+        </w:numPr>
+      </w:pPr>
+      <w:r>
+        <w:t>Systemet viser en liste med vare/varer og deres oplysninger og finder den/dem i lageret</w:t>
+      </w:r>
+    </w:p>
+    <w:p>
+      <w:pPr>
+        <w:pStyle w:val="Listeafsnit"/>
+        <w:numPr>
+          <w:ilvl w:val="0"/>
+          <w:numId w:val="6"/>
+        </w:numPr>
+      </w:pPr>
+      <w:r>
+        <w:t>Sælger afslutter salg og systemet fjerner varen/varerne fra lageret</w:t>
+      </w:r>
+    </w:p>
+    <w:p>
+      <w:pPr>
+        <w:spacing w:after="120" w:line="240" w:lineRule="auto"/>
+      </w:pPr>
+      <w:r>
+        <w:t>Alternative flows:</w:t>
+      </w:r>
+    </w:p>
+    <w:p>
+      <w:pPr>
+        <w:spacing w:after="120" w:line="240" w:lineRule="auto"/>
+      </w:pPr>
+      <w:r>
+        <w:lastRenderedPageBreak/>
+        <w:t>1.a</w:t>
+      </w:r>
+    </w:p>
+    <w:p>
+      <w:pPr>
+        <w:pStyle w:val="Listeafsnit"/>
+        <w:numPr>
+          <w:ilvl w:val="0"/>
+          <w:numId w:val="7"/>
+        </w:numPr>
+        <w:spacing w:after="120" w:line="240" w:lineRule="auto"/>
+      </w:pPr>
+      <w:r>
+        <w:t>Sælger leder i lager efter vare som kunde efterspørg</w:t>
+      </w:r>
+    </w:p>
+    <w:p>
+      <w:pPr>
+        <w:pStyle w:val="Listeafsnit"/>
+        <w:numPr>
+          <w:ilvl w:val="0"/>
+          <w:numId w:val="7"/>
+        </w:numPr>
+      </w:pPr>
+      <w:r>
+        <w:t>Systemet viser varens lagerstatus</w:t>
+      </w:r>
+    </w:p>
+    <w:p>
+      <w:pPr>
+        <w:pStyle w:val="Listeafsnit"/>
+        <w:numPr>
+          <w:ilvl w:val="0"/>
+          <w:numId w:val="7"/>
+        </w:numPr>
+      </w:pPr>
+      <w:r>
+        <w:t>Hvis varen ikke er på lager, registreres kundens tlf. nr.</w:t>
+      </w:r>
+    </w:p>
+    <w:p>
+      <w:pPr>
+        <w:spacing w:after="120" w:line="240" w:lineRule="auto"/>
+      </w:pPr>
+      <w:r>
+        <w:t>1.b</w:t>
+      </w:r>
+    </w:p>
+    <w:p>
+      <w:pPr>
+        <w:pStyle w:val="Listeafsnit"/>
+        <w:numPr>
+          <w:ilvl w:val="0"/>
+          <w:numId w:val="8"/>
+        </w:numPr>
+        <w:spacing w:after="120" w:line="240" w:lineRule="auto"/>
+      </w:pPr>
+      <w:r>
+        <w:t>Sælger leder efter vare på lager</w:t>
+      </w:r>
+    </w:p>
+    <w:p>
+      <w:pPr>
+        <w:pStyle w:val="Listeafsnit"/>
+        <w:numPr>
+          <w:ilvl w:val="0"/>
+          <w:numId w:val="8"/>
+        </w:numPr>
+      </w:pPr>
+      <w:r>
+        <w:t>Systemet returnerer vare</w:t>
+      </w:r>
+    </w:p>
+    <w:p>
+      <w:pPr>
+        <w:pStyle w:val="Listeafsnit"/>
+        <w:numPr>
+          <w:ilvl w:val="0"/>
+          <w:numId w:val="8"/>
+        </w:numPr>
+      </w:pPr>
+      <w:r>
+        <w:t>Sælger markerer vare til levering</w:t>
+      </w:r>
+    </w:p>
+    <w:p>
+      <w:pPr>
+        <w:pStyle w:val="Listeafsnit"/>
+        <w:numPr>
+          <w:ilvl w:val="0"/>
+          <w:numId w:val="8"/>
+        </w:numPr>
+      </w:pPr>
+      <w:r>
+        <w:t>Punkt 1 – 3 gentages efter hvor mange forskellige antal varer der ønskes</w:t>
+      </w:r>
+    </w:p>
+    <w:p>
+      <w:pPr>
+        <w:pStyle w:val="Listeafsnit"/>
+        <w:numPr>
+          <w:ilvl w:val="0"/>
+          <w:numId w:val="8"/>
+        </w:numPr>
+      </w:pPr>
+      <w:r>
+        <w:t>Sælger angiver konto id eller om der skal oprettes midlertidig leveringsadresse</w:t>
+      </w:r>
+    </w:p>
+    <w:p>
+      <w:pPr>
+        <w:pStyle w:val="Listeafsnit"/>
+      </w:pPr>
+      <w:r>
+        <w:t>1.b.1</w:t>
+      </w:r>
+    </w:p>
+    <w:p>
+      <w:pPr>
+        <w:pStyle w:val="Listeafsnit"/>
+        <w:numPr>
+          <w:ilvl w:val="0"/>
+          <w:numId w:val="9"/>
+        </w:numPr>
+      </w:pPr>
+      <w:r>
+        <w:t>Er konto oprettet angiver sælger konto id</w:t>
+      </w:r>
+    </w:p>
+    <w:p>
+      <w:pPr>
+        <w:pStyle w:val="Listeafsnit"/>
+        <w:numPr>
+          <w:ilvl w:val="0"/>
+          <w:numId w:val="9"/>
+        </w:numPr>
+      </w:pPr>
+      <w:r>
+        <w:t>Systemet returnerer valgt konto og vare/varer</w:t>
+      </w:r>
+    </w:p>
+    <w:p>
+      <w:pPr>
+        <w:pStyle w:val="Listeafsnit"/>
+        <w:numPr>
+          <w:ilvl w:val="0"/>
+          <w:numId w:val="9"/>
+        </w:numPr>
+      </w:pPr>
+      <w:r>
+        <w:t>Sælger bekræfter valg</w:t>
+      </w:r>
+    </w:p>
+    <w:p>
+      <w:pPr>
+        <w:pStyle w:val="Listeafsnit"/>
+        <w:numPr>
+          <w:ilvl w:val="0"/>
+          <w:numId w:val="9"/>
+        </w:numPr>
+      </w:pPr>
+      <w:r>
+        <w:t>Systemet udskriver følgeseddel og fjerner varen/varerne fra lageret</w:t>
+      </w:r>
+    </w:p>
+    <w:p>
+      <w:pPr>
+        <w:pStyle w:val="Listeafsnit"/>
+        <w:numPr>
+          <w:ilvl w:val="0"/>
+          <w:numId w:val="9"/>
+        </w:numPr>
+      </w:pPr>
+      <w:r>
+        <w:t>Sælger afslutter salg</w:t>
+      </w:r>
+    </w:p>
+    <w:p>
+      <w:pPr>
+        <w:pStyle w:val="Listeafsnit"/>
+      </w:pPr>
+      <w:r>
+        <w:t>1.b.2</w:t>
+      </w:r>
+    </w:p>
+    <w:p>
+      <w:pPr>
+        <w:pStyle w:val="Listeafsnit"/>
+        <w:numPr>
+          <w:ilvl w:val="0"/>
+          <w:numId w:val="10"/>
+        </w:numPr>
+      </w:pPr>
+      <w:r>
+        <w:t>Skal der angives leveringsadresse angiver sælger leveringsoplysninger</w:t>
+      </w:r>
+    </w:p>
+    <w:p>
+      <w:pPr>
+        <w:pStyle w:val="Listeafsnit"/>
+        <w:numPr>
+          <w:ilvl w:val="0"/>
+          <w:numId w:val="10"/>
+        </w:numPr>
+      </w:pPr>
+      <w:r>
+        <w:t>Systemet returnerer valgte leveringsoplysninger, varer og slutpris</w:t>
+      </w:r>
+    </w:p>
+    <w:p>
+      <w:pPr>
+        <w:pStyle w:val="Listeafsnit"/>
+        <w:numPr>
+          <w:ilvl w:val="0"/>
+          <w:numId w:val="10"/>
+        </w:numPr>
+      </w:pPr>
+      <w:r>
+        <w:t>Sælger</w:t>
+      </w:r>
+      <w:r>
+        <w:t xml:space="preserve"> </w:t>
+      </w:r>
+      <w:r>
+        <w:t>angiver om hvor meget der bliver betalt</w:t>
+      </w:r>
+    </w:p>
+    <w:p>
+      <w:pPr>
+        <w:pStyle w:val="Listeafsnit"/>
+        <w:numPr>
+          <w:ilvl w:val="0"/>
+          <w:numId w:val="10"/>
+        </w:numPr>
+      </w:pPr>
+      <w:r>
+        <w:t>Systemet returnerer hvor meget der skal gives tilbage, udskriver kvittering og fjerner varen/varerne fra lageret</w:t>
+      </w:r>
+    </w:p>
+    <w:p>
+      <w:pPr>
+        <w:pStyle w:val="Listeafsnit"/>
+        <w:numPr>
+          <w:ilvl w:val="0"/>
+          <w:numId w:val="10"/>
+        </w:numPr>
+      </w:pPr>
+      <w:r>
+        <w:t>Sælger afslutter salg</w:t>
+      </w:r>
+    </w:p>
+    <w:p>
+      <w:pPr>
+        <w:rPr>
+          <w:lang w:val="en-US"/>
+        </w:rPr>
+      </w:pPr>
+      <w:r>
+        <w:rPr>
+          <w:lang w:val="en-US"/>
+        </w:rPr>
+        <w:t>Use case: Rent</w:t>
+      </w:r>
+      <w:r>
+        <w:rPr>
+          <w:lang w:val="en-US"/>
+        </w:rPr>
+        <w:tab/>
+      </w:r>
+      <w:r>
+        <w:rPr>
+          <w:lang w:val="en-US"/>
+        </w:rPr>
+        <w:tab/>
+        <w:t>Id: UC2</w:t>
+      </w:r>
+    </w:p>
+    <w:p>
+      <w:pPr>
+        <w:rPr>
+          <w:lang w:val="en-US"/>
+        </w:rPr>
+      </w:pPr>
+      <w:r>
+        <w:rPr>
+          <w:lang w:val="en-US"/>
+        </w:rPr>
+        <w:t xml:space="preserve">Basis </w:t>
+      </w:r>
+      <w:proofErr w:type="spellStart"/>
+      <w:r>
+        <w:rPr>
+          <w:lang w:val="en-US"/>
+        </w:rPr>
+        <w:t>succes</w:t>
+      </w:r>
+      <w:proofErr w:type="spellEnd"/>
+      <w:r>
+        <w:rPr>
+          <w:lang w:val="en-US"/>
+        </w:rPr>
+        <w:t xml:space="preserve"> flow:</w:t>
+      </w:r>
+    </w:p>
+    <w:p>
+      <w:pPr>
+        <w:pStyle w:val="Listeafsnit"/>
+        <w:numPr>
+          <w:ilvl w:val="0"/>
+          <w:numId w:val="11"/>
+        </w:numPr>
+      </w:pPr>
+      <w:r>
+        <w:t>Sælger leder i liste over ledige værktøjer</w:t>
+      </w:r>
+    </w:p>
+    <w:p>
+      <w:pPr>
+        <w:pStyle w:val="Listeafsnit"/>
+        <w:numPr>
+          <w:ilvl w:val="0"/>
+          <w:numId w:val="11"/>
+        </w:numPr>
+      </w:pPr>
+      <w:r>
+        <w:t>Systemet returnerer fundne værktøj</w:t>
+      </w:r>
+    </w:p>
+    <w:p>
+      <w:pPr>
+        <w:pStyle w:val="Listeafsnit"/>
+        <w:numPr>
+          <w:ilvl w:val="0"/>
+          <w:numId w:val="11"/>
+        </w:numPr>
+      </w:pPr>
+      <w:r>
+        <w:t>Sælger angiver lånekriterier</w:t>
+      </w:r>
+    </w:p>
+    <w:p>
+      <w:pPr>
+        <w:pStyle w:val="Listeafsnit"/>
+        <w:numPr>
+          <w:ilvl w:val="0"/>
+          <w:numId w:val="11"/>
+        </w:numPr>
+      </w:pPr>
+      <w:r>
+        <w:t>Systemet returnerer lånekriterier og slutpris</w:t>
+      </w:r>
+    </w:p>
+    <w:p>
+      <w:pPr>
+        <w:pStyle w:val="Listeafsnit"/>
+        <w:numPr>
+          <w:ilvl w:val="0"/>
+          <w:numId w:val="11"/>
+        </w:numPr>
+      </w:pPr>
+      <w:r>
+        <w:t>Sælger angiver hvor meget der bliver betalt</w:t>
+      </w:r>
+    </w:p>
+    <w:p>
+      <w:pPr>
+        <w:pStyle w:val="Listeafsnit"/>
+        <w:numPr>
+          <w:ilvl w:val="0"/>
+          <w:numId w:val="11"/>
+        </w:numPr>
+      </w:pPr>
+      <w:r>
+        <w:t>Systemet returnerer hvor meget der skal gives tilbage, udskriver kvittering og fjerner værktøj fra listen af ledige værktøjer</w:t>
+      </w:r>
+    </w:p>
+    <w:p>
+      <w:pPr>
+        <w:pStyle w:val="Listeafsnit"/>
+        <w:numPr>
+          <w:ilvl w:val="0"/>
+          <w:numId w:val="11"/>
+        </w:numPr>
+      </w:pPr>
+      <w:r>
+        <w:t>Sælger afslutter udlejning</w:t>
+      </w:r>
+    </w:p>
     <w:p/>
     <w:p>
       <w:pPr>
+        <w:rPr>
+          <w:lang w:val="en-US"/>
+        </w:rPr>
+      </w:pPr>
+      <w:r>
+        <w:rPr>
+          <w:lang w:val="en-US"/>
+        </w:rPr>
+        <w:t>Use case: Handle Employee CRUD</w:t>
+      </w:r>
+      <w:r>
+        <w:rPr>
+          <w:lang w:val="en-US"/>
+        </w:rPr>
+        <w:tab/>
+        <w:t>Id: UC3</w:t>
+      </w:r>
+    </w:p>
+    <w:p>
+      <w:r>
+        <w:t xml:space="preserve">Basis </w:t>
+      </w:r>
+      <w:proofErr w:type="spellStart"/>
+      <w:r>
+        <w:t>success</w:t>
+      </w:r>
+      <w:proofErr w:type="spellEnd"/>
+      <w:r>
+        <w:t xml:space="preserve"> flow:</w:t>
+      </w:r>
+      <w:r>
+        <w:t xml:space="preserve"> ”</w:t>
+      </w:r>
+      <w:proofErr w:type="spellStart"/>
+      <w:r>
+        <w:t>Create</w:t>
+      </w:r>
+      <w:proofErr w:type="spellEnd"/>
+      <w:r>
+        <w:t>”</w:t>
+      </w:r>
+    </w:p>
+    <w:p>
+      <w:pPr>
+        <w:pStyle w:val="Listeafsnit"/>
+        <w:numPr>
+          <w:ilvl w:val="0"/>
+          <w:numId w:val="12"/>
+        </w:numPr>
+      </w:pPr>
+      <w:r>
+        <w:t>Bruger angiver medarbejder kriterier</w:t>
+      </w:r>
+    </w:p>
+    <w:p>
+      <w:pPr>
+        <w:pStyle w:val="Listeafsnit"/>
+        <w:numPr>
+          <w:ilvl w:val="0"/>
+          <w:numId w:val="12"/>
+        </w:numPr>
+      </w:pPr>
+      <w:r>
+        <w:t>Systemet returnerer kriterier</w:t>
+      </w:r>
+    </w:p>
+    <w:p>
+      <w:pPr>
+        <w:pStyle w:val="Listeafsnit"/>
+        <w:numPr>
+          <w:ilvl w:val="0"/>
+          <w:numId w:val="12"/>
+        </w:numPr>
+      </w:pPr>
+      <w:r>
+        <w:lastRenderedPageBreak/>
+        <w:t>Bruger bekræfter valg</w:t>
+      </w:r>
+    </w:p>
+    <w:p/>
+    <w:p>
+      <w:pPr>
+        <w:rPr>
+          <w:lang w:val="en-US"/>
+        </w:rPr>
+      </w:pPr>
+      <w:r>
+        <w:rPr>
+          <w:lang w:val="en-US"/>
+        </w:rPr>
+        <w:t>Use case: Handle Customer CRUD</w:t>
+      </w:r>
+      <w:r>
+        <w:rPr>
+          <w:lang w:val="en-US"/>
+        </w:rPr>
+        <w:tab/>
+        <w:t>Id: UC4</w:t>
+      </w:r>
+    </w:p>
+    <w:p>
+      <w:pPr>
+        <w:rPr>
+          <w:lang w:val="en-US"/>
+        </w:rPr>
+      </w:pPr>
+      <w:r>
+        <w:rPr>
+          <w:lang w:val="en-US"/>
+        </w:rPr>
+        <w:t>Basis success flow: “Create”</w:t>
+      </w:r>
+    </w:p>
+    <w:p>
+      <w:pPr>
+        <w:pStyle w:val="Listeafsnit"/>
+        <w:numPr>
+          <w:ilvl w:val="0"/>
+          <w:numId w:val="13"/>
+        </w:numPr>
+      </w:pPr>
+      <w:r>
+        <w:t>Bruger angiver kunde kriterier</w:t>
+      </w:r>
+    </w:p>
+    <w:p>
+      <w:pPr>
+        <w:pStyle w:val="Listeafsnit"/>
+        <w:numPr>
+          <w:ilvl w:val="0"/>
+          <w:numId w:val="13"/>
+        </w:numPr>
+      </w:pPr>
+      <w:r>
+        <w:t>Systemet returnerer kriterier</w:t>
+      </w:r>
+    </w:p>
+    <w:p>
+      <w:pPr>
+        <w:pStyle w:val="Listeafsnit"/>
+        <w:numPr>
+          <w:ilvl w:val="0"/>
+          <w:numId w:val="13"/>
+        </w:numPr>
+      </w:pPr>
+      <w:r>
+        <w:t>Bruger bekræfter valg</w:t>
+      </w:r>
+    </w:p>
+    <w:p>
+      <w:pPr>
+        <w:rPr>
+          <w:lang w:val="en-US"/>
+        </w:rPr>
+      </w:pPr>
+    </w:p>
+    <w:p>
+      <w:pPr>
+        <w:rPr>
+          <w:lang w:val="en-US"/>
+        </w:rPr>
+      </w:pPr>
+      <w:r>
+        <w:rPr>
+          <w:lang w:val="en-US"/>
+        </w:rPr>
+        <w:t>Use case: Handle Item CRUD</w:t>
+      </w:r>
+      <w:r>
+        <w:rPr>
+          <w:lang w:val="en-US"/>
+        </w:rPr>
+        <w:tab/>
+      </w:r>
+      <w:r>
+        <w:rPr>
+          <w:lang w:val="en-US"/>
+        </w:rPr>
+        <w:tab/>
+        <w:t>Id: UC5</w:t>
+      </w:r>
+    </w:p>
+    <w:p>
+      <w:pPr>
+        <w:rPr>
+          <w:lang w:val="en-US"/>
+        </w:rPr>
+      </w:pPr>
+      <w:r>
+        <w:rPr>
+          <w:lang w:val="en-US"/>
+        </w:rPr>
+        <w:t>Basis success flow: “Create”</w:t>
+      </w:r>
+    </w:p>
+    <w:p>
+      <w:pPr>
+        <w:pStyle w:val="Listeafsnit"/>
+        <w:numPr>
+          <w:ilvl w:val="0"/>
+          <w:numId w:val="14"/>
+        </w:numPr>
+      </w:pPr>
+      <w:r>
+        <w:t>Bruger angiver varens kriterier</w:t>
+      </w:r>
+    </w:p>
+    <w:p>
+      <w:pPr>
+        <w:pStyle w:val="Listeafsnit"/>
+        <w:numPr>
+          <w:ilvl w:val="0"/>
+          <w:numId w:val="14"/>
+        </w:numPr>
+      </w:pPr>
+      <w:r>
+        <w:t>Systemet returnerer kriterier</w:t>
+      </w:r>
+    </w:p>
+    <w:p>
+      <w:pPr>
+        <w:pStyle w:val="Listeafsnit"/>
+        <w:numPr>
+          <w:ilvl w:val="0"/>
+          <w:numId w:val="14"/>
+        </w:numPr>
+      </w:pPr>
+      <w:r>
+        <w:t>Bruger bekræfter valg</w:t>
+      </w:r>
+    </w:p>
+    <w:p/>
+    <w:p>
+      <w:pPr>
         <w:pStyle w:val="Overskrift3"/>
       </w:pPr>
-      <w:bookmarkStart w:id="20" w:name="_Toc263240670"/>
+      <w:bookmarkStart w:id="20" w:name="_Toc263246168"/>
       <w:r>
         <w:lastRenderedPageBreak/>
         <w:t>Domænemodel</w:t>
@@ -8839,7 +9818,7 @@
                     </pic:cNvPicPr>
                   </pic:nvPicPr>
                   <pic:blipFill>
-                    <a:blip r:embed="rId13" cstate="print"/>
+                    <a:blip r:embed="rId14" cstate="print"/>
                     <a:srcRect/>
                     <a:stretch>
                       <a:fillRect/>
@@ -10649,7 +11628,7 @@
       <w:pPr>
         <w:pStyle w:val="Overskrift3"/>
       </w:pPr>
-      <w:bookmarkStart w:id="22" w:name="_Toc263240671"/>
+      <w:bookmarkStart w:id="22" w:name="_Toc263246169"/>
       <w:r>
         <w:t>Systemsekvensdiagrammer</w:t>
       </w:r>
@@ -10689,7 +11668,7 @@
                     </pic:cNvPicPr>
                   </pic:nvPicPr>
                   <pic:blipFill>
-                    <a:blip r:embed="rId14" cstate="print"/>
+                    <a:blip r:embed="rId15" cstate="print"/>
                     <a:srcRect/>
                     <a:stretch>
                       <a:fillRect/>
@@ -10752,7 +11731,7 @@
                     </pic:cNvPicPr>
                   </pic:nvPicPr>
                   <pic:blipFill>
-                    <a:blip r:embed="rId15" cstate="print"/>
+                    <a:blip r:embed="rId16" cstate="print"/>
                     <a:srcRect/>
                     <a:stretch>
                       <a:fillRect/>
@@ -10816,7 +11795,7 @@
                     </pic:cNvPicPr>
                   </pic:nvPicPr>
                   <pic:blipFill>
-                    <a:blip r:embed="rId16" cstate="print"/>
+                    <a:blip r:embed="rId17" cstate="print"/>
                     <a:srcRect/>
                     <a:stretch>
                       <a:fillRect/>
@@ -10880,7 +11859,7 @@
                     </pic:cNvPicPr>
                   </pic:nvPicPr>
                   <pic:blipFill>
-                    <a:blip r:embed="rId17" cstate="print"/>
+                    <a:blip r:embed="rId18" cstate="print"/>
                     <a:srcRect/>
                     <a:stretch>
                       <a:fillRect/>
@@ -11017,7 +11996,7 @@
                     </pic:cNvPicPr>
                   </pic:nvPicPr>
                   <pic:blipFill>
-                    <a:blip r:embed="rId18" cstate="print"/>
+                    <a:blip r:embed="rId19" cstate="print"/>
                     <a:srcRect/>
                     <a:stretch>
                       <a:fillRect/>
@@ -11105,7 +12084,7 @@
                     </pic:cNvPicPr>
                   </pic:nvPicPr>
                   <pic:blipFill>
-                    <a:blip r:embed="rId19" cstate="print"/>
+                    <a:blip r:embed="rId20" cstate="print"/>
                     <a:srcRect/>
                     <a:stretch>
                       <a:fillRect/>
@@ -11169,7 +12148,7 @@
                     </pic:cNvPicPr>
                   </pic:nvPicPr>
                   <pic:blipFill>
-                    <a:blip r:embed="rId20" cstate="print"/>
+                    <a:blip r:embed="rId21" cstate="print"/>
                     <a:srcRect/>
                     <a:stretch>
                       <a:fillRect/>
@@ -11232,7 +12211,7 @@
                     </pic:cNvPicPr>
                   </pic:nvPicPr>
                   <pic:blipFill>
-                    <a:blip r:embed="rId21" cstate="print"/>
+                    <a:blip r:embed="rId22" cstate="print"/>
                     <a:srcRect/>
                     <a:stretch>
                       <a:fillRect/>
@@ -11296,7 +12275,7 @@
                     </pic:cNvPicPr>
                   </pic:nvPicPr>
                   <pic:blipFill>
-                    <a:blip r:embed="rId22" cstate="print"/>
+                    <a:blip r:embed="rId23" cstate="print"/>
                     <a:srcRect/>
                     <a:stretch>
                       <a:fillRect/>
@@ -11363,7 +12342,7 @@
                     </pic:cNvPicPr>
                   </pic:nvPicPr>
                   <pic:blipFill>
-                    <a:blip r:embed="rId23" cstate="print"/>
+                    <a:blip r:embed="rId24" cstate="print"/>
                     <a:srcRect/>
                     <a:stretch>
                       <a:fillRect/>
@@ -11396,19 +12375,23 @@
       <w:pPr>
         <w:pStyle w:val="Overskrift3"/>
       </w:pPr>
+      <w:bookmarkStart w:id="23" w:name="_Toc263246170"/>
       <w:r>
         <w:lastRenderedPageBreak/>
         <w:t>Operationskontrakter</w:t>
       </w:r>
+      <w:bookmarkEnd w:id="23"/>
     </w:p>
     <w:p/>
     <w:p>
       <w:pPr>
         <w:pStyle w:val="Overskrift3"/>
       </w:pPr>
+      <w:bookmarkStart w:id="24" w:name="_Toc263246171"/>
       <w:r>
         <w:t>Designmodel</w:t>
       </w:r>
+      <w:bookmarkEnd w:id="24"/>
     </w:p>
     <w:p>
       <w:pPr>
@@ -11455,7 +12438,7 @@
                     </pic:cNvPicPr>
                   </pic:nvPicPr>
                   <pic:blipFill>
-                    <a:blip r:embed="rId24" cstate="print"/>
+                    <a:blip r:embed="rId25" cstate="print"/>
                     <a:srcRect/>
                     <a:stretch>
                       <a:fillRect/>
@@ -11518,7 +12501,7 @@
                     </pic:cNvPicPr>
                   </pic:nvPicPr>
                   <pic:blipFill>
-                    <a:blip r:embed="rId25" cstate="print"/>
+                    <a:blip r:embed="rId26" cstate="print"/>
                     <a:srcRect/>
                     <a:stretch>
                       <a:fillRect/>
@@ -11583,7 +12566,7 @@
                     </pic:cNvPicPr>
                   </pic:nvPicPr>
                   <pic:blipFill>
-                    <a:blip r:embed="rId26" cstate="print"/>
+                    <a:blip r:embed="rId27" cstate="print"/>
                     <a:srcRect/>
                     <a:stretch>
                       <a:fillRect/>
@@ -11646,7 +12629,7 @@
                     </pic:cNvPicPr>
                   </pic:nvPicPr>
                   <pic:blipFill>
-                    <a:blip r:embed="rId27" cstate="print"/>
+                    <a:blip r:embed="rId28" cstate="print"/>
                     <a:srcRect/>
                     <a:stretch>
                       <a:fillRect/>
@@ -11707,7 +12690,7 @@
                     </pic:cNvPicPr>
                   </pic:nvPicPr>
                   <pic:blipFill>
-                    <a:blip r:embed="rId28" cstate="print"/>
+                    <a:blip r:embed="rId29" cstate="print"/>
                     <a:srcRect/>
                     <a:stretch>
                       <a:fillRect/>
@@ -11742,10 +12725,12 @@
       <w:pPr>
         <w:pStyle w:val="Overskrift3"/>
       </w:pPr>
+      <w:bookmarkStart w:id="25" w:name="_Toc263246172"/>
       <w:r>
         <w:lastRenderedPageBreak/>
         <w:t>Designklassediagram</w:t>
       </w:r>
+      <w:bookmarkEnd w:id="25"/>
     </w:p>
     <w:p/>
     <w:sectPr>
@@ -11875,9 +12860,9 @@
     </w:lvl>
   </w:abstractNum>
   <w:abstractNum w:abstractNumId="1">
-    <w:nsid w:val="102B7457"/>
+    <w:nsid w:val="04530E7F"/>
     <w:multiLevelType w:val="hybridMultilevel"/>
-    <w:tmpl w:val="A796D982"/>
+    <w:tmpl w:val="43F0DD0E"/>
     <w:lvl w:ilvl="0" w:tplc="0406000F">
       <w:start w:val="1"/>
       <w:numFmt w:val="decimal"/>
@@ -11964,6 +12949,442 @@
     </w:lvl>
   </w:abstractNum>
   <w:abstractNum w:abstractNumId="2">
+    <w:nsid w:val="102B7457"/>
+    <w:multiLevelType w:val="hybridMultilevel"/>
+    <w:tmpl w:val="A796D982"/>
+    <w:lvl w:ilvl="0" w:tplc="0406000F">
+      <w:start w:val="1"/>
+      <w:numFmt w:val="decimal"/>
+      <w:lvlText w:val="%1."/>
+      <w:lvlJc w:val="left"/>
+      <w:pPr>
+        <w:ind w:left="720" w:hanging="360"/>
+      </w:pPr>
+      <w:rPr>
+        <w:rFonts w:hint="default"/>
+      </w:rPr>
+    </w:lvl>
+    <w:lvl w:ilvl="1" w:tplc="04060019" w:tentative="1">
+      <w:start w:val="1"/>
+      <w:numFmt w:val="lowerLetter"/>
+      <w:lvlText w:val="%2."/>
+      <w:lvlJc w:val="left"/>
+      <w:pPr>
+        <w:ind w:left="1440" w:hanging="360"/>
+      </w:pPr>
+    </w:lvl>
+    <w:lvl w:ilvl="2" w:tplc="0406001B" w:tentative="1">
+      <w:start w:val="1"/>
+      <w:numFmt w:val="lowerRoman"/>
+      <w:lvlText w:val="%3."/>
+      <w:lvlJc w:val="right"/>
+      <w:pPr>
+        <w:ind w:left="2160" w:hanging="180"/>
+      </w:pPr>
+    </w:lvl>
+    <w:lvl w:ilvl="3" w:tplc="0406000F" w:tentative="1">
+      <w:start w:val="1"/>
+      <w:numFmt w:val="decimal"/>
+      <w:lvlText w:val="%4."/>
+      <w:lvlJc w:val="left"/>
+      <w:pPr>
+        <w:ind w:left="2880" w:hanging="360"/>
+      </w:pPr>
+    </w:lvl>
+    <w:lvl w:ilvl="4" w:tplc="04060019" w:tentative="1">
+      <w:start w:val="1"/>
+      <w:numFmt w:val="lowerLetter"/>
+      <w:lvlText w:val="%5."/>
+      <w:lvlJc w:val="left"/>
+      <w:pPr>
+        <w:ind w:left="3600" w:hanging="360"/>
+      </w:pPr>
+    </w:lvl>
+    <w:lvl w:ilvl="5" w:tplc="0406001B" w:tentative="1">
+      <w:start w:val="1"/>
+      <w:numFmt w:val="lowerRoman"/>
+      <w:lvlText w:val="%6."/>
+      <w:lvlJc w:val="right"/>
+      <w:pPr>
+        <w:ind w:left="4320" w:hanging="180"/>
+      </w:pPr>
+    </w:lvl>
+    <w:lvl w:ilvl="6" w:tplc="0406000F" w:tentative="1">
+      <w:start w:val="1"/>
+      <w:numFmt w:val="decimal"/>
+      <w:lvlText w:val="%7."/>
+      <w:lvlJc w:val="left"/>
+      <w:pPr>
+        <w:ind w:left="5040" w:hanging="360"/>
+      </w:pPr>
+    </w:lvl>
+    <w:lvl w:ilvl="7" w:tplc="04060019" w:tentative="1">
+      <w:start w:val="1"/>
+      <w:numFmt w:val="lowerLetter"/>
+      <w:lvlText w:val="%8."/>
+      <w:lvlJc w:val="left"/>
+      <w:pPr>
+        <w:ind w:left="5760" w:hanging="360"/>
+      </w:pPr>
+    </w:lvl>
+    <w:lvl w:ilvl="8" w:tplc="0406001B" w:tentative="1">
+      <w:start w:val="1"/>
+      <w:numFmt w:val="lowerRoman"/>
+      <w:lvlText w:val="%9."/>
+      <w:lvlJc w:val="right"/>
+      <w:pPr>
+        <w:ind w:left="6480" w:hanging="180"/>
+      </w:pPr>
+    </w:lvl>
+  </w:abstractNum>
+  <w:abstractNum w:abstractNumId="3">
+    <w:nsid w:val="210D20E0"/>
+    <w:multiLevelType w:val="hybridMultilevel"/>
+    <w:tmpl w:val="E68639E2"/>
+    <w:lvl w:ilvl="0" w:tplc="0406000F">
+      <w:start w:val="1"/>
+      <w:numFmt w:val="decimal"/>
+      <w:lvlText w:val="%1."/>
+      <w:lvlJc w:val="left"/>
+      <w:pPr>
+        <w:ind w:left="720" w:hanging="360"/>
+      </w:pPr>
+      <w:rPr>
+        <w:rFonts w:hint="default"/>
+      </w:rPr>
+    </w:lvl>
+    <w:lvl w:ilvl="1" w:tplc="04060019" w:tentative="1">
+      <w:start w:val="1"/>
+      <w:numFmt w:val="lowerLetter"/>
+      <w:lvlText w:val="%2."/>
+      <w:lvlJc w:val="left"/>
+      <w:pPr>
+        <w:ind w:left="1440" w:hanging="360"/>
+      </w:pPr>
+    </w:lvl>
+    <w:lvl w:ilvl="2" w:tplc="0406001B" w:tentative="1">
+      <w:start w:val="1"/>
+      <w:numFmt w:val="lowerRoman"/>
+      <w:lvlText w:val="%3."/>
+      <w:lvlJc w:val="right"/>
+      <w:pPr>
+        <w:ind w:left="2160" w:hanging="180"/>
+      </w:pPr>
+    </w:lvl>
+    <w:lvl w:ilvl="3" w:tplc="0406000F" w:tentative="1">
+      <w:start w:val="1"/>
+      <w:numFmt w:val="decimal"/>
+      <w:lvlText w:val="%4."/>
+      <w:lvlJc w:val="left"/>
+      <w:pPr>
+        <w:ind w:left="2880" w:hanging="360"/>
+      </w:pPr>
+    </w:lvl>
+    <w:lvl w:ilvl="4" w:tplc="04060019" w:tentative="1">
+      <w:start w:val="1"/>
+      <w:numFmt w:val="lowerLetter"/>
+      <w:lvlText w:val="%5."/>
+      <w:lvlJc w:val="left"/>
+      <w:pPr>
+        <w:ind w:left="3600" w:hanging="360"/>
+      </w:pPr>
+    </w:lvl>
+    <w:lvl w:ilvl="5" w:tplc="0406001B" w:tentative="1">
+      <w:start w:val="1"/>
+      <w:numFmt w:val="lowerRoman"/>
+      <w:lvlText w:val="%6."/>
+      <w:lvlJc w:val="right"/>
+      <w:pPr>
+        <w:ind w:left="4320" w:hanging="180"/>
+      </w:pPr>
+    </w:lvl>
+    <w:lvl w:ilvl="6" w:tplc="0406000F" w:tentative="1">
+      <w:start w:val="1"/>
+      <w:numFmt w:val="decimal"/>
+      <w:lvlText w:val="%7."/>
+      <w:lvlJc w:val="left"/>
+      <w:pPr>
+        <w:ind w:left="5040" w:hanging="360"/>
+      </w:pPr>
+    </w:lvl>
+    <w:lvl w:ilvl="7" w:tplc="04060019" w:tentative="1">
+      <w:start w:val="1"/>
+      <w:numFmt w:val="lowerLetter"/>
+      <w:lvlText w:val="%8."/>
+      <w:lvlJc w:val="left"/>
+      <w:pPr>
+        <w:ind w:left="5760" w:hanging="360"/>
+      </w:pPr>
+    </w:lvl>
+    <w:lvl w:ilvl="8" w:tplc="0406001B" w:tentative="1">
+      <w:start w:val="1"/>
+      <w:numFmt w:val="lowerRoman"/>
+      <w:lvlText w:val="%9."/>
+      <w:lvlJc w:val="right"/>
+      <w:pPr>
+        <w:ind w:left="6480" w:hanging="180"/>
+      </w:pPr>
+    </w:lvl>
+  </w:abstractNum>
+  <w:abstractNum w:abstractNumId="4">
+    <w:nsid w:val="23E302D2"/>
+    <w:multiLevelType w:val="hybridMultilevel"/>
+    <w:tmpl w:val="CEE4B94C"/>
+    <w:lvl w:ilvl="0" w:tplc="0406000F">
+      <w:start w:val="1"/>
+      <w:numFmt w:val="decimal"/>
+      <w:lvlText w:val="%1."/>
+      <w:lvlJc w:val="left"/>
+      <w:pPr>
+        <w:ind w:left="720" w:hanging="360"/>
+      </w:pPr>
+    </w:lvl>
+    <w:lvl w:ilvl="1" w:tplc="04060019" w:tentative="1">
+      <w:start w:val="1"/>
+      <w:numFmt w:val="lowerLetter"/>
+      <w:lvlText w:val="%2."/>
+      <w:lvlJc w:val="left"/>
+      <w:pPr>
+        <w:ind w:left="1440" w:hanging="360"/>
+      </w:pPr>
+    </w:lvl>
+    <w:lvl w:ilvl="2" w:tplc="0406001B" w:tentative="1">
+      <w:start w:val="1"/>
+      <w:numFmt w:val="lowerRoman"/>
+      <w:lvlText w:val="%3."/>
+      <w:lvlJc w:val="right"/>
+      <w:pPr>
+        <w:ind w:left="2160" w:hanging="180"/>
+      </w:pPr>
+    </w:lvl>
+    <w:lvl w:ilvl="3" w:tplc="0406000F" w:tentative="1">
+      <w:start w:val="1"/>
+      <w:numFmt w:val="decimal"/>
+      <w:lvlText w:val="%4."/>
+      <w:lvlJc w:val="left"/>
+      <w:pPr>
+        <w:ind w:left="2880" w:hanging="360"/>
+      </w:pPr>
+    </w:lvl>
+    <w:lvl w:ilvl="4" w:tplc="04060019" w:tentative="1">
+      <w:start w:val="1"/>
+      <w:numFmt w:val="lowerLetter"/>
+      <w:lvlText w:val="%5."/>
+      <w:lvlJc w:val="left"/>
+      <w:pPr>
+        <w:ind w:left="3600" w:hanging="360"/>
+      </w:pPr>
+    </w:lvl>
+    <w:lvl w:ilvl="5" w:tplc="0406001B" w:tentative="1">
+      <w:start w:val="1"/>
+      <w:numFmt w:val="lowerRoman"/>
+      <w:lvlText w:val="%6."/>
+      <w:lvlJc w:val="right"/>
+      <w:pPr>
+        <w:ind w:left="4320" w:hanging="180"/>
+      </w:pPr>
+    </w:lvl>
+    <w:lvl w:ilvl="6" w:tplc="0406000F" w:tentative="1">
+      <w:start w:val="1"/>
+      <w:numFmt w:val="decimal"/>
+      <w:lvlText w:val="%7."/>
+      <w:lvlJc w:val="left"/>
+      <w:pPr>
+        <w:ind w:left="5040" w:hanging="360"/>
+      </w:pPr>
+    </w:lvl>
+    <w:lvl w:ilvl="7" w:tplc="04060019" w:tentative="1">
+      <w:start w:val="1"/>
+      <w:numFmt w:val="lowerLetter"/>
+      <w:lvlText w:val="%8."/>
+      <w:lvlJc w:val="left"/>
+      <w:pPr>
+        <w:ind w:left="5760" w:hanging="360"/>
+      </w:pPr>
+    </w:lvl>
+    <w:lvl w:ilvl="8" w:tplc="0406001B" w:tentative="1">
+      <w:start w:val="1"/>
+      <w:numFmt w:val="lowerRoman"/>
+      <w:lvlText w:val="%9."/>
+      <w:lvlJc w:val="right"/>
+      <w:pPr>
+        <w:ind w:left="6480" w:hanging="180"/>
+      </w:pPr>
+    </w:lvl>
+  </w:abstractNum>
+  <w:abstractNum w:abstractNumId="5">
+    <w:nsid w:val="248542FC"/>
+    <w:multiLevelType w:val="hybridMultilevel"/>
+    <w:tmpl w:val="1EB8ED66"/>
+    <w:lvl w:ilvl="0" w:tplc="0406000F">
+      <w:start w:val="1"/>
+      <w:numFmt w:val="decimal"/>
+      <w:lvlText w:val="%1."/>
+      <w:lvlJc w:val="left"/>
+      <w:pPr>
+        <w:ind w:left="1440" w:hanging="360"/>
+      </w:pPr>
+    </w:lvl>
+    <w:lvl w:ilvl="1" w:tplc="04060019" w:tentative="1">
+      <w:start w:val="1"/>
+      <w:numFmt w:val="lowerLetter"/>
+      <w:lvlText w:val="%2."/>
+      <w:lvlJc w:val="left"/>
+      <w:pPr>
+        <w:ind w:left="2160" w:hanging="360"/>
+      </w:pPr>
+    </w:lvl>
+    <w:lvl w:ilvl="2" w:tplc="0406001B" w:tentative="1">
+      <w:start w:val="1"/>
+      <w:numFmt w:val="lowerRoman"/>
+      <w:lvlText w:val="%3."/>
+      <w:lvlJc w:val="right"/>
+      <w:pPr>
+        <w:ind w:left="2880" w:hanging="180"/>
+      </w:pPr>
+    </w:lvl>
+    <w:lvl w:ilvl="3" w:tplc="0406000F" w:tentative="1">
+      <w:start w:val="1"/>
+      <w:numFmt w:val="decimal"/>
+      <w:lvlText w:val="%4."/>
+      <w:lvlJc w:val="left"/>
+      <w:pPr>
+        <w:ind w:left="3600" w:hanging="360"/>
+      </w:pPr>
+    </w:lvl>
+    <w:lvl w:ilvl="4" w:tplc="04060019" w:tentative="1">
+      <w:start w:val="1"/>
+      <w:numFmt w:val="lowerLetter"/>
+      <w:lvlText w:val="%5."/>
+      <w:lvlJc w:val="left"/>
+      <w:pPr>
+        <w:ind w:left="4320" w:hanging="360"/>
+      </w:pPr>
+    </w:lvl>
+    <w:lvl w:ilvl="5" w:tplc="0406001B" w:tentative="1">
+      <w:start w:val="1"/>
+      <w:numFmt w:val="lowerRoman"/>
+      <w:lvlText w:val="%6."/>
+      <w:lvlJc w:val="right"/>
+      <w:pPr>
+        <w:ind w:left="5040" w:hanging="180"/>
+      </w:pPr>
+    </w:lvl>
+    <w:lvl w:ilvl="6" w:tplc="0406000F" w:tentative="1">
+      <w:start w:val="1"/>
+      <w:numFmt w:val="decimal"/>
+      <w:lvlText w:val="%7."/>
+      <w:lvlJc w:val="left"/>
+      <w:pPr>
+        <w:ind w:left="5760" w:hanging="360"/>
+      </w:pPr>
+    </w:lvl>
+    <w:lvl w:ilvl="7" w:tplc="04060019" w:tentative="1">
+      <w:start w:val="1"/>
+      <w:numFmt w:val="lowerLetter"/>
+      <w:lvlText w:val="%8."/>
+      <w:lvlJc w:val="left"/>
+      <w:pPr>
+        <w:ind w:left="6480" w:hanging="360"/>
+      </w:pPr>
+    </w:lvl>
+    <w:lvl w:ilvl="8" w:tplc="0406001B" w:tentative="1">
+      <w:start w:val="1"/>
+      <w:numFmt w:val="lowerRoman"/>
+      <w:lvlText w:val="%9."/>
+      <w:lvlJc w:val="right"/>
+      <w:pPr>
+        <w:ind w:left="7200" w:hanging="180"/>
+      </w:pPr>
+    </w:lvl>
+  </w:abstractNum>
+  <w:abstractNum w:abstractNumId="6">
+    <w:nsid w:val="2E564459"/>
+    <w:multiLevelType w:val="hybridMultilevel"/>
+    <w:tmpl w:val="9340A8B0"/>
+    <w:lvl w:ilvl="0" w:tplc="0406000F">
+      <w:start w:val="1"/>
+      <w:numFmt w:val="decimal"/>
+      <w:lvlText w:val="%1."/>
+      <w:lvlJc w:val="left"/>
+      <w:pPr>
+        <w:ind w:left="720" w:hanging="360"/>
+      </w:pPr>
+    </w:lvl>
+    <w:lvl w:ilvl="1" w:tplc="04060019" w:tentative="1">
+      <w:start w:val="1"/>
+      <w:numFmt w:val="lowerLetter"/>
+      <w:lvlText w:val="%2."/>
+      <w:lvlJc w:val="left"/>
+      <w:pPr>
+        <w:ind w:left="1440" w:hanging="360"/>
+      </w:pPr>
+    </w:lvl>
+    <w:lvl w:ilvl="2" w:tplc="0406001B" w:tentative="1">
+      <w:start w:val="1"/>
+      <w:numFmt w:val="lowerRoman"/>
+      <w:lvlText w:val="%3."/>
+      <w:lvlJc w:val="right"/>
+      <w:pPr>
+        <w:ind w:left="2160" w:hanging="180"/>
+      </w:pPr>
+    </w:lvl>
+    <w:lvl w:ilvl="3" w:tplc="0406000F" w:tentative="1">
+      <w:start w:val="1"/>
+      <w:numFmt w:val="decimal"/>
+      <w:lvlText w:val="%4."/>
+      <w:lvlJc w:val="left"/>
+      <w:pPr>
+        <w:ind w:left="2880" w:hanging="360"/>
+      </w:pPr>
+    </w:lvl>
+    <w:lvl w:ilvl="4" w:tplc="04060019" w:tentative="1">
+      <w:start w:val="1"/>
+      <w:numFmt w:val="lowerLetter"/>
+      <w:lvlText w:val="%5."/>
+      <w:lvlJc w:val="left"/>
+      <w:pPr>
+        <w:ind w:left="3600" w:hanging="360"/>
+      </w:pPr>
+    </w:lvl>
+    <w:lvl w:ilvl="5" w:tplc="0406001B" w:tentative="1">
+      <w:start w:val="1"/>
+      <w:numFmt w:val="lowerRoman"/>
+      <w:lvlText w:val="%6."/>
+      <w:lvlJc w:val="right"/>
+      <w:pPr>
+        <w:ind w:left="4320" w:hanging="180"/>
+      </w:pPr>
+    </w:lvl>
+    <w:lvl w:ilvl="6" w:tplc="0406000F" w:tentative="1">
+      <w:start w:val="1"/>
+      <w:numFmt w:val="decimal"/>
+      <w:lvlText w:val="%7."/>
+      <w:lvlJc w:val="left"/>
+      <w:pPr>
+        <w:ind w:left="5040" w:hanging="360"/>
+      </w:pPr>
+    </w:lvl>
+    <w:lvl w:ilvl="7" w:tplc="04060019" w:tentative="1">
+      <w:start w:val="1"/>
+      <w:numFmt w:val="lowerLetter"/>
+      <w:lvlText w:val="%8."/>
+      <w:lvlJc w:val="left"/>
+      <w:pPr>
+        <w:ind w:left="5760" w:hanging="360"/>
+      </w:pPr>
+    </w:lvl>
+    <w:lvl w:ilvl="8" w:tplc="0406001B" w:tentative="1">
+      <w:start w:val="1"/>
+      <w:numFmt w:val="lowerRoman"/>
+      <w:lvlText w:val="%9."/>
+      <w:lvlJc w:val="right"/>
+      <w:pPr>
+        <w:ind w:left="6480" w:hanging="180"/>
+      </w:pPr>
+    </w:lvl>
+  </w:abstractNum>
+  <w:abstractNum w:abstractNumId="7">
     <w:nsid w:val="45453325"/>
     <w:multiLevelType w:val="hybridMultilevel"/>
     <w:tmpl w:val="BF40B634"/>
@@ -12076,7 +13497,271 @@
       </w:rPr>
     </w:lvl>
   </w:abstractNum>
-  <w:abstractNum w:abstractNumId="3">
+  <w:abstractNum w:abstractNumId="8">
+    <w:nsid w:val="47B06F8C"/>
+    <w:multiLevelType w:val="hybridMultilevel"/>
+    <w:tmpl w:val="52B69644"/>
+    <w:lvl w:ilvl="0" w:tplc="0406000F">
+      <w:start w:val="1"/>
+      <w:numFmt w:val="decimal"/>
+      <w:lvlText w:val="%1."/>
+      <w:lvlJc w:val="left"/>
+      <w:pPr>
+        <w:ind w:left="1440" w:hanging="360"/>
+      </w:pPr>
+    </w:lvl>
+    <w:lvl w:ilvl="1" w:tplc="04060019" w:tentative="1">
+      <w:start w:val="1"/>
+      <w:numFmt w:val="lowerLetter"/>
+      <w:lvlText w:val="%2."/>
+      <w:lvlJc w:val="left"/>
+      <w:pPr>
+        <w:ind w:left="2160" w:hanging="360"/>
+      </w:pPr>
+    </w:lvl>
+    <w:lvl w:ilvl="2" w:tplc="0406001B" w:tentative="1">
+      <w:start w:val="1"/>
+      <w:numFmt w:val="lowerRoman"/>
+      <w:lvlText w:val="%3."/>
+      <w:lvlJc w:val="right"/>
+      <w:pPr>
+        <w:ind w:left="2880" w:hanging="180"/>
+      </w:pPr>
+    </w:lvl>
+    <w:lvl w:ilvl="3" w:tplc="0406000F" w:tentative="1">
+      <w:start w:val="1"/>
+      <w:numFmt w:val="decimal"/>
+      <w:lvlText w:val="%4."/>
+      <w:lvlJc w:val="left"/>
+      <w:pPr>
+        <w:ind w:left="3600" w:hanging="360"/>
+      </w:pPr>
+    </w:lvl>
+    <w:lvl w:ilvl="4" w:tplc="04060019" w:tentative="1">
+      <w:start w:val="1"/>
+      <w:numFmt w:val="lowerLetter"/>
+      <w:lvlText w:val="%5."/>
+      <w:lvlJc w:val="left"/>
+      <w:pPr>
+        <w:ind w:left="4320" w:hanging="360"/>
+      </w:pPr>
+    </w:lvl>
+    <w:lvl w:ilvl="5" w:tplc="0406001B" w:tentative="1">
+      <w:start w:val="1"/>
+      <w:numFmt w:val="lowerRoman"/>
+      <w:lvlText w:val="%6."/>
+      <w:lvlJc w:val="right"/>
+      <w:pPr>
+        <w:ind w:left="5040" w:hanging="180"/>
+      </w:pPr>
+    </w:lvl>
+    <w:lvl w:ilvl="6" w:tplc="0406000F" w:tentative="1">
+      <w:start w:val="1"/>
+      <w:numFmt w:val="decimal"/>
+      <w:lvlText w:val="%7."/>
+      <w:lvlJc w:val="left"/>
+      <w:pPr>
+        <w:ind w:left="5760" w:hanging="360"/>
+      </w:pPr>
+    </w:lvl>
+    <w:lvl w:ilvl="7" w:tplc="04060019" w:tentative="1">
+      <w:start w:val="1"/>
+      <w:numFmt w:val="lowerLetter"/>
+      <w:lvlText w:val="%8."/>
+      <w:lvlJc w:val="left"/>
+      <w:pPr>
+        <w:ind w:left="6480" w:hanging="360"/>
+      </w:pPr>
+    </w:lvl>
+    <w:lvl w:ilvl="8" w:tplc="0406001B" w:tentative="1">
+      <w:start w:val="1"/>
+      <w:numFmt w:val="lowerRoman"/>
+      <w:lvlText w:val="%9."/>
+      <w:lvlJc w:val="right"/>
+      <w:pPr>
+        <w:ind w:left="7200" w:hanging="180"/>
+      </w:pPr>
+    </w:lvl>
+  </w:abstractNum>
+  <w:abstractNum w:abstractNumId="9">
+    <w:nsid w:val="4FFC4FC3"/>
+    <w:multiLevelType w:val="hybridMultilevel"/>
+    <w:tmpl w:val="78085CD8"/>
+    <w:lvl w:ilvl="0" w:tplc="0406000F">
+      <w:start w:val="1"/>
+      <w:numFmt w:val="decimal"/>
+      <w:lvlText w:val="%1."/>
+      <w:lvlJc w:val="left"/>
+      <w:pPr>
+        <w:ind w:left="720" w:hanging="360"/>
+      </w:pPr>
+      <w:rPr>
+        <w:rFonts w:hint="default"/>
+      </w:rPr>
+    </w:lvl>
+    <w:lvl w:ilvl="1" w:tplc="04060019" w:tentative="1">
+      <w:start w:val="1"/>
+      <w:numFmt w:val="lowerLetter"/>
+      <w:lvlText w:val="%2."/>
+      <w:lvlJc w:val="left"/>
+      <w:pPr>
+        <w:ind w:left="1440" w:hanging="360"/>
+      </w:pPr>
+    </w:lvl>
+    <w:lvl w:ilvl="2" w:tplc="0406001B" w:tentative="1">
+      <w:start w:val="1"/>
+      <w:numFmt w:val="lowerRoman"/>
+      <w:lvlText w:val="%3."/>
+      <w:lvlJc w:val="right"/>
+      <w:pPr>
+        <w:ind w:left="2160" w:hanging="180"/>
+      </w:pPr>
+    </w:lvl>
+    <w:lvl w:ilvl="3" w:tplc="0406000F" w:tentative="1">
+      <w:start w:val="1"/>
+      <w:numFmt w:val="decimal"/>
+      <w:lvlText w:val="%4."/>
+      <w:lvlJc w:val="left"/>
+      <w:pPr>
+        <w:ind w:left="2880" w:hanging="360"/>
+      </w:pPr>
+    </w:lvl>
+    <w:lvl w:ilvl="4" w:tplc="04060019" w:tentative="1">
+      <w:start w:val="1"/>
+      <w:numFmt w:val="lowerLetter"/>
+      <w:lvlText w:val="%5."/>
+      <w:lvlJc w:val="left"/>
+      <w:pPr>
+        <w:ind w:left="3600" w:hanging="360"/>
+      </w:pPr>
+    </w:lvl>
+    <w:lvl w:ilvl="5" w:tplc="0406001B" w:tentative="1">
+      <w:start w:val="1"/>
+      <w:numFmt w:val="lowerRoman"/>
+      <w:lvlText w:val="%6."/>
+      <w:lvlJc w:val="right"/>
+      <w:pPr>
+        <w:ind w:left="4320" w:hanging="180"/>
+      </w:pPr>
+    </w:lvl>
+    <w:lvl w:ilvl="6" w:tplc="0406000F" w:tentative="1">
+      <w:start w:val="1"/>
+      <w:numFmt w:val="decimal"/>
+      <w:lvlText w:val="%7."/>
+      <w:lvlJc w:val="left"/>
+      <w:pPr>
+        <w:ind w:left="5040" w:hanging="360"/>
+      </w:pPr>
+    </w:lvl>
+    <w:lvl w:ilvl="7" w:tplc="04060019" w:tentative="1">
+      <w:start w:val="1"/>
+      <w:numFmt w:val="lowerLetter"/>
+      <w:lvlText w:val="%8."/>
+      <w:lvlJc w:val="left"/>
+      <w:pPr>
+        <w:ind w:left="5760" w:hanging="360"/>
+      </w:pPr>
+    </w:lvl>
+    <w:lvl w:ilvl="8" w:tplc="0406001B" w:tentative="1">
+      <w:start w:val="1"/>
+      <w:numFmt w:val="lowerRoman"/>
+      <w:lvlText w:val="%9."/>
+      <w:lvlJc w:val="right"/>
+      <w:pPr>
+        <w:ind w:left="6480" w:hanging="180"/>
+      </w:pPr>
+    </w:lvl>
+  </w:abstractNum>
+  <w:abstractNum w:abstractNumId="10">
+    <w:nsid w:val="6EEF2602"/>
+    <w:multiLevelType w:val="hybridMultilevel"/>
+    <w:tmpl w:val="43F0DD0E"/>
+    <w:lvl w:ilvl="0" w:tplc="0406000F">
+      <w:start w:val="1"/>
+      <w:numFmt w:val="decimal"/>
+      <w:lvlText w:val="%1."/>
+      <w:lvlJc w:val="left"/>
+      <w:pPr>
+        <w:ind w:left="720" w:hanging="360"/>
+      </w:pPr>
+      <w:rPr>
+        <w:rFonts w:hint="default"/>
+      </w:rPr>
+    </w:lvl>
+    <w:lvl w:ilvl="1" w:tplc="04060019" w:tentative="1">
+      <w:start w:val="1"/>
+      <w:numFmt w:val="lowerLetter"/>
+      <w:lvlText w:val="%2."/>
+      <w:lvlJc w:val="left"/>
+      <w:pPr>
+        <w:ind w:left="1440" w:hanging="360"/>
+      </w:pPr>
+    </w:lvl>
+    <w:lvl w:ilvl="2" w:tplc="0406001B" w:tentative="1">
+      <w:start w:val="1"/>
+      <w:numFmt w:val="lowerRoman"/>
+      <w:lvlText w:val="%3."/>
+      <w:lvlJc w:val="right"/>
+      <w:pPr>
+        <w:ind w:left="2160" w:hanging="180"/>
+      </w:pPr>
+    </w:lvl>
+    <w:lvl w:ilvl="3" w:tplc="0406000F" w:tentative="1">
+      <w:start w:val="1"/>
+      <w:numFmt w:val="decimal"/>
+      <w:lvlText w:val="%4."/>
+      <w:lvlJc w:val="left"/>
+      <w:pPr>
+        <w:ind w:left="2880" w:hanging="360"/>
+      </w:pPr>
+    </w:lvl>
+    <w:lvl w:ilvl="4" w:tplc="04060019" w:tentative="1">
+      <w:start w:val="1"/>
+      <w:numFmt w:val="lowerLetter"/>
+      <w:lvlText w:val="%5."/>
+      <w:lvlJc w:val="left"/>
+      <w:pPr>
+        <w:ind w:left="3600" w:hanging="360"/>
+      </w:pPr>
+    </w:lvl>
+    <w:lvl w:ilvl="5" w:tplc="0406001B" w:tentative="1">
+      <w:start w:val="1"/>
+      <w:numFmt w:val="lowerRoman"/>
+      <w:lvlText w:val="%6."/>
+      <w:lvlJc w:val="right"/>
+      <w:pPr>
+        <w:ind w:left="4320" w:hanging="180"/>
+      </w:pPr>
+    </w:lvl>
+    <w:lvl w:ilvl="6" w:tplc="0406000F" w:tentative="1">
+      <w:start w:val="1"/>
+      <w:numFmt w:val="decimal"/>
+      <w:lvlText w:val="%7."/>
+      <w:lvlJc w:val="left"/>
+      <w:pPr>
+        <w:ind w:left="5040" w:hanging="360"/>
+      </w:pPr>
+    </w:lvl>
+    <w:lvl w:ilvl="7" w:tplc="04060019" w:tentative="1">
+      <w:start w:val="1"/>
+      <w:numFmt w:val="lowerLetter"/>
+      <w:lvlText w:val="%8."/>
+      <w:lvlJc w:val="left"/>
+      <w:pPr>
+        <w:ind w:left="5760" w:hanging="360"/>
+      </w:pPr>
+    </w:lvl>
+    <w:lvl w:ilvl="8" w:tplc="0406001B" w:tentative="1">
+      <w:start w:val="1"/>
+      <w:numFmt w:val="lowerRoman"/>
+      <w:lvlText w:val="%9."/>
+      <w:lvlJc w:val="right"/>
+      <w:pPr>
+        <w:ind w:left="6480" w:hanging="180"/>
+      </w:pPr>
+    </w:lvl>
+  </w:abstractNum>
+  <w:abstractNum w:abstractNumId="11">
     <w:nsid w:val="73F66357"/>
     <w:multiLevelType w:val="hybridMultilevel"/>
     <w:tmpl w:val="A3DCAB78"/>
@@ -12189,7 +13874,96 @@
       </w:rPr>
     </w:lvl>
   </w:abstractNum>
-  <w:abstractNum w:abstractNumId="4">
+  <w:abstractNum w:abstractNumId="12">
+    <w:nsid w:val="7B874FA7"/>
+    <w:multiLevelType w:val="hybridMultilevel"/>
+    <w:tmpl w:val="43F0DD0E"/>
+    <w:lvl w:ilvl="0" w:tplc="0406000F">
+      <w:start w:val="1"/>
+      <w:numFmt w:val="decimal"/>
+      <w:lvlText w:val="%1."/>
+      <w:lvlJc w:val="left"/>
+      <w:pPr>
+        <w:ind w:left="720" w:hanging="360"/>
+      </w:pPr>
+      <w:rPr>
+        <w:rFonts w:hint="default"/>
+      </w:rPr>
+    </w:lvl>
+    <w:lvl w:ilvl="1" w:tplc="04060019" w:tentative="1">
+      <w:start w:val="1"/>
+      <w:numFmt w:val="lowerLetter"/>
+      <w:lvlText w:val="%2."/>
+      <w:lvlJc w:val="left"/>
+      <w:pPr>
+        <w:ind w:left="1440" w:hanging="360"/>
+      </w:pPr>
+    </w:lvl>
+    <w:lvl w:ilvl="2" w:tplc="0406001B" w:tentative="1">
+      <w:start w:val="1"/>
+      <w:numFmt w:val="lowerRoman"/>
+      <w:lvlText w:val="%3."/>
+      <w:lvlJc w:val="right"/>
+      <w:pPr>
+        <w:ind w:left="2160" w:hanging="180"/>
+      </w:pPr>
+    </w:lvl>
+    <w:lvl w:ilvl="3" w:tplc="0406000F" w:tentative="1">
+      <w:start w:val="1"/>
+      <w:numFmt w:val="decimal"/>
+      <w:lvlText w:val="%4."/>
+      <w:lvlJc w:val="left"/>
+      <w:pPr>
+        <w:ind w:left="2880" w:hanging="360"/>
+      </w:pPr>
+    </w:lvl>
+    <w:lvl w:ilvl="4" w:tplc="04060019" w:tentative="1">
+      <w:start w:val="1"/>
+      <w:numFmt w:val="lowerLetter"/>
+      <w:lvlText w:val="%5."/>
+      <w:lvlJc w:val="left"/>
+      <w:pPr>
+        <w:ind w:left="3600" w:hanging="360"/>
+      </w:pPr>
+    </w:lvl>
+    <w:lvl w:ilvl="5" w:tplc="0406001B" w:tentative="1">
+      <w:start w:val="1"/>
+      <w:numFmt w:val="lowerRoman"/>
+      <w:lvlText w:val="%6."/>
+      <w:lvlJc w:val="right"/>
+      <w:pPr>
+        <w:ind w:left="4320" w:hanging="180"/>
+      </w:pPr>
+    </w:lvl>
+    <w:lvl w:ilvl="6" w:tplc="0406000F" w:tentative="1">
+      <w:start w:val="1"/>
+      <w:numFmt w:val="decimal"/>
+      <w:lvlText w:val="%7."/>
+      <w:lvlJc w:val="left"/>
+      <w:pPr>
+        <w:ind w:left="5040" w:hanging="360"/>
+      </w:pPr>
+    </w:lvl>
+    <w:lvl w:ilvl="7" w:tplc="04060019" w:tentative="1">
+      <w:start w:val="1"/>
+      <w:numFmt w:val="lowerLetter"/>
+      <w:lvlText w:val="%8."/>
+      <w:lvlJc w:val="left"/>
+      <w:pPr>
+        <w:ind w:left="5760" w:hanging="360"/>
+      </w:pPr>
+    </w:lvl>
+    <w:lvl w:ilvl="8" w:tplc="0406001B" w:tentative="1">
+      <w:start w:val="1"/>
+      <w:numFmt w:val="lowerRoman"/>
+      <w:lvlText w:val="%9."/>
+      <w:lvlJc w:val="right"/>
+      <w:pPr>
+        <w:ind w:left="6480" w:hanging="180"/>
+      </w:pPr>
+    </w:lvl>
+  </w:abstractNum>
+  <w:abstractNum w:abstractNumId="13">
     <w:nsid w:val="7E747AAB"/>
     <w:multiLevelType w:val="hybridMultilevel"/>
     <w:tmpl w:val="C03667A8"/>
@@ -12303,19 +14077,46 @@
     </w:lvl>
   </w:abstractNum>
   <w:num w:numId="1">
-    <w:abstractNumId w:val="2"/>
+    <w:abstractNumId w:val="7"/>
   </w:num>
   <w:num w:numId="2">
     <w:abstractNumId w:val="0"/>
   </w:num>
   <w:num w:numId="3">
+    <w:abstractNumId w:val="11"/>
+  </w:num>
+  <w:num w:numId="4">
+    <w:abstractNumId w:val="2"/>
+  </w:num>
+  <w:num w:numId="5">
+    <w:abstractNumId w:val="13"/>
+  </w:num>
+  <w:num w:numId="6">
+    <w:abstractNumId w:val="9"/>
+  </w:num>
+  <w:num w:numId="7">
+    <w:abstractNumId w:val="4"/>
+  </w:num>
+  <w:num w:numId="8">
+    <w:abstractNumId w:val="6"/>
+  </w:num>
+  <w:num w:numId="9">
+    <w:abstractNumId w:val="8"/>
+  </w:num>
+  <w:num w:numId="10">
+    <w:abstractNumId w:val="5"/>
+  </w:num>
+  <w:num w:numId="11">
     <w:abstractNumId w:val="3"/>
   </w:num>
-  <w:num w:numId="4">
+  <w:num w:numId="12">
+    <w:abstractNumId w:val="10"/>
+  </w:num>
+  <w:num w:numId="13">
+    <w:abstractNumId w:val="12"/>
+  </w:num>
+  <w:num w:numId="14">
     <w:abstractNumId w:val="1"/>
-  </w:num>
-  <w:num w:numId="5">
-    <w:abstractNumId w:val="4"/>
   </w:num>
 </w:numbering>
 </file>
@@ -12858,42 +14659,7 @@
 
 <file path=word/glossary/document.xml><?xml version="1.0" encoding="utf-8"?>
 <w:glossaryDocument xmlns:ve="http://schemas.openxmlformats.org/markup-compatibility/2006" xmlns:o="urn:schemas-microsoft-com:office:office" xmlns:r="http://schemas.openxmlformats.org/officeDocument/2006/relationships" xmlns:m="http://schemas.openxmlformats.org/officeDocument/2006/math" xmlns:v="urn:schemas-microsoft-com:vml" xmlns:wp="http://schemas.openxmlformats.org/drawingml/2006/wordprocessingDrawing" xmlns:w10="urn:schemas-microsoft-com:office:word" xmlns:w="http://schemas.openxmlformats.org/wordprocessingml/2006/main" xmlns:wne="http://schemas.microsoft.com/office/word/2006/wordml">
-  <w:docParts>
-    <w:docPart>
-      <w:docPartPr>
-        <w:name w:val="0E83A78CF0CB4C2A87CA4A5BC09772D3"/>
-        <w:category>
-          <w:name w:val="Generelt"/>
-          <w:gallery w:val="placeholder"/>
-        </w:category>
-        <w:types>
-          <w:type w:val="bbPlcHdr"/>
-        </w:types>
-        <w:behaviors>
-          <w:behavior w:val="content"/>
-        </w:behaviors>
-        <w:guid w:val="{F7FB5B4E-0D7E-4515-8E26-0D292B044CE6}"/>
-      </w:docPartPr>
-      <w:docPartBody>
-        <w:p>
-          <w:pPr>
-            <w:pStyle w:val="0E83A78CF0CB4C2A87CA4A5BC09772D3"/>
-          </w:pPr>
-          <w:r>
-            <w:rPr>
-              <w:rFonts w:asciiTheme="majorHAnsi" w:eastAsiaTheme="majorEastAsia" w:hAnsiTheme="majorHAnsi" w:cstheme="majorBidi"/>
-              <w:b/>
-              <w:bCs/>
-              <w:color w:val="FFFFFF" w:themeColor="background1"/>
-              <w:sz w:val="72"/>
-              <w:szCs w:val="72"/>
-            </w:rPr>
-            <w:t>[År]</w:t>
-          </w:r>
-        </w:p>
-      </w:docPartBody>
-    </w:docPart>
-  </w:docParts>
+  <w:docParts/>
 </w:glossaryDocument>
 </file>
 
@@ -12945,8 +14711,9 @@
     <w:panose1 w:val="020B0604030504040204"/>
     <w:charset w:val="00"/>
     <w:family w:val="swiss"/>
+    <w:notTrueType/>
     <w:pitch w:val="variable"/>
-    <w:sig w:usb0="E1002EFF" w:usb1="C000605B" w:usb2="00000029" w:usb3="00000000" w:csb0="000101FF" w:csb1="00000000"/>
+    <w:sig w:usb0="00000003" w:usb1="00000000" w:usb2="00000000" w:usb3="00000000" w:csb0="00000001" w:csb1="00000000"/>
   </w:font>
 </w:fonts>
 </file>
@@ -12967,6 +14734,7 @@
     <w:rsid w:val="00461B43"/>
     <w:rsid w:val="00665E4B"/>
     <w:rsid w:val="006D3BE0"/>
+    <w:rsid w:val="00757EDD"/>
     <w:rsid w:val="007917D4"/>
   </w:rsids>
   <m:mathPr>
@@ -13514,7 +15282,7 @@
 </file>
 
 <file path=customXml/itemProps2.xml><?xml version="1.0" encoding="utf-8"?>
-<ds:datastoreItem xmlns:ds="http://schemas.openxmlformats.org/officeDocument/2006/customXml" ds:itemID="{45D252AF-D87C-4649-B34A-CE47A32D27CA}">
+<ds:datastoreItem xmlns:ds="http://schemas.openxmlformats.org/officeDocument/2006/customXml" ds:itemID="{7D759640-837F-4C58-A0B5-F22317551128}">
   <ds:schemaRefs>
     <ds:schemaRef ds:uri="http://schemas.openxmlformats.org/officeDocument/2006/bibliography"/>
   </ds:schemaRefs>

</xml_diff>

<commit_message>
Mere Samlet Rapport og lavet Brugermanual
</commit_message>
<xml_diff>
--- a/Samlet Rapport.docx
+++ b/Samlet Rapport.docx
@@ -3826,10 +3826,10 @@
             <v:path o:extrusionok="f" gradientshapeok="t" o:connecttype="rect"/>
             <o:lock v:ext="edit" aspectratio="t"/>
           </v:shapetype>
-          <v:shape id="_x0000_i1025" type="#_x0000_t75" style="width:9pt;height:13.5pt" o:ole="">
+          <v:shape id="_x0000_i1025" type="#_x0000_t75" style="width:8.85pt;height:13.6pt" o:ole="">
             <v:imagedata r:id="rId8" o:title=""/>
           </v:shape>
-          <o:OLEObject Type="Embed" ProgID="Equation.DSMT4" ShapeID="_x0000_i1025" DrawAspect="Content" ObjectID="_1337065796" r:id="rId9"/>
+          <o:OLEObject Type="Embed" ProgID="Equation.DSMT4" ShapeID="_x0000_i1025" DrawAspect="Content" ObjectID="_1337070506" r:id="rId9"/>
         </w:object>
       </w:r>
     </w:p>
@@ -8218,6 +8218,7 @@
               <w:spacing w:line="120" w:lineRule="exact"/>
               <w:rPr>
                 <w:sz w:val="20"/>
+                <w:lang w:val="en-US"/>
               </w:rPr>
             </w:pPr>
           </w:p>
@@ -8238,11 +8239,13 @@
               </w:tabs>
               <w:rPr>
                 <w:sz w:val="20"/>
-              </w:rPr>
-            </w:pPr>
-            <w:r>
-              <w:rPr>
-                <w:sz w:val="20"/>
+                <w:lang w:val="en-US"/>
+              </w:rPr>
+            </w:pPr>
+            <w:r>
+              <w:rPr>
+                <w:sz w:val="20"/>
+                <w:lang w:val="en-US"/>
               </w:rPr>
               <w:t>Vurderingsfaktorer:</w:t>
             </w:r>
@@ -11832,73 +11835,15 @@
       <w:pPr>
         <w:pStyle w:val="Overskrift4"/>
       </w:pPr>
+    </w:p>
+    <w:p/>
+    <w:p>
+      <w:pPr>
+        <w:pStyle w:val="Overskrift4"/>
+      </w:pPr>
       <w:proofErr w:type="spellStart"/>
       <w:r>
         <w:lastRenderedPageBreak/>
-        <w:t>getEmployee</w:t>
-      </w:r>
-      <w:proofErr w:type="spellEnd"/>
-    </w:p>
-    <w:p>
-      <w:r>
-        <w:rPr>
-          <w:noProof/>
-          <w:lang w:eastAsia="da-DK"/>
-        </w:rPr>
-        <w:drawing>
-          <wp:inline distT="0" distB="0" distL="0" distR="0">
-            <wp:extent cx="5191125" cy="2524125"/>
-            <wp:effectExtent l="0" t="0" r="0" b="0"/>
-            <wp:docPr id="9" name="Billede 7"/>
-            <wp:cNvGraphicFramePr>
-              <a:graphicFrameLocks xmlns:a="http://schemas.openxmlformats.org/drawingml/2006/main" noChangeAspect="1"/>
-            </wp:cNvGraphicFramePr>
-            <a:graphic xmlns:a="http://schemas.openxmlformats.org/drawingml/2006/main">
-              <a:graphicData uri="http://schemas.openxmlformats.org/drawingml/2006/picture">
-                <pic:pic xmlns:pic="http://schemas.openxmlformats.org/drawingml/2006/picture">
-                  <pic:nvPicPr>
-                    <pic:cNvPr id="0" name="Picture 7"/>
-                    <pic:cNvPicPr>
-                      <a:picLocks noChangeAspect="1" noChangeArrowheads="1"/>
-                    </pic:cNvPicPr>
-                  </pic:nvPicPr>
-                  <pic:blipFill>
-                    <a:blip r:embed="rId17" cstate="print"/>
-                    <a:srcRect/>
-                    <a:stretch>
-                      <a:fillRect/>
-                    </a:stretch>
-                  </pic:blipFill>
-                  <pic:spPr bwMode="auto">
-                    <a:xfrm>
-                      <a:off x="0" y="0"/>
-                      <a:ext cx="5191125" cy="2524125"/>
-                    </a:xfrm>
-                    <a:prstGeom prst="rect">
-                      <a:avLst/>
-                    </a:prstGeom>
-                    <a:noFill/>
-                    <a:ln w="9525">
-                      <a:noFill/>
-                      <a:miter lim="800000"/>
-                      <a:headEnd/>
-                      <a:tailEnd/>
-                    </a:ln>
-                  </pic:spPr>
-                </pic:pic>
-              </a:graphicData>
-            </a:graphic>
-          </wp:inline>
-        </w:drawing>
-      </w:r>
-    </w:p>
-    <w:p/>
-    <w:p>
-      <w:pPr>
-        <w:pStyle w:val="Overskrift4"/>
-      </w:pPr>
-      <w:proofErr w:type="spellStart"/>
-      <w:r>
         <w:t>updateEmployee</w:t>
       </w:r>
       <w:proofErr w:type="spellEnd"/>
@@ -11927,7 +11872,7 @@
                     </pic:cNvPicPr>
                   </pic:nvPicPr>
                   <pic:blipFill>
-                    <a:blip r:embed="rId18" cstate="print"/>
+                    <a:blip r:embed="rId17" cstate="print"/>
                     <a:srcRect/>
                     <a:stretch>
                       <a:fillRect/>
@@ -11956,10 +11901,18 @@
         </w:drawing>
       </w:r>
     </w:p>
-    <w:p/>
     <w:p>
       <w:pPr>
         <w:pStyle w:val="Overskrift4"/>
+      </w:pPr>
+      <w:proofErr w:type="spellStart"/>
+      <w:r>
+        <w:t>cancelSale</w:t>
+      </w:r>
+      <w:proofErr w:type="spellEnd"/>
+    </w:p>
+    <w:p>
+      <w:pPr>
         <w:sectPr>
           <w:pgSz w:w="11906" w:h="16838" w:code="9"/>
           <w:pgMar w:top="1702" w:right="1134" w:bottom="1701" w:left="1134" w:header="709" w:footer="709" w:gutter="0"/>
@@ -11968,6 +11921,53 @@
           <w:docGrid w:linePitch="360"/>
         </w:sectPr>
       </w:pPr>
+      <w:r>
+        <w:drawing>
+          <wp:inline distT="0" distB="0" distL="0" distR="0">
+            <wp:extent cx="4378890" cy="3752490"/>
+            <wp:effectExtent l="0" t="0" r="0" b="0"/>
+            <wp:docPr id="13" name="Billede 14"/>
+            <wp:cNvGraphicFramePr>
+              <a:graphicFrameLocks xmlns:a="http://schemas.openxmlformats.org/drawingml/2006/main" noChangeAspect="1"/>
+            </wp:cNvGraphicFramePr>
+            <a:graphic xmlns:a="http://schemas.openxmlformats.org/drawingml/2006/main">
+              <a:graphicData uri="http://schemas.openxmlformats.org/drawingml/2006/picture">
+                <pic:pic xmlns:pic="http://schemas.openxmlformats.org/drawingml/2006/picture">
+                  <pic:nvPicPr>
+                    <pic:cNvPr id="0" name="Picture 14"/>
+                    <pic:cNvPicPr>
+                      <a:picLocks noChangeAspect="1" noChangeArrowheads="1"/>
+                    </pic:cNvPicPr>
+                  </pic:nvPicPr>
+                  <pic:blipFill>
+                    <a:blip r:embed="rId18" cstate="print"/>
+                    <a:srcRect/>
+                    <a:stretch>
+                      <a:fillRect/>
+                    </a:stretch>
+                  </pic:blipFill>
+                  <pic:spPr bwMode="auto">
+                    <a:xfrm>
+                      <a:off x="0" y="0"/>
+                      <a:ext cx="4385339" cy="3758017"/>
+                    </a:xfrm>
+                    <a:prstGeom prst="rect">
+                      <a:avLst/>
+                    </a:prstGeom>
+                    <a:noFill/>
+                    <a:ln w="9525">
+                      <a:noFill/>
+                      <a:miter lim="800000"/>
+                      <a:headEnd/>
+                      <a:tailEnd/>
+                    </a:ln>
+                  </pic:spPr>
+                </pic:pic>
+              </a:graphicData>
+            </a:graphic>
+          </wp:inline>
+        </w:drawing>
+      </w:r>
     </w:p>
     <w:p>
       <w:pPr>
@@ -12185,136 +12185,14 @@
       <w:pPr>
         <w:pStyle w:val="Overskrift4"/>
       </w:pPr>
+    </w:p>
+    <w:p/>
+    <w:p>
+      <w:pPr>
+        <w:pStyle w:val="Overskrift4"/>
+      </w:pPr>
       <w:proofErr w:type="spellStart"/>
       <w:r>
-        <w:lastRenderedPageBreak/>
-        <w:t>addDiscount</w:t>
-      </w:r>
-      <w:proofErr w:type="spellEnd"/>
-    </w:p>
-    <w:p>
-      <w:r>
-        <w:rPr>
-          <w:noProof/>
-          <w:lang w:eastAsia="da-DK"/>
-        </w:rPr>
-        <w:drawing>
-          <wp:inline distT="0" distB="0" distL="0" distR="0">
-            <wp:extent cx="6120130" cy="3115434"/>
-            <wp:effectExtent l="0" t="0" r="0" b="0"/>
-            <wp:docPr id="13" name="Billede 13"/>
-            <wp:cNvGraphicFramePr>
-              <a:graphicFrameLocks xmlns:a="http://schemas.openxmlformats.org/drawingml/2006/main" noChangeAspect="1"/>
-            </wp:cNvGraphicFramePr>
-            <a:graphic xmlns:a="http://schemas.openxmlformats.org/drawingml/2006/main">
-              <a:graphicData uri="http://schemas.openxmlformats.org/drawingml/2006/picture">
-                <pic:pic xmlns:pic="http://schemas.openxmlformats.org/drawingml/2006/picture">
-                  <pic:nvPicPr>
-                    <pic:cNvPr id="0" name="Picture 13"/>
-                    <pic:cNvPicPr>
-                      <a:picLocks noChangeAspect="1" noChangeArrowheads="1"/>
-                    </pic:cNvPicPr>
-                  </pic:nvPicPr>
-                  <pic:blipFill>
-                    <a:blip r:embed="rId21" cstate="print"/>
-                    <a:srcRect/>
-                    <a:stretch>
-                      <a:fillRect/>
-                    </a:stretch>
-                  </pic:blipFill>
-                  <pic:spPr bwMode="auto">
-                    <a:xfrm>
-                      <a:off x="0" y="0"/>
-                      <a:ext cx="6120130" cy="3115434"/>
-                    </a:xfrm>
-                    <a:prstGeom prst="rect">
-                      <a:avLst/>
-                    </a:prstGeom>
-                    <a:noFill/>
-                    <a:ln w="9525">
-                      <a:noFill/>
-                      <a:miter lim="800000"/>
-                      <a:headEnd/>
-                      <a:tailEnd/>
-                    </a:ln>
-                  </pic:spPr>
-                </pic:pic>
-              </a:graphicData>
-            </a:graphic>
-          </wp:inline>
-        </w:drawing>
-      </w:r>
-    </w:p>
-    <w:p>
-      <w:pPr>
-        <w:pStyle w:val="Overskrift4"/>
-      </w:pPr>
-      <w:proofErr w:type="spellStart"/>
-      <w:r>
-        <w:t>cancelSale</w:t>
-      </w:r>
-      <w:proofErr w:type="spellEnd"/>
-    </w:p>
-    <w:p>
-      <w:r>
-        <w:rPr>
-          <w:noProof/>
-          <w:lang w:eastAsia="da-DK"/>
-        </w:rPr>
-        <w:drawing>
-          <wp:inline distT="0" distB="0" distL="0" distR="0">
-            <wp:extent cx="5143500" cy="4838700"/>
-            <wp:effectExtent l="0" t="0" r="0" b="0"/>
-            <wp:docPr id="14" name="Billede 14"/>
-            <wp:cNvGraphicFramePr>
-              <a:graphicFrameLocks xmlns:a="http://schemas.openxmlformats.org/drawingml/2006/main" noChangeAspect="1"/>
-            </wp:cNvGraphicFramePr>
-            <a:graphic xmlns:a="http://schemas.openxmlformats.org/drawingml/2006/main">
-              <a:graphicData uri="http://schemas.openxmlformats.org/drawingml/2006/picture">
-                <pic:pic xmlns:pic="http://schemas.openxmlformats.org/drawingml/2006/picture">
-                  <pic:nvPicPr>
-                    <pic:cNvPr id="0" name="Picture 14"/>
-                    <pic:cNvPicPr>
-                      <a:picLocks noChangeAspect="1" noChangeArrowheads="1"/>
-                    </pic:cNvPicPr>
-                  </pic:nvPicPr>
-                  <pic:blipFill>
-                    <a:blip r:embed="rId22" cstate="print"/>
-                    <a:srcRect/>
-                    <a:stretch>
-                      <a:fillRect/>
-                    </a:stretch>
-                  </pic:blipFill>
-                  <pic:spPr bwMode="auto">
-                    <a:xfrm>
-                      <a:off x="0" y="0"/>
-                      <a:ext cx="5143500" cy="4838700"/>
-                    </a:xfrm>
-                    <a:prstGeom prst="rect">
-                      <a:avLst/>
-                    </a:prstGeom>
-                    <a:noFill/>
-                    <a:ln w="9525">
-                      <a:noFill/>
-                      <a:miter lim="800000"/>
-                      <a:headEnd/>
-                      <a:tailEnd/>
-                    </a:ln>
-                  </pic:spPr>
-                </pic:pic>
-              </a:graphicData>
-            </a:graphic>
-          </wp:inline>
-        </w:drawing>
-      </w:r>
-    </w:p>
-    <w:p>
-      <w:pPr>
-        <w:pStyle w:val="Overskrift4"/>
-      </w:pPr>
-      <w:proofErr w:type="spellStart"/>
-      <w:r>
-        <w:lastRenderedPageBreak/>
         <w:t>removeSalesLineItem</w:t>
       </w:r>
       <w:proofErr w:type="spellEnd"/>
@@ -12343,7 +12221,7 @@
                     </pic:cNvPicPr>
                   </pic:nvPicPr>
                   <pic:blipFill>
-                    <a:blip r:embed="rId23" cstate="print"/>
+                    <a:blip r:embed="rId21" cstate="print"/>
                     <a:srcRect/>
                     <a:stretch>
                       <a:fillRect/>
@@ -12381,7 +12259,6 @@
       </w:pPr>
       <w:proofErr w:type="spellStart"/>
       <w:r>
-        <w:lastRenderedPageBreak/>
         <w:t>endSale</w:t>
       </w:r>
       <w:proofErr w:type="spellEnd"/>
@@ -12394,7 +12271,7 @@
         </w:rPr>
         <w:drawing>
           <wp:inline distT="0" distB="0" distL="0" distR="0">
-            <wp:extent cx="6120130" cy="8275901"/>
+            <wp:extent cx="6121109" cy="6038850"/>
             <wp:effectExtent l="0" t="0" r="0" b="0"/>
             <wp:docPr id="15" name="Billede 4"/>
             <wp:cNvGraphicFramePr>
@@ -12410,7 +12287,7 @@
                     </pic:cNvPicPr>
                   </pic:nvPicPr>
                   <pic:blipFill>
-                    <a:blip r:embed="rId24" cstate="print"/>
+                    <a:blip r:embed="rId22" cstate="print"/>
                     <a:srcRect/>
                     <a:stretch>
                       <a:fillRect/>
@@ -12419,7 +12296,7 @@
                   <pic:spPr bwMode="auto">
                     <a:xfrm>
                       <a:off x="0" y="0"/>
-                      <a:ext cx="6120130" cy="8275901"/>
+                      <a:ext cx="6121109" cy="6038850"/>
                     </a:xfrm>
                     <a:prstGeom prst="rect">
                       <a:avLst/>
@@ -12439,6 +12316,11 @@
         </w:drawing>
       </w:r>
     </w:p>
+    <w:p/>
+    <w:p/>
+    <w:p/>
+    <w:p/>
+    <w:p/>
     <w:p>
       <w:pPr>
         <w:pStyle w:val="Overskrift3"/>
@@ -12705,24 +12587,13 @@
         <w:t>Postbetingelser: Medarbejderen bliver opdateret med en af sine informationer.</w:t>
       </w:r>
     </w:p>
-    <w:p/>
-    <w:p/>
-    <w:p/>
-    <w:p/>
-    <w:p/>
-    <w:p/>
-    <w:p/>
-    <w:p/>
-    <w:p/>
-    <w:p/>
-    <w:p/>
-    <w:p/>
     <w:p>
       <w:pPr>
         <w:pStyle w:val="Overskrift3"/>
       </w:pPr>
       <w:bookmarkStart w:id="25" w:name="_Toc263323976"/>
       <w:r>
+        <w:lastRenderedPageBreak/>
         <w:t>Designmodel</w:t>
       </w:r>
       <w:bookmarkEnd w:id="25"/>
@@ -12772,7 +12643,7 @@
                     </pic:cNvPicPr>
                   </pic:nvPicPr>
                   <pic:blipFill>
-                    <a:blip r:embed="rId25" cstate="print"/>
+                    <a:blip r:embed="rId23" cstate="print"/>
                     <a:srcRect/>
                     <a:stretch>
                       <a:fillRect/>
@@ -12835,7 +12706,7 @@
                     </pic:cNvPicPr>
                   </pic:nvPicPr>
                   <pic:blipFill>
-                    <a:blip r:embed="rId26" cstate="print"/>
+                    <a:blip r:embed="rId24" cstate="print"/>
                     <a:srcRect/>
                     <a:stretch>
                       <a:fillRect/>
@@ -12900,7 +12771,7 @@
                     </pic:cNvPicPr>
                   </pic:nvPicPr>
                   <pic:blipFill>
-                    <a:blip r:embed="rId27" cstate="print"/>
+                    <a:blip r:embed="rId25" cstate="print"/>
                     <a:srcRect/>
                     <a:stretch>
                       <a:fillRect/>
@@ -12963,7 +12834,7 @@
                     </pic:cNvPicPr>
                   </pic:nvPicPr>
                   <pic:blipFill>
-                    <a:blip r:embed="rId28" cstate="print"/>
+                    <a:blip r:embed="rId26" cstate="print"/>
                     <a:srcRect/>
                     <a:stretch>
                       <a:fillRect/>
@@ -13024,7 +12895,7 @@
                     </pic:cNvPicPr>
                   </pic:nvPicPr>
                   <pic:blipFill>
-                    <a:blip r:embed="rId29" cstate="print"/>
+                    <a:blip r:embed="rId27" cstate="print"/>
                     <a:srcRect/>
                     <a:stretch>
                       <a:fillRect/>
@@ -13096,13 +12967,13 @@
       <w:pPr>
         <w:pStyle w:val="Overskrift3"/>
       </w:pPr>
-      <w:bookmarkStart w:id="27" w:name="_Toc249111834"/>
-      <w:bookmarkStart w:id="28" w:name="_Toc263323978"/>
+      <w:bookmarkStart w:id="27" w:name="_Toc263323978"/>
+      <w:bookmarkStart w:id="28" w:name="_Toc249111834"/>
       <w:r>
         <w:lastRenderedPageBreak/>
         <w:t>Arkitektur</w:t>
       </w:r>
-      <w:bookmarkEnd w:id="28"/>
+      <w:bookmarkEnd w:id="27"/>
     </w:p>
     <w:p>
       <w:r>
@@ -13167,7 +13038,7 @@
         <w:t xml:space="preserve"> – set metoder ligger hernede så der kan returneres objekter eller attributter til de to ovenstående lag.</w:t>
       </w:r>
     </w:p>
-    <w:bookmarkEnd w:id="27"/>
+    <w:bookmarkEnd w:id="28"/>
     <w:p/>
     <w:p/>
     <w:sectPr>
@@ -15401,7 +15272,7 @@
 </file>
 
 <file path=customXml/itemProps2.xml><?xml version="1.0" encoding="utf-8"?>
-<ds:datastoreItem xmlns:ds="http://schemas.openxmlformats.org/officeDocument/2006/customXml" ds:itemID="{C9593588-339A-4258-841D-00C445AAD005}">
+<ds:datastoreItem xmlns:ds="http://schemas.openxmlformats.org/officeDocument/2006/customXml" ds:itemID="{7D2222EC-F959-4C32-92A1-A0C5E45302D8}">
   <ds:schemaRefs>
     <ds:schemaRef ds:uri="http://schemas.openxmlformats.org/officeDocument/2006/bibliography"/>
   </ds:schemaRefs>

</xml_diff>

<commit_message>
Færdig med Samlet Rapport
</commit_message>
<xml_diff>
--- a/Samlet Rapport.docx
+++ b/Samlet Rapport.docx
@@ -849,35 +849,7 @@
                 <w:rStyle w:val="Hyperlink"/>
                 <w:noProof/>
               </w:rPr>
-              <w:t>Regnskab</w:t>
-            </w:r>
-            <w:r>
-              <w:rPr>
-                <w:rStyle w:val="Hyperlink"/>
-                <w:noProof/>
-              </w:rPr>
-              <w:t>s</w:t>
-            </w:r>
-            <w:r>
-              <w:rPr>
-                <w:rStyle w:val="Hyperlink"/>
-                <w:noProof/>
-              </w:rPr>
-              <w:t>a</w:t>
-            </w:r>
-            <w:r>
-              <w:rPr>
-                <w:rStyle w:val="Hyperlink"/>
-                <w:noProof/>
-              </w:rPr>
-              <w:t>n</w:t>
-            </w:r>
-            <w:r>
-              <w:rPr>
-                <w:rStyle w:val="Hyperlink"/>
-                <w:noProof/>
-              </w:rPr>
-              <w:t>alyse</w:t>
+              <w:t>Regnskabsanalyse</w:t>
             </w:r>
             <w:r>
               <w:rPr>
@@ -1717,21 +1689,7 @@
                 <w:rStyle w:val="Hyperlink"/>
                 <w:noProof/>
               </w:rPr>
-              <w:t>Iterat</w:t>
-            </w:r>
-            <w:r>
-              <w:rPr>
-                <w:rStyle w:val="Hyperlink"/>
-                <w:noProof/>
-              </w:rPr>
-              <w:t>i</w:t>
-            </w:r>
-            <w:r>
-              <w:rPr>
-                <w:rStyle w:val="Hyperlink"/>
-                <w:noProof/>
-              </w:rPr>
-              <w:t>on 2</w:t>
+              <w:t>Iteration 2</w:t>
             </w:r>
             <w:r>
               <w:rPr>
@@ -3230,7 +3188,7 @@
     </w:p>
     <w:p>
       <w:pPr>
-        <w:pStyle w:val="Overskrift1"/>
+        <w:pStyle w:val="Overskrift3"/>
       </w:pPr>
       <w:bookmarkStart w:id="7" w:name="_Toc263333736"/>
       <w:r>
@@ -3240,7 +3198,13 @@
     </w:p>
     <w:p>
       <w:r>
-        <w:t>Vi foretager en regnskabs analyse for at danne os et overblik over hvordan udviklingen er i virksomheden. Er udviklingen god, kan dette betyde at virksomheden har råd til at fastansætte en person, udelukkende til system-administation.</w:t>
+        <w:t>Vi foretager en regnskabs analyse for at danne os et overblik over hvordan udviklingen er i virksomheden. Er udviklingen god, kan dette betyde at virksomheden har råd til at fastansætte en person, udelukkende til system-administ</w:t>
+      </w:r>
+      <w:r>
+        <w:t>r</w:t>
+      </w:r>
+      <w:r>
+        <w:t>ation.</w:t>
       </w:r>
     </w:p>
     <w:p>
@@ -8835,7 +8799,13 @@
         <w:t>Udviklingen i virksomhedens rentabilitet er ud over alle grænser imponerende og meget til</w:t>
       </w:r>
       <w:r>
-        <w:t>fredsstillende for virksomheden, der er i høj udvikling. Der er derfor råd til at få det it-system der er bedst for virksomheden, samt få fastansat en system-administator.</w:t>
+        <w:t>fredsstillende for virksomheden, der er i høj udvikling. Der er derfor råd til at få det it-system der er bedst for virksomheden, samt få fastansat en system-administ</w:t>
+      </w:r>
+      <w:r>
+        <w:t>r</w:t>
+      </w:r>
+      <w:r>
+        <w:t>ator.</w:t>
       </w:r>
     </w:p>
     <w:p>
@@ -9771,7 +9741,7 @@
           <v:shape id="_x0000_i1025" type="#_x0000_t75" style="width:8.85pt;height:13.6pt" o:ole="">
             <v:imagedata r:id="rId10" o:title=""/>
           </v:shape>
-          <o:OLEObject Type="Embed" ProgID="Equation.DSMT4" ShapeID="_x0000_i1025" DrawAspect="Content" ObjectID="_1337077394" r:id="rId11"/>
+          <o:OLEObject Type="Embed" ProgID="Equation.DSMT4" ShapeID="_x0000_i1025" DrawAspect="Content" ObjectID="_1337078116" r:id="rId11"/>
         </w:object>
       </w:r>
     </w:p>
@@ -14973,7 +14943,6 @@
     <w:p/>
     <w:p/>
     <w:p/>
-    <w:p/>
     <w:p>
       <w:pPr>
         <w:pStyle w:val="Overskrift2"/>
@@ -14986,10 +14955,15 @@
       <w:bookmarkEnd w:id="19"/>
     </w:p>
     <w:p>
+      <w:r>
+        <w:t>Højst prioriterede use-case designes og implementeres.</w:t>
+      </w:r>
+      <w:bookmarkStart w:id="20" w:name="_Toc263333749"/>
+    </w:p>
+    <w:p>
       <w:pPr>
         <w:pStyle w:val="Overskrift3"/>
       </w:pPr>
-      <w:bookmarkStart w:id="20" w:name="_Toc263333749"/>
       <w:r>
         <w:t>Aktivitetsdiagram</w:t>
       </w:r>
@@ -15003,7 +14977,7 @@
         </w:rPr>
         <w:drawing>
           <wp:inline distT="0" distB="0" distL="0" distR="0">
-            <wp:extent cx="5446239" cy="7953375"/>
+            <wp:extent cx="5443268" cy="7599872"/>
             <wp:effectExtent l="0" t="0" r="0" b="0"/>
             <wp:docPr id="4" name="Billede 3"/>
             <wp:cNvGraphicFramePr>
@@ -15028,7 +15002,7 @@
                   <pic:spPr bwMode="auto">
                     <a:xfrm>
                       <a:off x="0" y="0"/>
-                      <a:ext cx="5451158" cy="7960558"/>
+                      <a:ext cx="5451158" cy="7610888"/>
                     </a:xfrm>
                     <a:prstGeom prst="rect">
                       <a:avLst/>
@@ -15131,7 +15105,13 @@
         <w:rPr>
           <w:lang w:val="en-US"/>
         </w:rPr>
-        <w:t>Use-case beskrivelser</w:t>
+        <w:t xml:space="preserve">Use-case </w:t>
+      </w:r>
+      <w:r>
+        <w:rPr>
+          <w:lang w:val="en-US"/>
+        </w:rPr>
+        <w:t>beskrivelser</w:t>
       </w:r>
     </w:p>
     <w:p>
@@ -15628,7 +15608,13 @@
     </w:p>
     <w:p>
       <w:r>
-        <w:t>Basis success flow: ”Create”</w:t>
+        <w:t xml:space="preserve">Basis </w:t>
+      </w:r>
+      <w:r>
+        <w:t>succes</w:t>
+      </w:r>
+      <w:r>
+        <w:t xml:space="preserve"> flow: ”Create”</w:t>
       </w:r>
     </w:p>
     <w:p>
@@ -15691,7 +15677,10 @@
     </w:p>
     <w:p>
       <w:r>
-        <w:t>Basis success flow: “Create”</w:t>
+        <w:t>Basis succe</w:t>
+      </w:r>
+      <w:r>
+        <w:t>s flow: “Create”</w:t>
       </w:r>
     </w:p>
     <w:p>
@@ -15759,7 +15748,13 @@
     </w:p>
     <w:p>
       <w:r>
-        <w:t>Basis success flow: “Create”</w:t>
+        <w:t xml:space="preserve">Basis </w:t>
+      </w:r>
+      <w:r>
+        <w:t>succes</w:t>
+      </w:r>
+      <w:r>
+        <w:t xml:space="preserve"> flow: “Create”</w:t>
       </w:r>
     </w:p>
     <w:p>
@@ -21147,7 +21142,7 @@
             <w:rPr>
               <w:noProof/>
             </w:rPr>
-            <w:t>18</w:t>
+            <w:t>2</w:t>
           </w:r>
         </w:fldSimple>
       </w:sdtContent>
@@ -24361,7 +24356,7 @@
 </file>
 
 <file path=customXml/itemProps2.xml><?xml version="1.0" encoding="utf-8"?>
-<ds:datastoreItem xmlns:ds="http://schemas.openxmlformats.org/officeDocument/2006/customXml" ds:itemID="{18388C1A-694B-417E-9432-883E9853A0AF}">
+<ds:datastoreItem xmlns:ds="http://schemas.openxmlformats.org/officeDocument/2006/customXml" ds:itemID="{98E81BE7-C4F5-4FFB-8C69-FC1B013F15BD}">
   <ds:schemaRefs>
     <ds:schemaRef ds:uri="http://schemas.openxmlformats.org/officeDocument/2006/bibliography"/>
   </ds:schemaRefs>

</xml_diff>